<commit_message>
content in small updated
</commit_message>
<xml_diff>
--- a/C-IDM/content in small- abstract pages.docx
+++ b/C-IDM/content in small- abstract pages.docx
@@ -5,8 +5,8 @@
     <w:tbl>
       <w:tblPr>
         <w:tblStyle w:val="PlainTable1"/>
+        <w:tblpPr w:leftFromText="180" w:rightFromText="180" w:horzAnchor="margin" w:tblpXSpec="center" w:tblpY="-813"/>
         <w:tblW w:w="10543" w:type="dxa"/>
-        <w:tblInd w:w="-500" w:type="dxa"/>
         <w:tblLook w:val="04A0" w:firstRow="1" w:lastRow="0" w:firstColumn="1" w:lastColumn="0" w:noHBand="0" w:noVBand="1"/>
       </w:tblPr>
       <w:tblGrid>
@@ -316,34 +316,15 @@
             </w:pPr>
             <w:r>
               <w:rPr>
-                <w:sz w:val="28"/>
-                <w:szCs w:val="28"/>
-              </w:rPr>
-              <w:t>POI</w:t>
-            </w:r>
-            <w:r>
-              <w:rPr>
-                <w:sz w:val="28"/>
-                <w:szCs w:val="28"/>
-              </w:rPr>
-              <w:t xml:space="preserve"> </w:t>
-            </w:r>
-            <w:r>
-              <w:rPr>
-                <w:sz w:val="28"/>
-                <w:szCs w:val="28"/>
-              </w:rPr>
-              <w:t>list</w:t>
-            </w:r>
-            <w:r>
-              <w:rPr>
-                <w:sz w:val="28"/>
-                <w:szCs w:val="28"/>
-              </w:rPr>
-              <w:t xml:space="preserve">: </w:t>
-            </w:r>
-            <w:r>
-              <w:rPr>
+                <w:color w:val="FF0000"/>
+                <w:sz w:val="28"/>
+                <w:szCs w:val="28"/>
+              </w:rPr>
+              <w:t xml:space="preserve">POI list: </w:t>
+            </w:r>
+            <w:r>
+              <w:rPr>
+                <w:color w:val="FF0000"/>
                 <w:sz w:val="28"/>
                 <w:szCs w:val="28"/>
               </w:rPr>
@@ -370,6 +351,7 @@
             </w:pPr>
             <w:r>
               <w:rPr>
+                <w:color w:val="FF0000"/>
                 <w:sz w:val="28"/>
                 <w:szCs w:val="28"/>
               </w:rPr>
@@ -377,6 +359,7 @@
             </w:r>
             <w:r>
               <w:rPr>
+                <w:color w:val="FF0000"/>
                 <w:sz w:val="28"/>
                 <w:szCs w:val="28"/>
               </w:rPr>
@@ -384,6 +367,7 @@
             </w:r>
             <w:r>
               <w:rPr>
+                <w:color w:val="FF0000"/>
                 <w:sz w:val="28"/>
                 <w:szCs w:val="28"/>
               </w:rPr>
@@ -391,6 +375,7 @@
             </w:r>
             <w:r>
               <w:rPr>
+                <w:color w:val="FF0000"/>
                 <w:sz w:val="28"/>
                 <w:szCs w:val="28"/>
               </w:rPr>
@@ -398,6 +383,7 @@
             </w:r>
             <w:r>
               <w:rPr>
+                <w:color w:val="FF0000"/>
                 <w:sz w:val="28"/>
                 <w:szCs w:val="28"/>
               </w:rPr>
@@ -425,6 +411,7 @@
             </w:pPr>
             <w:r>
               <w:rPr>
+                <w:color w:val="FF0000"/>
                 <w:sz w:val="28"/>
                 <w:szCs w:val="28"/>
               </w:rPr>
@@ -432,6 +419,7 @@
             </w:r>
             <w:r>
               <w:rPr>
+                <w:color w:val="FF0000"/>
                 <w:sz w:val="28"/>
                 <w:szCs w:val="28"/>
               </w:rPr>
@@ -439,6 +427,7 @@
             </w:r>
             <w:r>
               <w:rPr>
+                <w:color w:val="FF0000"/>
                 <w:sz w:val="28"/>
                 <w:szCs w:val="28"/>
               </w:rPr>
@@ -446,6 +435,7 @@
             </w:r>
             <w:r>
               <w:rPr>
+                <w:color w:val="FF0000"/>
                 <w:sz w:val="28"/>
                 <w:szCs w:val="28"/>
               </w:rPr>
@@ -453,6 +443,7 @@
             </w:r>
             <w:r>
               <w:rPr>
+                <w:color w:val="FF0000"/>
                 <w:sz w:val="28"/>
                 <w:szCs w:val="28"/>
               </w:rPr>
@@ -462,6 +453,596 @@
         </w:tc>
       </w:tr>
     </w:tbl>
+    <w:p/>
+    <w:tbl>
+      <w:tblPr>
+        <w:tblStyle w:val="PlainTable1"/>
+        <w:tblW w:w="10665" w:type="dxa"/>
+        <w:tblInd w:w="-500" w:type="dxa"/>
+        <w:tblLook w:val="04A0" w:firstRow="1" w:lastRow="0" w:firstColumn="1" w:lastColumn="0" w:noHBand="0" w:noVBand="1"/>
+      </w:tblPr>
+      <w:tblGrid>
+        <w:gridCol w:w="10665"/>
+      </w:tblGrid>
+      <w:tr>
+        <w:trPr>
+          <w:cnfStyle w:val="100000000000" w:firstRow="1" w:lastRow="0" w:firstColumn="0" w:lastColumn="0" w:oddVBand="0" w:evenVBand="0" w:oddHBand="0" w:evenHBand="0" w:firstRowFirstColumn="0" w:firstRowLastColumn="0" w:lastRowFirstColumn="0" w:lastRowLastColumn="0"/>
+          <w:trHeight w:val="611"/>
+        </w:trPr>
+        <w:tc>
+          <w:tcPr>
+            <w:cnfStyle w:val="001000000000" w:firstRow="0" w:lastRow="0" w:firstColumn="1" w:lastColumn="0" w:oddVBand="0" w:evenVBand="0" w:oddHBand="0" w:evenHBand="0" w:firstRowFirstColumn="0" w:firstRowLastColumn="0" w:lastRowFirstColumn="0" w:lastRowLastColumn="0"/>
+            <w:tcW w:w="10665" w:type="dxa"/>
+            <w:shd w:val="clear" w:color="auto" w:fill="2F5496" w:themeFill="accent1" w:themeFillShade="BF"/>
+          </w:tcPr>
+          <w:p>
+            <w:pPr>
+              <w:autoSpaceDE w:val="0"/>
+              <w:autoSpaceDN w:val="0"/>
+              <w:adjustRightInd w:val="0"/>
+              <w:rPr>
+                <w:rFonts w:ascii="Calibri" w:hAnsi="Calibri" w:cs="Calibri"/>
+                <w:color w:val="000000"/>
+                <w:sz w:val="24"/>
+                <w:szCs w:val="24"/>
+              </w:rPr>
+            </w:pPr>
+          </w:p>
+          <w:p>
+            <w:pPr>
+              <w:autoSpaceDE w:val="0"/>
+              <w:autoSpaceDN w:val="0"/>
+              <w:adjustRightInd w:val="0"/>
+              <w:rPr>
+                <w:rFonts w:ascii="Calibri" w:hAnsi="Calibri" w:cs="Calibri"/>
+                <w:color w:val="FFFFFF"/>
+                <w:sz w:val="36"/>
+                <w:szCs w:val="36"/>
+                <w:rtl/>
+                <w:lang w:bidi="fa-IR"/>
+              </w:rPr>
+            </w:pPr>
+            <w:r>
+              <w:rPr>
+                <w:rFonts w:ascii="Calibri" w:hAnsi="Calibri" w:cs="Calibri"/>
+                <w:color w:val="FFFFFF"/>
+                <w:sz w:val="36"/>
+                <w:szCs w:val="36"/>
+              </w:rPr>
+              <w:t>Group</w:t>
+            </w:r>
+            <w:r>
+              <w:rPr>
+                <w:rFonts w:ascii="Calibri" w:hAnsi="Calibri" w:cs="Calibri"/>
+                <w:color w:val="FFFFFF"/>
+                <w:sz w:val="36"/>
+                <w:szCs w:val="36"/>
+              </w:rPr>
+              <w:t xml:space="preserve">: </w:t>
+            </w:r>
+            <w:r>
+              <w:rPr>
+                <w:rFonts w:ascii="Calibri" w:hAnsi="Calibri" w:cs="Calibri"/>
+                <w:b w:val="0"/>
+                <w:bCs w:val="0"/>
+                <w:color w:val="FFFFFF"/>
+                <w:sz w:val="36"/>
+                <w:szCs w:val="36"/>
+              </w:rPr>
+              <w:t>All year events</w:t>
+            </w:r>
+          </w:p>
+          <w:p/>
+        </w:tc>
+      </w:tr>
+      <w:tr>
+        <w:trPr>
+          <w:cnfStyle w:val="000000100000" w:firstRow="0" w:lastRow="0" w:firstColumn="0" w:lastColumn="0" w:oddVBand="0" w:evenVBand="0" w:oddHBand="1" w:evenHBand="0" w:firstRowFirstColumn="0" w:firstRowLastColumn="0" w:lastRowFirstColumn="0" w:lastRowLastColumn="0"/>
+          <w:trHeight w:val="611"/>
+        </w:trPr>
+        <w:tc>
+          <w:tcPr>
+            <w:cnfStyle w:val="001000000000" w:firstRow="0" w:lastRow="0" w:firstColumn="1" w:lastColumn="0" w:oddVBand="0" w:evenVBand="0" w:oddHBand="0" w:evenHBand="0" w:firstRowFirstColumn="0" w:firstRowLastColumn="0" w:lastRowFirstColumn="0" w:lastRowLastColumn="0"/>
+            <w:tcW w:w="10665" w:type="dxa"/>
+          </w:tcPr>
+          <w:p>
+            <w:pPr>
+              <w:autoSpaceDE w:val="0"/>
+              <w:autoSpaceDN w:val="0"/>
+              <w:adjustRightInd w:val="0"/>
+              <w:rPr>
+                <w:rFonts w:ascii="Calibri" w:hAnsi="Calibri" w:cs="Calibri"/>
+                <w:color w:val="000000"/>
+                <w:sz w:val="24"/>
+                <w:szCs w:val="24"/>
+              </w:rPr>
+            </w:pPr>
+            <w:r>
+              <w:rPr>
+                <w:sz w:val="28"/>
+                <w:szCs w:val="28"/>
+              </w:rPr>
+              <w:t>Group</w:t>
+            </w:r>
+            <w:r>
+              <w:rPr>
+                <w:sz w:val="28"/>
+                <w:szCs w:val="28"/>
+              </w:rPr>
+              <w:t xml:space="preserve"> </w:t>
+            </w:r>
+            <w:r>
+              <w:rPr>
+                <w:sz w:val="28"/>
+                <w:szCs w:val="28"/>
+              </w:rPr>
+              <w:t>title</w:t>
+            </w:r>
+            <w:r>
+              <w:rPr>
+                <w:sz w:val="28"/>
+                <w:szCs w:val="28"/>
+              </w:rPr>
+              <w:t xml:space="preserve">: </w:t>
+            </w:r>
+            <w:r>
+              <w:rPr>
+                <w:sz w:val="28"/>
+                <w:szCs w:val="28"/>
+              </w:rPr>
+              <w:t>“All events that held in one year”</w:t>
+            </w:r>
+          </w:p>
+        </w:tc>
+      </w:tr>
+      <w:tr>
+        <w:trPr>
+          <w:trHeight w:val="611"/>
+        </w:trPr>
+        <w:tc>
+          <w:tcPr>
+            <w:cnfStyle w:val="001000000000" w:firstRow="0" w:lastRow="0" w:firstColumn="1" w:lastColumn="0" w:oddVBand="0" w:evenVBand="0" w:oddHBand="0" w:evenHBand="0" w:firstRowFirstColumn="0" w:firstRowLastColumn="0" w:lastRowFirstColumn="0" w:lastRowLastColumn="0"/>
+            <w:tcW w:w="10665" w:type="dxa"/>
+          </w:tcPr>
+          <w:p>
+            <w:pPr>
+              <w:rPr>
+                <w:sz w:val="28"/>
+                <w:szCs w:val="28"/>
+              </w:rPr>
+            </w:pPr>
+            <w:r>
+              <w:rPr>
+                <w:sz w:val="28"/>
+                <w:szCs w:val="28"/>
+              </w:rPr>
+              <w:t>Description: Text (max 150 char)</w:t>
+            </w:r>
+          </w:p>
+        </w:tc>
+      </w:tr>
+      <w:tr>
+        <w:trPr>
+          <w:cnfStyle w:val="000000100000" w:firstRow="0" w:lastRow="0" w:firstColumn="0" w:lastColumn="0" w:oddVBand="0" w:evenVBand="0" w:oddHBand="1" w:evenHBand="0" w:firstRowFirstColumn="0" w:firstRowLastColumn="0" w:lastRowFirstColumn="0" w:lastRowLastColumn="0"/>
+          <w:trHeight w:val="611"/>
+        </w:trPr>
+        <w:tc>
+          <w:tcPr>
+            <w:cnfStyle w:val="001000000000" w:firstRow="0" w:lastRow="0" w:firstColumn="1" w:lastColumn="0" w:oddVBand="0" w:evenVBand="0" w:oddHBand="0" w:evenHBand="0" w:firstRowFirstColumn="0" w:firstRowLastColumn="0" w:lastRowFirstColumn="0" w:lastRowLastColumn="0"/>
+            <w:tcW w:w="10665" w:type="dxa"/>
+          </w:tcPr>
+          <w:p>
+            <w:pPr>
+              <w:rPr>
+                <w:sz w:val="28"/>
+                <w:szCs w:val="28"/>
+              </w:rPr>
+            </w:pPr>
+            <w:r>
+              <w:rPr>
+                <w:sz w:val="28"/>
+                <w:szCs w:val="28"/>
+              </w:rPr>
+              <w:t>Items preview: List of [image, title, date]</w:t>
+            </w:r>
+          </w:p>
+        </w:tc>
+      </w:tr>
+    </w:tbl>
+    <w:p/>
+    <w:tbl>
+      <w:tblPr>
+        <w:tblStyle w:val="PlainTable1"/>
+        <w:tblW w:w="10665" w:type="dxa"/>
+        <w:tblInd w:w="-500" w:type="dxa"/>
+        <w:tblLook w:val="04A0" w:firstRow="1" w:lastRow="0" w:firstColumn="1" w:lastColumn="0" w:noHBand="0" w:noVBand="1"/>
+      </w:tblPr>
+      <w:tblGrid>
+        <w:gridCol w:w="10665"/>
+      </w:tblGrid>
+      <w:tr>
+        <w:trPr>
+          <w:cnfStyle w:val="100000000000" w:firstRow="1" w:lastRow="0" w:firstColumn="0" w:lastColumn="0" w:oddVBand="0" w:evenVBand="0" w:oddHBand="0" w:evenHBand="0" w:firstRowFirstColumn="0" w:firstRowLastColumn="0" w:lastRowFirstColumn="0" w:lastRowLastColumn="0"/>
+          <w:trHeight w:val="611"/>
+        </w:trPr>
+        <w:tc>
+          <w:tcPr>
+            <w:cnfStyle w:val="001000000000" w:firstRow="0" w:lastRow="0" w:firstColumn="1" w:lastColumn="0" w:oddVBand="0" w:evenVBand="0" w:oddHBand="0" w:evenHBand="0" w:firstRowFirstColumn="0" w:firstRowLastColumn="0" w:lastRowFirstColumn="0" w:lastRowLastColumn="0"/>
+            <w:tcW w:w="10665" w:type="dxa"/>
+            <w:shd w:val="clear" w:color="auto" w:fill="2F5496" w:themeFill="accent1" w:themeFillShade="BF"/>
+          </w:tcPr>
+          <w:p>
+            <w:pPr>
+              <w:autoSpaceDE w:val="0"/>
+              <w:autoSpaceDN w:val="0"/>
+              <w:adjustRightInd w:val="0"/>
+              <w:rPr>
+                <w:rFonts w:ascii="Calibri" w:hAnsi="Calibri" w:cs="Calibri"/>
+                <w:color w:val="000000"/>
+                <w:sz w:val="24"/>
+                <w:szCs w:val="24"/>
+              </w:rPr>
+            </w:pPr>
+          </w:p>
+          <w:p>
+            <w:pPr>
+              <w:autoSpaceDE w:val="0"/>
+              <w:autoSpaceDN w:val="0"/>
+              <w:adjustRightInd w:val="0"/>
+              <w:rPr>
+                <w:rFonts w:ascii="Calibri" w:hAnsi="Calibri" w:cs="Calibri"/>
+                <w:color w:val="FFFFFF"/>
+                <w:sz w:val="36"/>
+                <w:szCs w:val="36"/>
+                <w:rtl/>
+                <w:lang w:bidi="fa-IR"/>
+              </w:rPr>
+            </w:pPr>
+            <w:r>
+              <w:rPr>
+                <w:rFonts w:ascii="Calibri" w:hAnsi="Calibri" w:cs="Calibri"/>
+                <w:color w:val="FFFFFF"/>
+                <w:sz w:val="36"/>
+                <w:szCs w:val="36"/>
+              </w:rPr>
+              <w:t>Multiple Group</w:t>
+            </w:r>
+            <w:r>
+              <w:rPr>
+                <w:rFonts w:ascii="Calibri" w:hAnsi="Calibri" w:cs="Calibri"/>
+                <w:color w:val="FFFFFF"/>
+                <w:sz w:val="36"/>
+                <w:szCs w:val="36"/>
+              </w:rPr>
+              <w:t xml:space="preserve">: </w:t>
+            </w:r>
+            <w:r>
+              <w:rPr>
+                <w:rFonts w:ascii="Calibri" w:hAnsi="Calibri" w:cs="Calibri"/>
+                <w:b w:val="0"/>
+                <w:bCs w:val="0"/>
+                <w:color w:val="FFFFFF"/>
+                <w:sz w:val="36"/>
+                <w:szCs w:val="36"/>
+              </w:rPr>
+              <w:t>Winter events</w:t>
+            </w:r>
+          </w:p>
+          <w:p/>
+        </w:tc>
+      </w:tr>
+      <w:tr>
+        <w:trPr>
+          <w:cnfStyle w:val="000000100000" w:firstRow="0" w:lastRow="0" w:firstColumn="0" w:lastColumn="0" w:oddVBand="0" w:evenVBand="0" w:oddHBand="1" w:evenHBand="0" w:firstRowFirstColumn="0" w:firstRowLastColumn="0" w:lastRowFirstColumn="0" w:lastRowLastColumn="0"/>
+          <w:trHeight w:val="611"/>
+        </w:trPr>
+        <w:tc>
+          <w:tcPr>
+            <w:cnfStyle w:val="001000000000" w:firstRow="0" w:lastRow="0" w:firstColumn="1" w:lastColumn="0" w:oddVBand="0" w:evenVBand="0" w:oddHBand="0" w:evenHBand="0" w:firstRowFirstColumn="0" w:firstRowLastColumn="0" w:lastRowFirstColumn="0" w:lastRowLastColumn="0"/>
+            <w:tcW w:w="10665" w:type="dxa"/>
+          </w:tcPr>
+          <w:p>
+            <w:pPr>
+              <w:autoSpaceDE w:val="0"/>
+              <w:autoSpaceDN w:val="0"/>
+              <w:adjustRightInd w:val="0"/>
+              <w:rPr>
+                <w:rFonts w:ascii="Calibri" w:hAnsi="Calibri" w:cs="Calibri"/>
+                <w:color w:val="000000"/>
+                <w:sz w:val="24"/>
+                <w:szCs w:val="24"/>
+              </w:rPr>
+            </w:pPr>
+            <w:r>
+              <w:rPr>
+                <w:sz w:val="28"/>
+                <w:szCs w:val="28"/>
+              </w:rPr>
+              <w:t>Group</w:t>
+            </w:r>
+            <w:r>
+              <w:rPr>
+                <w:sz w:val="28"/>
+                <w:szCs w:val="28"/>
+              </w:rPr>
+              <w:t xml:space="preserve"> </w:t>
+            </w:r>
+            <w:r>
+              <w:rPr>
+                <w:sz w:val="28"/>
+                <w:szCs w:val="28"/>
+              </w:rPr>
+              <w:t>title</w:t>
+            </w:r>
+            <w:r>
+              <w:rPr>
+                <w:sz w:val="28"/>
+                <w:szCs w:val="28"/>
+              </w:rPr>
+              <w:t xml:space="preserve">: </w:t>
+            </w:r>
+            <w:r>
+              <w:rPr>
+                <w:sz w:val="28"/>
+                <w:szCs w:val="28"/>
+              </w:rPr>
+              <w:t>“The winter events that held in one year”</w:t>
+            </w:r>
+          </w:p>
+        </w:tc>
+      </w:tr>
+      <w:tr>
+        <w:trPr>
+          <w:trHeight w:val="611"/>
+        </w:trPr>
+        <w:tc>
+          <w:tcPr>
+            <w:cnfStyle w:val="001000000000" w:firstRow="0" w:lastRow="0" w:firstColumn="1" w:lastColumn="0" w:oddVBand="0" w:evenVBand="0" w:oddHBand="0" w:evenHBand="0" w:firstRowFirstColumn="0" w:firstRowLastColumn="0" w:lastRowFirstColumn="0" w:lastRowLastColumn="0"/>
+            <w:tcW w:w="10665" w:type="dxa"/>
+          </w:tcPr>
+          <w:p>
+            <w:pPr>
+              <w:rPr>
+                <w:sz w:val="28"/>
+                <w:szCs w:val="28"/>
+              </w:rPr>
+            </w:pPr>
+            <w:r>
+              <w:rPr>
+                <w:sz w:val="28"/>
+                <w:szCs w:val="28"/>
+              </w:rPr>
+              <w:t>Description: Text (max 150 char)</w:t>
+            </w:r>
+          </w:p>
+        </w:tc>
+      </w:tr>
+      <w:tr>
+        <w:trPr>
+          <w:cnfStyle w:val="000000100000" w:firstRow="0" w:lastRow="0" w:firstColumn="0" w:lastColumn="0" w:oddVBand="0" w:evenVBand="0" w:oddHBand="1" w:evenHBand="0" w:firstRowFirstColumn="0" w:firstRowLastColumn="0" w:lastRowFirstColumn="0" w:lastRowLastColumn="0"/>
+          <w:trHeight w:val="611"/>
+        </w:trPr>
+        <w:tc>
+          <w:tcPr>
+            <w:cnfStyle w:val="001000000000" w:firstRow="0" w:lastRow="0" w:firstColumn="1" w:lastColumn="0" w:oddVBand="0" w:evenVBand="0" w:oddHBand="0" w:evenHBand="0" w:firstRowFirstColumn="0" w:firstRowLastColumn="0" w:lastRowFirstColumn="0" w:lastRowLastColumn="0"/>
+            <w:tcW w:w="10665" w:type="dxa"/>
+          </w:tcPr>
+          <w:p>
+            <w:pPr>
+              <w:rPr>
+                <w:sz w:val="28"/>
+                <w:szCs w:val="28"/>
+              </w:rPr>
+            </w:pPr>
+            <w:r>
+              <w:rPr>
+                <w:sz w:val="28"/>
+                <w:szCs w:val="28"/>
+              </w:rPr>
+              <w:t>Items preview: List of [image, title, date]</w:t>
+            </w:r>
+          </w:p>
+        </w:tc>
+      </w:tr>
+    </w:tbl>
+    <w:p/>
+    <w:tbl>
+      <w:tblPr>
+        <w:tblStyle w:val="PlainTable1"/>
+        <w:tblW w:w="10691" w:type="dxa"/>
+        <w:tblInd w:w="-500" w:type="dxa"/>
+        <w:tblLook w:val="04A0" w:firstRow="1" w:lastRow="0" w:firstColumn="1" w:lastColumn="0" w:noHBand="0" w:noVBand="1"/>
+      </w:tblPr>
+      <w:tblGrid>
+        <w:gridCol w:w="10691"/>
+      </w:tblGrid>
+      <w:tr>
+        <w:trPr>
+          <w:cnfStyle w:val="100000000000" w:firstRow="1" w:lastRow="0" w:firstColumn="0" w:lastColumn="0" w:oddVBand="0" w:evenVBand="0" w:oddHBand="0" w:evenHBand="0" w:firstRowFirstColumn="0" w:firstRowLastColumn="0" w:lastRowFirstColumn="0" w:lastRowLastColumn="0"/>
+          <w:trHeight w:val="630"/>
+        </w:trPr>
+        <w:tc>
+          <w:tcPr>
+            <w:cnfStyle w:val="001000000000" w:firstRow="0" w:lastRow="0" w:firstColumn="1" w:lastColumn="0" w:oddVBand="0" w:evenVBand="0" w:oddHBand="0" w:evenHBand="0" w:firstRowFirstColumn="0" w:firstRowLastColumn="0" w:lastRowFirstColumn="0" w:lastRowLastColumn="0"/>
+            <w:tcW w:w="10691" w:type="dxa"/>
+            <w:shd w:val="clear" w:color="auto" w:fill="2F5496" w:themeFill="accent1" w:themeFillShade="BF"/>
+          </w:tcPr>
+          <w:p>
+            <w:pPr>
+              <w:autoSpaceDE w:val="0"/>
+              <w:autoSpaceDN w:val="0"/>
+              <w:adjustRightInd w:val="0"/>
+              <w:rPr>
+                <w:rFonts w:ascii="Calibri" w:hAnsi="Calibri" w:cs="Calibri"/>
+                <w:color w:val="000000"/>
+                <w:sz w:val="24"/>
+                <w:szCs w:val="24"/>
+              </w:rPr>
+            </w:pPr>
+          </w:p>
+          <w:p>
+            <w:pPr>
+              <w:autoSpaceDE w:val="0"/>
+              <w:autoSpaceDN w:val="0"/>
+              <w:adjustRightInd w:val="0"/>
+              <w:rPr>
+                <w:rFonts w:ascii="Calibri" w:hAnsi="Calibri" w:cs="Calibri"/>
+                <w:color w:val="FFFFFF"/>
+                <w:sz w:val="36"/>
+                <w:szCs w:val="36"/>
+                <w:rtl/>
+                <w:lang w:bidi="fa-IR"/>
+              </w:rPr>
+            </w:pPr>
+            <w:r>
+              <w:rPr>
+                <w:rFonts w:ascii="Calibri" w:hAnsi="Calibri" w:cs="Calibri"/>
+                <w:color w:val="FFFFFF"/>
+                <w:sz w:val="36"/>
+                <w:szCs w:val="36"/>
+              </w:rPr>
+              <w:t>Multiple Group</w:t>
+            </w:r>
+            <w:r>
+              <w:rPr>
+                <w:rFonts w:ascii="Calibri" w:hAnsi="Calibri" w:cs="Calibri"/>
+                <w:color w:val="FFFFFF"/>
+                <w:sz w:val="36"/>
+                <w:szCs w:val="36"/>
+              </w:rPr>
+              <w:t xml:space="preserve">: </w:t>
+            </w:r>
+            <w:r>
+              <w:rPr>
+                <w:rFonts w:ascii="Calibri" w:hAnsi="Calibri" w:cs="Calibri"/>
+                <w:b w:val="0"/>
+                <w:bCs w:val="0"/>
+                <w:color w:val="FFFFFF"/>
+                <w:sz w:val="36"/>
+                <w:szCs w:val="36"/>
+              </w:rPr>
+              <w:t>Summer events</w:t>
+            </w:r>
+          </w:p>
+          <w:p/>
+        </w:tc>
+      </w:tr>
+      <w:tr>
+        <w:trPr>
+          <w:cnfStyle w:val="000000100000" w:firstRow="0" w:lastRow="0" w:firstColumn="0" w:lastColumn="0" w:oddVBand="0" w:evenVBand="0" w:oddHBand="1" w:evenHBand="0" w:firstRowFirstColumn="0" w:firstRowLastColumn="0" w:lastRowFirstColumn="0" w:lastRowLastColumn="0"/>
+          <w:trHeight w:val="630"/>
+        </w:trPr>
+        <w:tc>
+          <w:tcPr>
+            <w:cnfStyle w:val="001000000000" w:firstRow="0" w:lastRow="0" w:firstColumn="1" w:lastColumn="0" w:oddVBand="0" w:evenVBand="0" w:oddHBand="0" w:evenHBand="0" w:firstRowFirstColumn="0" w:firstRowLastColumn="0" w:lastRowFirstColumn="0" w:lastRowLastColumn="0"/>
+            <w:tcW w:w="10691" w:type="dxa"/>
+          </w:tcPr>
+          <w:p>
+            <w:pPr>
+              <w:autoSpaceDE w:val="0"/>
+              <w:autoSpaceDN w:val="0"/>
+              <w:adjustRightInd w:val="0"/>
+              <w:rPr>
+                <w:rFonts w:ascii="Calibri" w:hAnsi="Calibri" w:cs="Calibri"/>
+                <w:color w:val="000000"/>
+                <w:sz w:val="24"/>
+                <w:szCs w:val="24"/>
+              </w:rPr>
+            </w:pPr>
+            <w:r>
+              <w:rPr>
+                <w:sz w:val="28"/>
+                <w:szCs w:val="28"/>
+              </w:rPr>
+              <w:lastRenderedPageBreak/>
+              <w:t>Group</w:t>
+            </w:r>
+            <w:r>
+              <w:rPr>
+                <w:sz w:val="28"/>
+                <w:szCs w:val="28"/>
+              </w:rPr>
+              <w:t xml:space="preserve"> </w:t>
+            </w:r>
+            <w:r>
+              <w:rPr>
+                <w:sz w:val="28"/>
+                <w:szCs w:val="28"/>
+              </w:rPr>
+              <w:t>title</w:t>
+            </w:r>
+            <w:r>
+              <w:rPr>
+                <w:sz w:val="28"/>
+                <w:szCs w:val="28"/>
+              </w:rPr>
+              <w:t xml:space="preserve">: </w:t>
+            </w:r>
+            <w:r>
+              <w:rPr>
+                <w:sz w:val="28"/>
+                <w:szCs w:val="28"/>
+              </w:rPr>
+              <w:t>“The summer events that held in one year”</w:t>
+            </w:r>
+          </w:p>
+        </w:tc>
+      </w:tr>
+      <w:tr>
+        <w:trPr>
+          <w:trHeight w:val="630"/>
+        </w:trPr>
+        <w:tc>
+          <w:tcPr>
+            <w:cnfStyle w:val="001000000000" w:firstRow="0" w:lastRow="0" w:firstColumn="1" w:lastColumn="0" w:oddVBand="0" w:evenVBand="0" w:oddHBand="0" w:evenHBand="0" w:firstRowFirstColumn="0" w:firstRowLastColumn="0" w:lastRowFirstColumn="0" w:lastRowLastColumn="0"/>
+            <w:tcW w:w="10691" w:type="dxa"/>
+          </w:tcPr>
+          <w:p>
+            <w:pPr>
+              <w:rPr>
+                <w:sz w:val="28"/>
+                <w:szCs w:val="28"/>
+              </w:rPr>
+            </w:pPr>
+            <w:r>
+              <w:rPr>
+                <w:sz w:val="28"/>
+                <w:szCs w:val="28"/>
+              </w:rPr>
+              <w:t>Description: Text (max 150 char)</w:t>
+            </w:r>
+          </w:p>
+        </w:tc>
+      </w:tr>
+      <w:tr>
+        <w:trPr>
+          <w:cnfStyle w:val="000000100000" w:firstRow="0" w:lastRow="0" w:firstColumn="0" w:lastColumn="0" w:oddVBand="0" w:evenVBand="0" w:oddHBand="1" w:evenHBand="0" w:firstRowFirstColumn="0" w:firstRowLastColumn="0" w:lastRowFirstColumn="0" w:lastRowLastColumn="0"/>
+          <w:trHeight w:val="630"/>
+        </w:trPr>
+        <w:tc>
+          <w:tcPr>
+            <w:cnfStyle w:val="001000000000" w:firstRow="0" w:lastRow="0" w:firstColumn="1" w:lastColumn="0" w:oddVBand="0" w:evenVBand="0" w:oddHBand="0" w:evenHBand="0" w:firstRowFirstColumn="0" w:firstRowLastColumn="0" w:lastRowFirstColumn="0" w:lastRowLastColumn="0"/>
+            <w:tcW w:w="10691" w:type="dxa"/>
+          </w:tcPr>
+          <w:p>
+            <w:pPr>
+              <w:rPr>
+                <w:sz w:val="28"/>
+                <w:szCs w:val="28"/>
+              </w:rPr>
+            </w:pPr>
+            <w:r>
+              <w:rPr>
+                <w:sz w:val="28"/>
+                <w:szCs w:val="28"/>
+              </w:rPr>
+              <w:t>Items preview: List of [image, title, date]</w:t>
+            </w:r>
+          </w:p>
+        </w:tc>
+      </w:tr>
+    </w:tbl>
+    <w:p/>
     <w:p/>
     <w:p/>
     <w:tbl>
@@ -1004,7 +1585,6 @@
                 <w:sz w:val="36"/>
                 <w:szCs w:val="36"/>
               </w:rPr>
-              <w:lastRenderedPageBreak/>
               <w:t>Landmarks</w:t>
             </w:r>
           </w:p>
@@ -1578,12 +2158,40 @@
               <w:rPr>
                 <w:sz w:val="28"/>
                 <w:szCs w:val="28"/>
+              </w:rPr>
+            </w:pPr>
+            <w:r>
+              <w:rPr>
+                <w:sz w:val="28"/>
+                <w:szCs w:val="28"/>
+              </w:rPr>
+              <w:t>POI location: Geometry</w:t>
+            </w:r>
+          </w:p>
+        </w:tc>
+      </w:tr>
+      <w:tr>
+        <w:trPr>
+          <w:cnfStyle w:val="000000100000" w:firstRow="0" w:lastRow="0" w:firstColumn="0" w:lastColumn="0" w:oddVBand="0" w:evenVBand="0" w:oddHBand="1" w:evenHBand="0" w:firstRowFirstColumn="0" w:firstRowLastColumn="0" w:lastRowFirstColumn="0" w:lastRowLastColumn="0"/>
+          <w:trHeight w:val="620"/>
+        </w:trPr>
+        <w:tc>
+          <w:tcPr>
+            <w:cnfStyle w:val="001000000000" w:firstRow="0" w:lastRow="0" w:firstColumn="1" w:lastColumn="0" w:oddVBand="0" w:evenVBand="0" w:oddHBand="0" w:evenHBand="0" w:firstRowFirstColumn="0" w:firstRowLastColumn="0" w:lastRowFirstColumn="0" w:lastRowLastColumn="0"/>
+            <w:tcW w:w="10414" w:type="dxa"/>
+          </w:tcPr>
+          <w:p>
+            <w:pPr>
+              <w:rPr>
+                <w:sz w:val="28"/>
+                <w:szCs w:val="28"/>
                 <w:rtl/>
                 <w:lang w:bidi="fa-IR"/>
               </w:rPr>
             </w:pPr>
             <w:r>
               <w:rPr>
+                <w:color w:val="FF0000"/>
                 <w:sz w:val="28"/>
                 <w:szCs w:val="28"/>
               </w:rPr>
@@ -1591,6 +2199,7 @@
             </w:r>
             <w:r>
               <w:rPr>
+                <w:color w:val="FF0000"/>
                 <w:sz w:val="28"/>
                 <w:szCs w:val="28"/>
               </w:rPr>
@@ -1598,6 +2207,7 @@
             </w:r>
             <w:r>
               <w:rPr>
+                <w:color w:val="FF0000"/>
                 <w:sz w:val="28"/>
                 <w:szCs w:val="28"/>
               </w:rPr>
@@ -1605,10 +2215,71 @@
             </w:r>
             <w:r>
               <w:rPr>
+                <w:color w:val="FF0000"/>
                 <w:sz w:val="28"/>
                 <w:szCs w:val="28"/>
               </w:rPr>
               <w:t>List of events related to the POI</w:t>
+            </w:r>
+          </w:p>
+        </w:tc>
+      </w:tr>
+      <w:tr>
+        <w:trPr>
+          <w:trHeight w:val="620"/>
+        </w:trPr>
+        <w:tc>
+          <w:tcPr>
+            <w:cnfStyle w:val="001000000000" w:firstRow="0" w:lastRow="0" w:firstColumn="1" w:lastColumn="0" w:oddVBand="0" w:evenVBand="0" w:oddHBand="0" w:evenHBand="0" w:firstRowFirstColumn="0" w:firstRowLastColumn="0" w:lastRowFirstColumn="0" w:lastRowLastColumn="0"/>
+            <w:tcW w:w="10414" w:type="dxa"/>
+          </w:tcPr>
+          <w:p>
+            <w:pPr>
+              <w:rPr>
+                <w:color w:val="FF0000"/>
+                <w:sz w:val="28"/>
+                <w:szCs w:val="28"/>
+              </w:rPr>
+            </w:pPr>
+            <w:r>
+              <w:rPr>
+                <w:color w:val="FF0000"/>
+                <w:sz w:val="28"/>
+                <w:szCs w:val="28"/>
+              </w:rPr>
+              <w:t xml:space="preserve">People overview: </w:t>
+            </w:r>
+            <w:r>
+              <w:rPr>
+                <w:color w:val="FF0000"/>
+                <w:sz w:val="28"/>
+                <w:szCs w:val="28"/>
+              </w:rPr>
+              <w:t>L</w:t>
+            </w:r>
+            <w:r>
+              <w:rPr>
+                <w:color w:val="FF0000"/>
+                <w:sz w:val="28"/>
+                <w:szCs w:val="28"/>
+              </w:rPr>
+              <w:t>ist of text</w:t>
+            </w:r>
+            <w:r>
+              <w:rPr>
+                <w:color w:val="FF0000"/>
+                <w:sz w:val="28"/>
+                <w:szCs w:val="28"/>
+              </w:rPr>
+              <w:t>s</w:t>
+            </w:r>
+            <w:r>
+              <w:rPr>
+                <w:color w:val="FF0000"/>
+                <w:sz w:val="28"/>
+                <w:szCs w:val="28"/>
+              </w:rPr>
+              <w:t xml:space="preserve"> (max 10 overview with max 500 char)</w:t>
             </w:r>
           </w:p>
         </w:tc>
@@ -1626,19 +2297,38 @@
           <w:p>
             <w:pPr>
               <w:rPr>
-                <w:sz w:val="28"/>
-                <w:szCs w:val="28"/>
-              </w:rPr>
-            </w:pPr>
-            <w:r>
-              <w:rPr>
-                <w:sz w:val="28"/>
-                <w:szCs w:val="28"/>
-              </w:rPr>
-              <w:t xml:space="preserve">People overview: </w:t>
-            </w:r>
-            <w:r>
-              <w:rPr>
+                <w:color w:val="FF0000"/>
+                <w:sz w:val="28"/>
+                <w:szCs w:val="28"/>
+              </w:rPr>
+            </w:pPr>
+            <w:r>
+              <w:rPr>
+                <w:color w:val="FF0000"/>
+                <w:sz w:val="28"/>
+                <w:szCs w:val="28"/>
+              </w:rPr>
+              <w:t xml:space="preserve">Similar </w:t>
+            </w:r>
+            <w:r>
+              <w:rPr>
+                <w:color w:val="FF0000"/>
+                <w:sz w:val="28"/>
+                <w:szCs w:val="28"/>
+              </w:rPr>
+              <w:t>POIs</w:t>
+            </w:r>
+            <w:r>
+              <w:rPr>
+                <w:color w:val="FF0000"/>
+                <w:sz w:val="28"/>
+                <w:szCs w:val="28"/>
+              </w:rPr>
+              <w:t xml:space="preserve">: </w:t>
+            </w:r>
+            <w:r>
+              <w:rPr>
+                <w:color w:val="FF0000"/>
                 <w:sz w:val="28"/>
                 <w:szCs w:val="28"/>
               </w:rPr>
@@ -1646,74 +2336,7 @@
             </w:r>
             <w:r>
               <w:rPr>
-                <w:sz w:val="28"/>
-                <w:szCs w:val="28"/>
-              </w:rPr>
-              <w:t>ist of text</w:t>
-            </w:r>
-            <w:r>
-              <w:rPr>
-                <w:sz w:val="28"/>
-                <w:szCs w:val="28"/>
-              </w:rPr>
-              <w:t>s</w:t>
-            </w:r>
-            <w:r>
-              <w:rPr>
-                <w:sz w:val="28"/>
-                <w:szCs w:val="28"/>
-              </w:rPr>
-              <w:t xml:space="preserve"> (max 10 overview with max 500 char)</w:t>
-            </w:r>
-          </w:p>
-        </w:tc>
-      </w:tr>
-      <w:tr>
-        <w:trPr>
-          <w:trHeight w:val="620"/>
-        </w:trPr>
-        <w:tc>
-          <w:tcPr>
-            <w:cnfStyle w:val="001000000000" w:firstRow="0" w:lastRow="0" w:firstColumn="1" w:lastColumn="0" w:oddVBand="0" w:evenVBand="0" w:oddHBand="0" w:evenHBand="0" w:firstRowFirstColumn="0" w:firstRowLastColumn="0" w:lastRowFirstColumn="0" w:lastRowLastColumn="0"/>
-            <w:tcW w:w="10414" w:type="dxa"/>
-          </w:tcPr>
-          <w:p>
-            <w:pPr>
-              <w:rPr>
-                <w:sz w:val="28"/>
-                <w:szCs w:val="28"/>
-              </w:rPr>
-            </w:pPr>
-            <w:r>
-              <w:rPr>
-                <w:sz w:val="28"/>
-                <w:szCs w:val="28"/>
-              </w:rPr>
-              <w:t xml:space="preserve">Similar </w:t>
-            </w:r>
-            <w:r>
-              <w:rPr>
-                <w:sz w:val="28"/>
-                <w:szCs w:val="28"/>
-              </w:rPr>
-              <w:t>POIs</w:t>
-            </w:r>
-            <w:r>
-              <w:rPr>
-                <w:sz w:val="28"/>
-                <w:szCs w:val="28"/>
-              </w:rPr>
-              <w:t xml:space="preserve">: </w:t>
-            </w:r>
-            <w:r>
-              <w:rPr>
-                <w:sz w:val="28"/>
-                <w:szCs w:val="28"/>
-              </w:rPr>
-              <w:t>L</w:t>
-            </w:r>
-            <w:r>
-              <w:rPr>
+                <w:color w:val="FF0000"/>
                 <w:sz w:val="28"/>
                 <w:szCs w:val="28"/>
               </w:rPr>
@@ -1721,6 +2344,7 @@
             </w:r>
             <w:r>
               <w:rPr>
+                <w:color w:val="FF0000"/>
                 <w:sz w:val="28"/>
                 <w:szCs w:val="28"/>
               </w:rPr>
@@ -1728,6 +2352,7 @@
             </w:r>
             <w:r>
               <w:rPr>
+                <w:color w:val="FF0000"/>
                 <w:sz w:val="28"/>
                 <w:szCs w:val="28"/>
               </w:rPr>
@@ -1737,9 +2362,6 @@
         </w:tc>
       </w:tr>
     </w:tbl>
-    <w:p/>
-    <w:p/>
-    <w:p/>
     <w:p/>
     <w:tbl>
       <w:tblPr>
@@ -1749,17 +2371,20 @@
         <w:tblLook w:val="04A0" w:firstRow="1" w:lastRow="0" w:firstColumn="1" w:lastColumn="0" w:noHBand="0" w:noVBand="1"/>
       </w:tblPr>
       <w:tblGrid>
-        <w:gridCol w:w="10580"/>
+        <w:gridCol w:w="10414"/>
+        <w:gridCol w:w="166"/>
       </w:tblGrid>
       <w:tr>
         <w:trPr>
+          <w:gridAfter w:val="1"/>
           <w:cnfStyle w:val="100000000000" w:firstRow="1" w:lastRow="0" w:firstColumn="0" w:lastColumn="0" w:oddVBand="0" w:evenVBand="0" w:oddHBand="0" w:evenHBand="0" w:firstRowFirstColumn="0" w:firstRowLastColumn="0" w:lastRowFirstColumn="0" w:lastRowLastColumn="0"/>
-          <w:trHeight w:val="592"/>
-        </w:trPr>
-        <w:tc>
-          <w:tcPr>
-            <w:cnfStyle w:val="001000000000" w:firstRow="0" w:lastRow="0" w:firstColumn="1" w:lastColumn="0" w:oddVBand="0" w:evenVBand="0" w:oddHBand="0" w:evenHBand="0" w:firstRowFirstColumn="0" w:firstRowLastColumn="0" w:lastRowFirstColumn="0" w:lastRowLastColumn="0"/>
-            <w:tcW w:w="10580" w:type="dxa"/>
+          <w:wAfter w:w="166" w:type="dxa"/>
+          <w:trHeight w:val="620"/>
+        </w:trPr>
+        <w:tc>
+          <w:tcPr>
+            <w:cnfStyle w:val="001000000000" w:firstRow="0" w:lastRow="0" w:firstColumn="1" w:lastColumn="0" w:oddVBand="0" w:evenVBand="0" w:oddHBand="0" w:evenHBand="0" w:firstRowFirstColumn="0" w:firstRowLastColumn="0" w:lastRowFirstColumn="0" w:lastRowLastColumn="0"/>
+            <w:tcW w:w="10414" w:type="dxa"/>
             <w:shd w:val="clear" w:color="auto" w:fill="2F5496" w:themeFill="accent1" w:themeFillShade="BF"/>
           </w:tcPr>
           <w:p>
@@ -1796,7 +2421,16 @@
                 <w:sz w:val="36"/>
                 <w:szCs w:val="36"/>
               </w:rPr>
-              <w:t xml:space="preserve">KIND OF TOPIC: </w:t>
+              <w:t>Group</w:t>
+            </w:r>
+            <w:r>
+              <w:rPr>
+                <w:rFonts w:ascii="Calibri" w:hAnsi="Calibri" w:cs="Calibri"/>
+                <w:color w:val="FFFFFF"/>
+                <w:sz w:val="36"/>
+                <w:szCs w:val="36"/>
+              </w:rPr>
+              <w:t xml:space="preserve">: </w:t>
             </w:r>
             <w:r>
               <w:rPr>
@@ -1807,7 +2441,18 @@
                 <w:sz w:val="36"/>
                 <w:szCs w:val="36"/>
               </w:rPr>
-              <w:t>Itineraries</w:t>
+              <w:t xml:space="preserve">All </w:t>
+            </w:r>
+            <w:r>
+              <w:rPr>
+                <w:rFonts w:ascii="Calibri" w:hAnsi="Calibri" w:cs="Calibri"/>
+                <w:b w:val="0"/>
+                <w:bCs w:val="0"/>
+                <w:color w:val="FFFFFF"/>
+                <w:sz w:val="36"/>
+                <w:szCs w:val="36"/>
+              </w:rPr>
+              <w:t>POI</w:t>
             </w:r>
           </w:p>
           <w:p/>
@@ -1815,13 +2460,15 @@
       </w:tr>
       <w:tr>
         <w:trPr>
+          <w:gridAfter w:val="1"/>
           <w:cnfStyle w:val="000000100000" w:firstRow="0" w:lastRow="0" w:firstColumn="0" w:lastColumn="0" w:oddVBand="0" w:evenVBand="0" w:oddHBand="1" w:evenHBand="0" w:firstRowFirstColumn="0" w:firstRowLastColumn="0" w:lastRowFirstColumn="0" w:lastRowLastColumn="0"/>
-          <w:trHeight w:val="592"/>
-        </w:trPr>
-        <w:tc>
-          <w:tcPr>
-            <w:cnfStyle w:val="001000000000" w:firstRow="0" w:lastRow="0" w:firstColumn="1" w:lastColumn="0" w:oddVBand="0" w:evenVBand="0" w:oddHBand="0" w:evenHBand="0" w:firstRowFirstColumn="0" w:firstRowLastColumn="0" w:lastRowFirstColumn="0" w:lastRowLastColumn="0"/>
-            <w:tcW w:w="10580" w:type="dxa"/>
+          <w:wAfter w:w="166" w:type="dxa"/>
+          <w:trHeight w:val="620"/>
+        </w:trPr>
+        <w:tc>
+          <w:tcPr>
+            <w:cnfStyle w:val="001000000000" w:firstRow="0" w:lastRow="0" w:firstColumn="1" w:lastColumn="0" w:oddVBand="0" w:evenVBand="0" w:oddHBand="0" w:evenHBand="0" w:firstRowFirstColumn="0" w:firstRowLastColumn="0" w:lastRowFirstColumn="0" w:lastRowLastColumn="0"/>
+            <w:tcW w:w="10414" w:type="dxa"/>
           </w:tcPr>
           <w:p>
             <w:pPr>
@@ -1840,7 +2487,14 @@
                 <w:sz w:val="28"/>
                 <w:szCs w:val="28"/>
               </w:rPr>
-              <w:t xml:space="preserve">Itinerary </w:t>
+              <w:t>Group</w:t>
+            </w:r>
+            <w:r>
+              <w:rPr>
+                <w:sz w:val="28"/>
+                <w:szCs w:val="28"/>
+              </w:rPr>
+              <w:t xml:space="preserve"> </w:t>
             </w:r>
             <w:r>
               <w:rPr>
@@ -1861,70 +2515,170 @@
                 <w:sz w:val="28"/>
                 <w:szCs w:val="28"/>
               </w:rPr>
-              <w:t>Text (max 30 char)</w:t>
-            </w:r>
-          </w:p>
-        </w:tc>
-      </w:tr>
-      <w:tr>
-        <w:trPr>
-          <w:trHeight w:val="619"/>
+              <w:t>“</w:t>
+            </w:r>
+            <w:r>
+              <w:rPr>
+                <w:sz w:val="28"/>
+                <w:szCs w:val="28"/>
+              </w:rPr>
+              <w:t>All</w:t>
+            </w:r>
+            <w:r>
+              <w:rPr>
+                <w:sz w:val="28"/>
+                <w:szCs w:val="28"/>
+              </w:rPr>
+              <w:t xml:space="preserve"> </w:t>
+            </w:r>
+            <w:r>
+              <w:rPr>
+                <w:sz w:val="28"/>
+                <w:szCs w:val="28"/>
+              </w:rPr>
+              <w:t>POI</w:t>
+            </w:r>
+            <w:r>
+              <w:rPr>
+                <w:sz w:val="28"/>
+                <w:szCs w:val="28"/>
+              </w:rPr>
+              <w:t xml:space="preserve"> </w:t>
+            </w:r>
+            <w:r>
+              <w:rPr>
+                <w:sz w:val="28"/>
+                <w:szCs w:val="28"/>
+              </w:rPr>
+              <w:t>in the Art-town</w:t>
+            </w:r>
+            <w:r>
+              <w:rPr>
+                <w:sz w:val="28"/>
+                <w:szCs w:val="28"/>
+              </w:rPr>
+              <w:t>”</w:t>
+            </w:r>
+          </w:p>
+        </w:tc>
+      </w:tr>
+      <w:tr>
+        <w:trPr>
+          <w:gridAfter w:val="1"/>
+          <w:wAfter w:w="166" w:type="dxa"/>
+          <w:trHeight w:val="648"/>
+        </w:trPr>
+        <w:tc>
+          <w:tcPr>
+            <w:cnfStyle w:val="001000000000" w:firstRow="0" w:lastRow="0" w:firstColumn="1" w:lastColumn="0" w:oddVBand="0" w:evenVBand="0" w:oddHBand="0" w:evenHBand="0" w:firstRowFirstColumn="0" w:firstRowLastColumn="0" w:lastRowFirstColumn="0" w:lastRowLastColumn="0"/>
+            <w:tcW w:w="10414" w:type="dxa"/>
+          </w:tcPr>
+          <w:p>
+            <w:pPr>
+              <w:rPr>
+                <w:sz w:val="28"/>
+                <w:szCs w:val="28"/>
+              </w:rPr>
+            </w:pPr>
+            <w:r>
+              <w:rPr>
+                <w:sz w:val="28"/>
+                <w:szCs w:val="28"/>
+              </w:rPr>
+              <w:t>Description: Text (max 150 char)</w:t>
+            </w:r>
+          </w:p>
+        </w:tc>
+      </w:tr>
+      <w:tr>
+        <w:trPr>
+          <w:gridAfter w:val="1"/>
+          <w:cnfStyle w:val="000000100000" w:firstRow="0" w:lastRow="0" w:firstColumn="0" w:lastColumn="0" w:oddVBand="0" w:evenVBand="0" w:oddHBand="1" w:evenHBand="0" w:firstRowFirstColumn="0" w:firstRowLastColumn="0" w:lastRowFirstColumn="0" w:lastRowLastColumn="0"/>
+          <w:wAfter w:w="166" w:type="dxa"/>
+          <w:trHeight w:val="620"/>
+        </w:trPr>
+        <w:tc>
+          <w:tcPr>
+            <w:cnfStyle w:val="001000000000" w:firstRow="0" w:lastRow="0" w:firstColumn="1" w:lastColumn="0" w:oddVBand="0" w:evenVBand="0" w:oddHBand="0" w:evenHBand="0" w:firstRowFirstColumn="0" w:firstRowLastColumn="0" w:lastRowFirstColumn="0" w:lastRowLastColumn="0"/>
+            <w:tcW w:w="10414" w:type="dxa"/>
+          </w:tcPr>
+          <w:p>
+            <w:pPr>
+              <w:rPr>
+                <w:sz w:val="28"/>
+                <w:szCs w:val="28"/>
+              </w:rPr>
+            </w:pPr>
+            <w:r>
+              <w:rPr>
+                <w:sz w:val="28"/>
+                <w:szCs w:val="28"/>
+              </w:rPr>
+              <w:t>Items preview: List of [image, title, date]</w:t>
+            </w:r>
+          </w:p>
+        </w:tc>
+      </w:tr>
+      <w:tr>
+        <w:trPr>
+          <w:trHeight w:val="592"/>
         </w:trPr>
         <w:tc>
           <w:tcPr>
             <w:cnfStyle w:val="001000000000" w:firstRow="0" w:lastRow="0" w:firstColumn="1" w:lastColumn="0" w:oddVBand="0" w:evenVBand="0" w:oddHBand="0" w:evenHBand="0" w:firstRowFirstColumn="0" w:firstRowLastColumn="0" w:lastRowFirstColumn="0" w:lastRowLastColumn="0"/>
             <w:tcW w:w="10580" w:type="dxa"/>
-          </w:tcPr>
-          <w:p>
-            <w:pPr>
-              <w:rPr>
-                <w:sz w:val="28"/>
-                <w:szCs w:val="28"/>
-              </w:rPr>
-            </w:pPr>
-            <w:r>
-              <w:rPr>
-                <w:sz w:val="28"/>
-                <w:szCs w:val="28"/>
-              </w:rPr>
-              <w:t>Itinerary</w:t>
-            </w:r>
-            <w:r>
-              <w:rPr>
-                <w:sz w:val="28"/>
-                <w:szCs w:val="28"/>
-              </w:rPr>
-              <w:t xml:space="preserve"> </w:t>
-            </w:r>
-            <w:r>
-              <w:rPr>
-                <w:sz w:val="28"/>
-                <w:szCs w:val="28"/>
-              </w:rPr>
-              <w:t xml:space="preserve">image: </w:t>
-            </w:r>
-            <w:r>
-              <w:rPr>
-                <w:sz w:val="28"/>
-                <w:szCs w:val="28"/>
-              </w:rPr>
-              <w:t>I</w:t>
-            </w:r>
-            <w:r>
-              <w:rPr>
-                <w:sz w:val="28"/>
-                <w:szCs w:val="28"/>
-              </w:rPr>
-              <w:t>mage</w:t>
-            </w:r>
-            <w:r>
-              <w:rPr>
-                <w:sz w:val="28"/>
-                <w:szCs w:val="28"/>
-              </w:rPr>
-              <w:t xml:space="preserve"> (max 6 images)</w:t>
-            </w:r>
-          </w:p>
+            <w:gridSpan w:val="2"/>
+            <w:shd w:val="clear" w:color="auto" w:fill="2F5496" w:themeFill="accent1" w:themeFillShade="BF"/>
+          </w:tcPr>
+          <w:p>
+            <w:pPr>
+              <w:autoSpaceDE w:val="0"/>
+              <w:autoSpaceDN w:val="0"/>
+              <w:adjustRightInd w:val="0"/>
+              <w:rPr>
+                <w:rFonts w:ascii="Calibri" w:hAnsi="Calibri" w:cs="Calibri"/>
+                <w:color w:val="000000"/>
+                <w:sz w:val="24"/>
+                <w:szCs w:val="24"/>
+              </w:rPr>
+            </w:pPr>
+          </w:p>
+          <w:p>
+            <w:pPr>
+              <w:autoSpaceDE w:val="0"/>
+              <w:autoSpaceDN w:val="0"/>
+              <w:adjustRightInd w:val="0"/>
+              <w:rPr>
+                <w:rFonts w:ascii="Calibri" w:hAnsi="Calibri" w:cs="Calibri"/>
+                <w:color w:val="FFFFFF"/>
+                <w:sz w:val="36"/>
+                <w:szCs w:val="36"/>
+                <w:rtl/>
+                <w:lang w:bidi="fa-IR"/>
+              </w:rPr>
+            </w:pPr>
+            <w:r>
+              <w:rPr>
+                <w:rFonts w:ascii="Calibri" w:hAnsi="Calibri" w:cs="Calibri"/>
+                <w:color w:val="FFFFFF"/>
+                <w:sz w:val="36"/>
+                <w:szCs w:val="36"/>
+              </w:rPr>
+              <w:t xml:space="preserve">KIND OF TOPIC: </w:t>
+            </w:r>
+            <w:r>
+              <w:rPr>
+                <w:rFonts w:ascii="Calibri" w:hAnsi="Calibri" w:cs="Calibri"/>
+                <w:b w:val="0"/>
+                <w:bCs w:val="0"/>
+                <w:color w:val="FFFFFF"/>
+                <w:sz w:val="36"/>
+                <w:szCs w:val="36"/>
+              </w:rPr>
+              <w:t>Itineraries</w:t>
+            </w:r>
+          </w:p>
+          <w:p/>
         </w:tc>
       </w:tr>
       <w:tr>
@@ -1936,6 +2690,60 @@
           <w:tcPr>
             <w:cnfStyle w:val="001000000000" w:firstRow="0" w:lastRow="0" w:firstColumn="1" w:lastColumn="0" w:oddVBand="0" w:evenVBand="0" w:oddHBand="0" w:evenHBand="0" w:firstRowFirstColumn="0" w:firstRowLastColumn="0" w:lastRowFirstColumn="0" w:lastRowLastColumn="0"/>
             <w:tcW w:w="10580" w:type="dxa"/>
+            <w:gridSpan w:val="2"/>
+          </w:tcPr>
+          <w:p>
+            <w:pPr>
+              <w:autoSpaceDE w:val="0"/>
+              <w:autoSpaceDN w:val="0"/>
+              <w:adjustRightInd w:val="0"/>
+              <w:rPr>
+                <w:rFonts w:ascii="Calibri" w:hAnsi="Calibri" w:cs="Calibri"/>
+                <w:color w:val="000000"/>
+                <w:sz w:val="24"/>
+                <w:szCs w:val="24"/>
+              </w:rPr>
+            </w:pPr>
+            <w:r>
+              <w:rPr>
+                <w:sz w:val="28"/>
+                <w:szCs w:val="28"/>
+              </w:rPr>
+              <w:t xml:space="preserve">Itinerary </w:t>
+            </w:r>
+            <w:r>
+              <w:rPr>
+                <w:sz w:val="28"/>
+                <w:szCs w:val="28"/>
+              </w:rPr>
+              <w:t>title</w:t>
+            </w:r>
+            <w:r>
+              <w:rPr>
+                <w:sz w:val="28"/>
+                <w:szCs w:val="28"/>
+              </w:rPr>
+              <w:t xml:space="preserve">: </w:t>
+            </w:r>
+            <w:r>
+              <w:rPr>
+                <w:sz w:val="28"/>
+                <w:szCs w:val="28"/>
+              </w:rPr>
+              <w:t>Text (max 30 char)</w:t>
+            </w:r>
+          </w:p>
+        </w:tc>
+      </w:tr>
+      <w:tr>
+        <w:trPr>
+          <w:trHeight w:val="619"/>
+        </w:trPr>
+        <w:tc>
+          <w:tcPr>
+            <w:cnfStyle w:val="001000000000" w:firstRow="0" w:lastRow="0" w:firstColumn="1" w:lastColumn="0" w:oddVBand="0" w:evenVBand="0" w:oddHBand="0" w:evenHBand="0" w:firstRowFirstColumn="0" w:firstRowLastColumn="0" w:lastRowFirstColumn="0" w:lastRowLastColumn="0"/>
+            <w:tcW w:w="10580" w:type="dxa"/>
+            <w:gridSpan w:val="2"/>
           </w:tcPr>
           <w:p>
             <w:pPr>
@@ -1963,6 +2771,69 @@
                 <w:sz w:val="28"/>
                 <w:szCs w:val="28"/>
               </w:rPr>
+              <w:t xml:space="preserve">image: </w:t>
+            </w:r>
+            <w:r>
+              <w:rPr>
+                <w:sz w:val="28"/>
+                <w:szCs w:val="28"/>
+              </w:rPr>
+              <w:t>I</w:t>
+            </w:r>
+            <w:r>
+              <w:rPr>
+                <w:sz w:val="28"/>
+                <w:szCs w:val="28"/>
+              </w:rPr>
+              <w:t>mage</w:t>
+            </w:r>
+            <w:r>
+              <w:rPr>
+                <w:sz w:val="28"/>
+                <w:szCs w:val="28"/>
+              </w:rPr>
+              <w:t xml:space="preserve"> (max 6 images)</w:t>
+            </w:r>
+          </w:p>
+        </w:tc>
+      </w:tr>
+      <w:tr>
+        <w:trPr>
+          <w:cnfStyle w:val="000000100000" w:firstRow="0" w:lastRow="0" w:firstColumn="0" w:lastColumn="0" w:oddVBand="0" w:evenVBand="0" w:oddHBand="1" w:evenHBand="0" w:firstRowFirstColumn="0" w:firstRowLastColumn="0" w:lastRowFirstColumn="0" w:lastRowLastColumn="0"/>
+          <w:trHeight w:val="592"/>
+        </w:trPr>
+        <w:tc>
+          <w:tcPr>
+            <w:cnfStyle w:val="001000000000" w:firstRow="0" w:lastRow="0" w:firstColumn="1" w:lastColumn="0" w:oddVBand="0" w:evenVBand="0" w:oddHBand="0" w:evenHBand="0" w:firstRowFirstColumn="0" w:firstRowLastColumn="0" w:lastRowFirstColumn="0" w:lastRowLastColumn="0"/>
+            <w:tcW w:w="10580" w:type="dxa"/>
+            <w:gridSpan w:val="2"/>
+          </w:tcPr>
+          <w:p>
+            <w:pPr>
+              <w:rPr>
+                <w:sz w:val="28"/>
+                <w:szCs w:val="28"/>
+              </w:rPr>
+            </w:pPr>
+            <w:r>
+              <w:rPr>
+                <w:sz w:val="28"/>
+                <w:szCs w:val="28"/>
+              </w:rPr>
+              <w:t>Itinerary</w:t>
+            </w:r>
+            <w:r>
+              <w:rPr>
+                <w:sz w:val="28"/>
+                <w:szCs w:val="28"/>
+              </w:rPr>
+              <w:t xml:space="preserve"> </w:t>
+            </w:r>
+            <w:r>
+              <w:rPr>
+                <w:sz w:val="28"/>
+                <w:szCs w:val="28"/>
+              </w:rPr>
               <w:t xml:space="preserve">description: </w:t>
             </w:r>
             <w:r>
@@ -1990,10 +2861,40 @@
           <w:tcPr>
             <w:cnfStyle w:val="001000000000" w:firstRow="0" w:lastRow="0" w:firstColumn="1" w:lastColumn="0" w:oddVBand="0" w:evenVBand="0" w:oddHBand="0" w:evenHBand="0" w:firstRowFirstColumn="0" w:firstRowLastColumn="0" w:lastRowFirstColumn="0" w:lastRowLastColumn="0"/>
             <w:tcW w:w="10580" w:type="dxa"/>
-          </w:tcPr>
-          <w:p>
-            <w:pPr>
-              <w:rPr>
+            <w:gridSpan w:val="2"/>
+          </w:tcPr>
+          <w:p>
+            <w:pPr>
+              <w:rPr>
+                <w:sz w:val="28"/>
+                <w:szCs w:val="28"/>
+              </w:rPr>
+            </w:pPr>
+            <w:r>
+              <w:rPr>
+                <w:sz w:val="28"/>
+                <w:szCs w:val="28"/>
+              </w:rPr>
+              <w:t>Start/Finish date: Date/Time</w:t>
+            </w:r>
+          </w:p>
+        </w:tc>
+      </w:tr>
+      <w:tr>
+        <w:trPr>
+          <w:cnfStyle w:val="000000100000" w:firstRow="0" w:lastRow="0" w:firstColumn="0" w:lastColumn="0" w:oddVBand="0" w:evenVBand="0" w:oddHBand="1" w:evenHBand="0" w:firstRowFirstColumn="0" w:firstRowLastColumn="0" w:lastRowFirstColumn="0" w:lastRowLastColumn="0"/>
+          <w:trHeight w:val="592"/>
+        </w:trPr>
+        <w:tc>
+          <w:tcPr>
+            <w:cnfStyle w:val="001000000000" w:firstRow="0" w:lastRow="0" w:firstColumn="1" w:lastColumn="0" w:oddVBand="0" w:evenVBand="0" w:oddHBand="0" w:evenHBand="0" w:firstRowFirstColumn="0" w:firstRowLastColumn="0" w:lastRowFirstColumn="0" w:lastRowLastColumn="0"/>
+            <w:tcW w:w="10580" w:type="dxa"/>
+            <w:gridSpan w:val="2"/>
+          </w:tcPr>
+          <w:p>
+            <w:pPr>
+              <w:rPr>
+                <w:color w:val="FF0000"/>
                 <w:sz w:val="28"/>
                 <w:szCs w:val="28"/>
                 <w:rtl/>
@@ -2002,45 +2903,64 @@
             </w:pPr>
             <w:r>
               <w:rPr>
-                <w:sz w:val="28"/>
-                <w:szCs w:val="28"/>
-              </w:rPr>
-              <w:t xml:space="preserve">Event </w:t>
-            </w:r>
-            <w:r>
-              <w:rPr>
-                <w:sz w:val="28"/>
-                <w:szCs w:val="28"/>
-              </w:rPr>
-              <w:t>list</w:t>
-            </w:r>
-            <w:r>
-              <w:rPr>
-                <w:sz w:val="28"/>
-                <w:szCs w:val="28"/>
-              </w:rPr>
-              <w:t xml:space="preserve">: </w:t>
-            </w:r>
-            <w:r>
-              <w:rPr>
-                <w:sz w:val="28"/>
-                <w:szCs w:val="28"/>
-              </w:rPr>
-              <w:t xml:space="preserve">List of events related to the </w:t>
-            </w:r>
-            <w:r>
-              <w:rPr>
-                <w:sz w:val="28"/>
-                <w:szCs w:val="28"/>
-              </w:rPr>
-              <w:t>i</w:t>
-            </w:r>
-            <w:r>
-              <w:rPr>
-                <w:sz w:val="28"/>
-                <w:szCs w:val="28"/>
-              </w:rPr>
-              <w:t>tinerary</w:t>
+                <w:color w:val="FF0000"/>
+                <w:sz w:val="28"/>
+                <w:szCs w:val="28"/>
+              </w:rPr>
+              <w:t xml:space="preserve">Event list: List of events related to the </w:t>
+            </w:r>
+            <w:r>
+              <w:rPr>
+                <w:color w:val="FF0000"/>
+                <w:sz w:val="28"/>
+                <w:szCs w:val="28"/>
+              </w:rPr>
+              <w:t>itinerary</w:t>
+            </w:r>
+          </w:p>
+        </w:tc>
+      </w:tr>
+      <w:tr>
+        <w:trPr>
+          <w:trHeight w:val="592"/>
+        </w:trPr>
+        <w:tc>
+          <w:tcPr>
+            <w:cnfStyle w:val="001000000000" w:firstRow="0" w:lastRow="0" w:firstColumn="1" w:lastColumn="0" w:oddVBand="0" w:evenVBand="0" w:oddHBand="0" w:evenHBand="0" w:firstRowFirstColumn="0" w:firstRowLastColumn="0" w:lastRowFirstColumn="0" w:lastRowLastColumn="0"/>
+            <w:tcW w:w="10580" w:type="dxa"/>
+            <w:gridSpan w:val="2"/>
+          </w:tcPr>
+          <w:p>
+            <w:pPr>
+              <w:rPr>
+                <w:color w:val="FF0000"/>
+                <w:sz w:val="28"/>
+                <w:szCs w:val="28"/>
+              </w:rPr>
+            </w:pPr>
+            <w:r>
+              <w:rPr>
+                <w:color w:val="FF0000"/>
+                <w:sz w:val="28"/>
+                <w:szCs w:val="28"/>
+              </w:rPr>
+              <w:t xml:space="preserve">People overview: </w:t>
+            </w:r>
+            <w:r>
+              <w:rPr>
+                <w:color w:val="FF0000"/>
+                <w:sz w:val="28"/>
+                <w:szCs w:val="28"/>
+              </w:rPr>
+              <w:t>L</w:t>
+            </w:r>
+            <w:r>
+              <w:rPr>
+                <w:color w:val="FF0000"/>
+                <w:sz w:val="28"/>
+                <w:szCs w:val="28"/>
+              </w:rPr>
+              <w:t>ist of texts (max 10 overview with max 500 char)</w:t>
             </w:r>
           </w:p>
         </w:tc>
@@ -2054,23 +2974,43 @@
           <w:tcPr>
             <w:cnfStyle w:val="001000000000" w:firstRow="0" w:lastRow="0" w:firstColumn="1" w:lastColumn="0" w:oddVBand="0" w:evenVBand="0" w:oddHBand="0" w:evenHBand="0" w:firstRowFirstColumn="0" w:firstRowLastColumn="0" w:lastRowFirstColumn="0" w:lastRowLastColumn="0"/>
             <w:tcW w:w="10580" w:type="dxa"/>
-          </w:tcPr>
-          <w:p>
-            <w:pPr>
-              <w:rPr>
-                <w:sz w:val="28"/>
-                <w:szCs w:val="28"/>
-              </w:rPr>
-            </w:pPr>
-            <w:r>
-              <w:rPr>
-                <w:sz w:val="28"/>
-                <w:szCs w:val="28"/>
-              </w:rPr>
-              <w:t xml:space="preserve">People overview: </w:t>
-            </w:r>
-            <w:r>
-              <w:rPr>
+            <w:gridSpan w:val="2"/>
+          </w:tcPr>
+          <w:p>
+            <w:pPr>
+              <w:rPr>
+                <w:color w:val="FF0000"/>
+                <w:sz w:val="28"/>
+                <w:szCs w:val="28"/>
+              </w:rPr>
+            </w:pPr>
+            <w:r>
+              <w:rPr>
+                <w:color w:val="FF0000"/>
+                <w:sz w:val="28"/>
+                <w:szCs w:val="28"/>
+              </w:rPr>
+              <w:t xml:space="preserve">Similar </w:t>
+            </w:r>
+            <w:r>
+              <w:rPr>
+                <w:color w:val="FF0000"/>
+                <w:sz w:val="28"/>
+                <w:szCs w:val="28"/>
+              </w:rPr>
+              <w:t>itinerary</w:t>
+            </w:r>
+            <w:r>
+              <w:rPr>
+                <w:color w:val="FF0000"/>
+                <w:sz w:val="28"/>
+                <w:szCs w:val="28"/>
+              </w:rPr>
+              <w:t xml:space="preserve">: </w:t>
+            </w:r>
+            <w:r>
+              <w:rPr>
+                <w:color w:val="FF0000"/>
                 <w:sz w:val="28"/>
                 <w:szCs w:val="28"/>
               </w:rPr>
@@ -2078,78 +3018,237 @@
             </w:r>
             <w:r>
               <w:rPr>
-                <w:sz w:val="28"/>
-                <w:szCs w:val="28"/>
-              </w:rPr>
-              <w:t>ist of texts (max 10 overview with max 500 char)</w:t>
-            </w:r>
-          </w:p>
-        </w:tc>
-      </w:tr>
-      <w:tr>
-        <w:trPr>
-          <w:trHeight w:val="592"/>
-        </w:trPr>
-        <w:tc>
-          <w:tcPr>
-            <w:cnfStyle w:val="001000000000" w:firstRow="0" w:lastRow="0" w:firstColumn="1" w:lastColumn="0" w:oddVBand="0" w:evenVBand="0" w:oddHBand="0" w:evenHBand="0" w:firstRowFirstColumn="0" w:firstRowLastColumn="0" w:lastRowFirstColumn="0" w:lastRowLastColumn="0"/>
-            <w:tcW w:w="10580" w:type="dxa"/>
-          </w:tcPr>
-          <w:p>
-            <w:pPr>
-              <w:rPr>
-                <w:sz w:val="28"/>
-                <w:szCs w:val="28"/>
-              </w:rPr>
-            </w:pPr>
-            <w:r>
-              <w:rPr>
-                <w:sz w:val="28"/>
-                <w:szCs w:val="28"/>
-              </w:rPr>
-              <w:t xml:space="preserve">Similar </w:t>
-            </w:r>
-            <w:r>
-              <w:rPr>
-                <w:sz w:val="28"/>
-                <w:szCs w:val="28"/>
-              </w:rPr>
-              <w:t>itinerary</w:t>
-            </w:r>
-            <w:r>
-              <w:rPr>
-                <w:sz w:val="28"/>
-                <w:szCs w:val="28"/>
+                <w:color w:val="FF0000"/>
+                <w:sz w:val="28"/>
+                <w:szCs w:val="28"/>
+              </w:rPr>
+              <w:t xml:space="preserve">ist </w:t>
+            </w:r>
+            <w:r>
+              <w:rPr>
+                <w:color w:val="FF0000"/>
+                <w:sz w:val="28"/>
+                <w:szCs w:val="28"/>
+              </w:rPr>
+              <w:t xml:space="preserve">of </w:t>
+            </w:r>
+            <w:r>
+              <w:rPr>
+                <w:color w:val="FF0000"/>
+                <w:sz w:val="28"/>
+                <w:szCs w:val="28"/>
+              </w:rPr>
+              <w:t>([1 image, Text (max 30 char), Text (max 60 char)] max 6 items)</w:t>
+            </w:r>
+          </w:p>
+        </w:tc>
+      </w:tr>
+    </w:tbl>
+    <w:p/>
+    <w:tbl>
+      <w:tblPr>
+        <w:tblStyle w:val="PlainTable1"/>
+        <w:tblW w:w="10414" w:type="dxa"/>
+        <w:tblInd w:w="-500" w:type="dxa"/>
+        <w:tblLook w:val="04A0" w:firstRow="1" w:lastRow="0" w:firstColumn="1" w:lastColumn="0" w:noHBand="0" w:noVBand="1"/>
+      </w:tblPr>
+      <w:tblGrid>
+        <w:gridCol w:w="10414"/>
+      </w:tblGrid>
+      <w:tr>
+        <w:trPr>
+          <w:cnfStyle w:val="100000000000" w:firstRow="1" w:lastRow="0" w:firstColumn="0" w:lastColumn="0" w:oddVBand="0" w:evenVBand="0" w:oddHBand="0" w:evenHBand="0" w:firstRowFirstColumn="0" w:firstRowLastColumn="0" w:lastRowFirstColumn="0" w:lastRowLastColumn="0"/>
+          <w:trHeight w:val="620"/>
+        </w:trPr>
+        <w:tc>
+          <w:tcPr>
+            <w:cnfStyle w:val="001000000000" w:firstRow="0" w:lastRow="0" w:firstColumn="1" w:lastColumn="0" w:oddVBand="0" w:evenVBand="0" w:oddHBand="0" w:evenHBand="0" w:firstRowFirstColumn="0" w:firstRowLastColumn="0" w:lastRowFirstColumn="0" w:lastRowLastColumn="0"/>
+            <w:tcW w:w="10414" w:type="dxa"/>
+            <w:shd w:val="clear" w:color="auto" w:fill="2F5496" w:themeFill="accent1" w:themeFillShade="BF"/>
+          </w:tcPr>
+          <w:p>
+            <w:pPr>
+              <w:autoSpaceDE w:val="0"/>
+              <w:autoSpaceDN w:val="0"/>
+              <w:adjustRightInd w:val="0"/>
+              <w:rPr>
+                <w:rFonts w:ascii="Calibri" w:hAnsi="Calibri" w:cs="Calibri"/>
+                <w:color w:val="000000"/>
+                <w:sz w:val="24"/>
+                <w:szCs w:val="24"/>
+              </w:rPr>
+            </w:pPr>
+          </w:p>
+          <w:p>
+            <w:pPr>
+              <w:autoSpaceDE w:val="0"/>
+              <w:autoSpaceDN w:val="0"/>
+              <w:adjustRightInd w:val="0"/>
+              <w:rPr>
+                <w:rFonts w:ascii="Calibri" w:hAnsi="Calibri" w:cs="Calibri"/>
+                <w:color w:val="FFFFFF"/>
+                <w:sz w:val="36"/>
+                <w:szCs w:val="36"/>
+                <w:rtl/>
+                <w:lang w:bidi="fa-IR"/>
+              </w:rPr>
+            </w:pPr>
+            <w:r>
+              <w:rPr>
+                <w:rFonts w:ascii="Calibri" w:hAnsi="Calibri" w:cs="Calibri"/>
+                <w:color w:val="FFFFFF"/>
+                <w:sz w:val="36"/>
+                <w:szCs w:val="36"/>
+              </w:rPr>
+              <w:t>Group</w:t>
+            </w:r>
+            <w:r>
+              <w:rPr>
+                <w:rFonts w:ascii="Calibri" w:hAnsi="Calibri" w:cs="Calibri"/>
+                <w:color w:val="FFFFFF"/>
+                <w:sz w:val="36"/>
+                <w:szCs w:val="36"/>
               </w:rPr>
               <w:t xml:space="preserve">: </w:t>
             </w:r>
             <w:r>
               <w:rPr>
-                <w:sz w:val="28"/>
-                <w:szCs w:val="28"/>
-              </w:rPr>
-              <w:t>L</w:t>
-            </w:r>
-            <w:r>
-              <w:rPr>
-                <w:sz w:val="28"/>
-                <w:szCs w:val="28"/>
-              </w:rPr>
-              <w:t xml:space="preserve">ist </w:t>
-            </w:r>
-            <w:r>
-              <w:rPr>
-                <w:sz w:val="28"/>
-                <w:szCs w:val="28"/>
-              </w:rPr>
-              <w:t xml:space="preserve">of </w:t>
-            </w:r>
-            <w:r>
-              <w:rPr>
-                <w:sz w:val="28"/>
-                <w:szCs w:val="28"/>
-              </w:rPr>
-              <w:t>([1 image, Text (max 30 char), Text (max 60 char)] max 6 items)</w:t>
+                <w:rFonts w:ascii="Calibri" w:hAnsi="Calibri" w:cs="Calibri"/>
+                <w:b w:val="0"/>
+                <w:bCs w:val="0"/>
+                <w:color w:val="FFFFFF"/>
+                <w:sz w:val="36"/>
+                <w:szCs w:val="36"/>
+              </w:rPr>
+              <w:t>All Itineraries</w:t>
+            </w:r>
+          </w:p>
+          <w:p/>
+        </w:tc>
+      </w:tr>
+      <w:tr>
+        <w:trPr>
+          <w:cnfStyle w:val="000000100000" w:firstRow="0" w:lastRow="0" w:firstColumn="0" w:lastColumn="0" w:oddVBand="0" w:evenVBand="0" w:oddHBand="1" w:evenHBand="0" w:firstRowFirstColumn="0" w:firstRowLastColumn="0" w:lastRowFirstColumn="0" w:lastRowLastColumn="0"/>
+          <w:trHeight w:val="620"/>
+        </w:trPr>
+        <w:tc>
+          <w:tcPr>
+            <w:cnfStyle w:val="001000000000" w:firstRow="0" w:lastRow="0" w:firstColumn="1" w:lastColumn="0" w:oddVBand="0" w:evenVBand="0" w:oddHBand="0" w:evenHBand="0" w:firstRowFirstColumn="0" w:firstRowLastColumn="0" w:lastRowFirstColumn="0" w:lastRowLastColumn="0"/>
+            <w:tcW w:w="10414" w:type="dxa"/>
+          </w:tcPr>
+          <w:p>
+            <w:pPr>
+              <w:autoSpaceDE w:val="0"/>
+              <w:autoSpaceDN w:val="0"/>
+              <w:adjustRightInd w:val="0"/>
+              <w:rPr>
+                <w:rFonts w:ascii="Calibri" w:hAnsi="Calibri" w:cs="Calibri"/>
+                <w:color w:val="000000"/>
+                <w:sz w:val="24"/>
+                <w:szCs w:val="24"/>
+              </w:rPr>
+            </w:pPr>
+            <w:r>
+              <w:rPr>
+                <w:sz w:val="28"/>
+                <w:szCs w:val="28"/>
+              </w:rPr>
+              <w:t>Group</w:t>
+            </w:r>
+            <w:r>
+              <w:rPr>
+                <w:sz w:val="28"/>
+                <w:szCs w:val="28"/>
+              </w:rPr>
+              <w:t xml:space="preserve"> </w:t>
+            </w:r>
+            <w:r>
+              <w:rPr>
+                <w:sz w:val="28"/>
+                <w:szCs w:val="28"/>
+              </w:rPr>
+              <w:t>title</w:t>
+            </w:r>
+            <w:r>
+              <w:rPr>
+                <w:sz w:val="28"/>
+                <w:szCs w:val="28"/>
+              </w:rPr>
+              <w:t xml:space="preserve">: </w:t>
+            </w:r>
+            <w:r>
+              <w:rPr>
+                <w:sz w:val="28"/>
+                <w:szCs w:val="28"/>
+              </w:rPr>
+              <w:t xml:space="preserve">“All </w:t>
+            </w:r>
+            <w:r>
+              <w:rPr>
+                <w:sz w:val="28"/>
+                <w:szCs w:val="28"/>
+              </w:rPr>
+              <w:t>itineraries</w:t>
+            </w:r>
+            <w:r>
+              <w:rPr>
+                <w:sz w:val="28"/>
+                <w:szCs w:val="28"/>
+              </w:rPr>
+              <w:t xml:space="preserve"> in the Art-town”</w:t>
+            </w:r>
+          </w:p>
+        </w:tc>
+      </w:tr>
+      <w:tr>
+        <w:trPr>
+          <w:trHeight w:val="648"/>
+        </w:trPr>
+        <w:tc>
+          <w:tcPr>
+            <w:cnfStyle w:val="001000000000" w:firstRow="0" w:lastRow="0" w:firstColumn="1" w:lastColumn="0" w:oddVBand="0" w:evenVBand="0" w:oddHBand="0" w:evenHBand="0" w:firstRowFirstColumn="0" w:firstRowLastColumn="0" w:lastRowFirstColumn="0" w:lastRowLastColumn="0"/>
+            <w:tcW w:w="10414" w:type="dxa"/>
+          </w:tcPr>
+          <w:p>
+            <w:pPr>
+              <w:rPr>
+                <w:sz w:val="28"/>
+                <w:szCs w:val="28"/>
+              </w:rPr>
+            </w:pPr>
+            <w:r>
+              <w:rPr>
+                <w:sz w:val="28"/>
+                <w:szCs w:val="28"/>
+              </w:rPr>
+              <w:t>Description: Text (max 150 char)</w:t>
+            </w:r>
+          </w:p>
+        </w:tc>
+      </w:tr>
+      <w:tr>
+        <w:trPr>
+          <w:cnfStyle w:val="000000100000" w:firstRow="0" w:lastRow="0" w:firstColumn="0" w:lastColumn="0" w:oddVBand="0" w:evenVBand="0" w:oddHBand="1" w:evenHBand="0" w:firstRowFirstColumn="0" w:firstRowLastColumn="0" w:lastRowFirstColumn="0" w:lastRowLastColumn="0"/>
+          <w:trHeight w:val="620"/>
+        </w:trPr>
+        <w:tc>
+          <w:tcPr>
+            <w:cnfStyle w:val="001000000000" w:firstRow="0" w:lastRow="0" w:firstColumn="1" w:lastColumn="0" w:oddVBand="0" w:evenVBand="0" w:oddHBand="0" w:evenHBand="0" w:firstRowFirstColumn="0" w:firstRowLastColumn="0" w:lastRowFirstColumn="0" w:lastRowLastColumn="0"/>
+            <w:tcW w:w="10414" w:type="dxa"/>
+          </w:tcPr>
+          <w:p>
+            <w:pPr>
+              <w:rPr>
+                <w:sz w:val="28"/>
+                <w:szCs w:val="28"/>
+              </w:rPr>
+            </w:pPr>
+            <w:r>
+              <w:rPr>
+                <w:sz w:val="28"/>
+                <w:szCs w:val="28"/>
+              </w:rPr>
+              <w:t>Items preview: List of [image, title, date]</w:t>
             </w:r>
           </w:p>
         </w:tc>
@@ -2365,6 +3464,34 @@
                 <w:sz w:val="28"/>
                 <w:szCs w:val="28"/>
               </w:rPr>
+              <w:t>Location: Geometry</w:t>
+            </w:r>
+          </w:p>
+        </w:tc>
+      </w:tr>
+      <w:tr>
+        <w:trPr>
+          <w:trHeight w:val="623"/>
+        </w:trPr>
+        <w:tc>
+          <w:tcPr>
+            <w:cnfStyle w:val="001000000000" w:firstRow="0" w:lastRow="0" w:firstColumn="1" w:lastColumn="0" w:oddVBand="0" w:evenVBand="0" w:oddHBand="0" w:evenHBand="0" w:firstRowFirstColumn="0" w:firstRowLastColumn="0" w:lastRowFirstColumn="0" w:lastRowLastColumn="0"/>
+            <w:tcW w:w="10571" w:type="dxa"/>
+          </w:tcPr>
+          <w:p>
+            <w:pPr>
+              <w:rPr>
+                <w:sz w:val="28"/>
+                <w:szCs w:val="28"/>
+              </w:rPr>
+            </w:pPr>
+            <w:r>
+              <w:rPr>
+                <w:color w:val="FF0000"/>
+                <w:sz w:val="28"/>
+                <w:szCs w:val="28"/>
+              </w:rPr>
+              <w:lastRenderedPageBreak/>
               <w:t>People overview: List of texts (max 10 overview with max 500 char)</w:t>
             </w:r>
           </w:p>
@@ -2372,6 +3499,7 @@
       </w:tr>
       <w:tr>
         <w:trPr>
+          <w:cnfStyle w:val="000000100000" w:firstRow="0" w:lastRow="0" w:firstColumn="0" w:lastColumn="0" w:oddVBand="0" w:evenVBand="0" w:oddHBand="1" w:evenHBand="0" w:firstRowFirstColumn="0" w:firstRowLastColumn="0" w:lastRowFirstColumn="0" w:lastRowLastColumn="0"/>
           <w:trHeight w:val="623"/>
         </w:trPr>
         <w:tc>
@@ -2388,10 +3516,471 @@
             </w:pPr>
             <w:r>
               <w:rPr>
+                <w:color w:val="FF0000"/>
                 <w:sz w:val="28"/>
                 <w:szCs w:val="28"/>
               </w:rPr>
               <w:t>Similar services: List of ([Text (max 30 char), Text (max 60 char)] max 6 items)</w:t>
+            </w:r>
+          </w:p>
+        </w:tc>
+      </w:tr>
+    </w:tbl>
+    <w:p>
+      <w:pPr>
+        <w:rPr>
+          <w:lang w:bidi="fa-IR"/>
+        </w:rPr>
+      </w:pPr>
+    </w:p>
+    <w:p>
+      <w:pPr>
+        <w:rPr>
+          <w:lang w:bidi="fa-IR"/>
+        </w:rPr>
+      </w:pPr>
+    </w:p>
+    <w:tbl>
+      <w:tblPr>
+        <w:tblStyle w:val="PlainTable1"/>
+        <w:tblW w:w="10414" w:type="dxa"/>
+        <w:tblInd w:w="-500" w:type="dxa"/>
+        <w:tblLook w:val="04A0" w:firstRow="1" w:lastRow="0" w:firstColumn="1" w:lastColumn="0" w:noHBand="0" w:noVBand="1"/>
+      </w:tblPr>
+      <w:tblGrid>
+        <w:gridCol w:w="10414"/>
+      </w:tblGrid>
+      <w:tr>
+        <w:trPr>
+          <w:cnfStyle w:val="100000000000" w:firstRow="1" w:lastRow="0" w:firstColumn="0" w:lastColumn="0" w:oddVBand="0" w:evenVBand="0" w:oddHBand="0" w:evenHBand="0" w:firstRowFirstColumn="0" w:firstRowLastColumn="0" w:lastRowFirstColumn="0" w:lastRowLastColumn="0"/>
+          <w:trHeight w:val="620"/>
+        </w:trPr>
+        <w:tc>
+          <w:tcPr>
+            <w:cnfStyle w:val="001000000000" w:firstRow="0" w:lastRow="0" w:firstColumn="1" w:lastColumn="0" w:oddVBand="0" w:evenVBand="0" w:oddHBand="0" w:evenHBand="0" w:firstRowFirstColumn="0" w:firstRowLastColumn="0" w:lastRowFirstColumn="0" w:lastRowLastColumn="0"/>
+            <w:tcW w:w="10414" w:type="dxa"/>
+            <w:shd w:val="clear" w:color="auto" w:fill="2F5496" w:themeFill="accent1" w:themeFillShade="BF"/>
+          </w:tcPr>
+          <w:p>
+            <w:pPr>
+              <w:autoSpaceDE w:val="0"/>
+              <w:autoSpaceDN w:val="0"/>
+              <w:adjustRightInd w:val="0"/>
+              <w:rPr>
+                <w:rFonts w:ascii="Calibri" w:hAnsi="Calibri" w:cs="Calibri"/>
+                <w:color w:val="000000"/>
+                <w:sz w:val="24"/>
+                <w:szCs w:val="24"/>
+              </w:rPr>
+            </w:pPr>
+          </w:p>
+          <w:p>
+            <w:pPr>
+              <w:autoSpaceDE w:val="0"/>
+              <w:autoSpaceDN w:val="0"/>
+              <w:adjustRightInd w:val="0"/>
+              <w:rPr>
+                <w:rFonts w:ascii="Calibri" w:hAnsi="Calibri" w:cs="Calibri"/>
+                <w:color w:val="FFFFFF"/>
+                <w:sz w:val="36"/>
+                <w:szCs w:val="36"/>
+                <w:rtl/>
+                <w:lang w:bidi="fa-IR"/>
+              </w:rPr>
+            </w:pPr>
+            <w:r>
+              <w:rPr>
+                <w:rFonts w:ascii="Calibri" w:hAnsi="Calibri" w:cs="Calibri"/>
+                <w:color w:val="FFFFFF"/>
+                <w:sz w:val="36"/>
+                <w:szCs w:val="36"/>
+              </w:rPr>
+              <w:t>Group</w:t>
+            </w:r>
+            <w:r>
+              <w:rPr>
+                <w:rFonts w:ascii="Calibri" w:hAnsi="Calibri" w:cs="Calibri"/>
+                <w:color w:val="FFFFFF"/>
+                <w:sz w:val="36"/>
+                <w:szCs w:val="36"/>
+              </w:rPr>
+              <w:t xml:space="preserve">: </w:t>
+            </w:r>
+            <w:r>
+              <w:rPr>
+                <w:rFonts w:ascii="Calibri" w:hAnsi="Calibri" w:cs="Calibri"/>
+                <w:b w:val="0"/>
+                <w:bCs w:val="0"/>
+                <w:color w:val="FFFFFF"/>
+                <w:sz w:val="36"/>
+                <w:szCs w:val="36"/>
+              </w:rPr>
+              <w:t xml:space="preserve">All </w:t>
+            </w:r>
+            <w:r>
+              <w:rPr>
+                <w:rFonts w:ascii="Calibri" w:hAnsi="Calibri" w:cs="Calibri"/>
+                <w:b w:val="0"/>
+                <w:bCs w:val="0"/>
+                <w:color w:val="FFFFFF"/>
+                <w:sz w:val="36"/>
+                <w:szCs w:val="36"/>
+              </w:rPr>
+              <w:t>Services</w:t>
+            </w:r>
+          </w:p>
+          <w:p/>
+        </w:tc>
+      </w:tr>
+      <w:tr>
+        <w:trPr>
+          <w:cnfStyle w:val="000000100000" w:firstRow="0" w:lastRow="0" w:firstColumn="0" w:lastColumn="0" w:oddVBand="0" w:evenVBand="0" w:oddHBand="1" w:evenHBand="0" w:firstRowFirstColumn="0" w:firstRowLastColumn="0" w:lastRowFirstColumn="0" w:lastRowLastColumn="0"/>
+          <w:trHeight w:val="620"/>
+        </w:trPr>
+        <w:tc>
+          <w:tcPr>
+            <w:cnfStyle w:val="001000000000" w:firstRow="0" w:lastRow="0" w:firstColumn="1" w:lastColumn="0" w:oddVBand="0" w:evenVBand="0" w:oddHBand="0" w:evenHBand="0" w:firstRowFirstColumn="0" w:firstRowLastColumn="0" w:lastRowFirstColumn="0" w:lastRowLastColumn="0"/>
+            <w:tcW w:w="10414" w:type="dxa"/>
+          </w:tcPr>
+          <w:p>
+            <w:pPr>
+              <w:autoSpaceDE w:val="0"/>
+              <w:autoSpaceDN w:val="0"/>
+              <w:adjustRightInd w:val="0"/>
+              <w:rPr>
+                <w:rFonts w:ascii="Calibri" w:hAnsi="Calibri" w:cs="Calibri"/>
+                <w:color w:val="000000"/>
+                <w:sz w:val="24"/>
+                <w:szCs w:val="24"/>
+              </w:rPr>
+            </w:pPr>
+            <w:r>
+              <w:rPr>
+                <w:sz w:val="28"/>
+                <w:szCs w:val="28"/>
+              </w:rPr>
+              <w:t>Group</w:t>
+            </w:r>
+            <w:r>
+              <w:rPr>
+                <w:sz w:val="28"/>
+                <w:szCs w:val="28"/>
+              </w:rPr>
+              <w:t xml:space="preserve"> </w:t>
+            </w:r>
+            <w:r>
+              <w:rPr>
+                <w:sz w:val="28"/>
+                <w:szCs w:val="28"/>
+              </w:rPr>
+              <w:t>title</w:t>
+            </w:r>
+            <w:r>
+              <w:rPr>
+                <w:sz w:val="28"/>
+                <w:szCs w:val="28"/>
+              </w:rPr>
+              <w:t xml:space="preserve">: </w:t>
+            </w:r>
+            <w:r>
+              <w:rPr>
+                <w:sz w:val="28"/>
+                <w:szCs w:val="28"/>
+              </w:rPr>
+              <w:t xml:space="preserve">“All </w:t>
+            </w:r>
+            <w:r>
+              <w:rPr>
+                <w:sz w:val="28"/>
+                <w:szCs w:val="28"/>
+              </w:rPr>
+              <w:t>services</w:t>
+            </w:r>
+            <w:r>
+              <w:rPr>
+                <w:sz w:val="28"/>
+                <w:szCs w:val="28"/>
+              </w:rPr>
+              <w:t xml:space="preserve"> in the Art-town”</w:t>
+            </w:r>
+          </w:p>
+        </w:tc>
+      </w:tr>
+      <w:tr>
+        <w:trPr>
+          <w:trHeight w:val="648"/>
+        </w:trPr>
+        <w:tc>
+          <w:tcPr>
+            <w:cnfStyle w:val="001000000000" w:firstRow="0" w:lastRow="0" w:firstColumn="1" w:lastColumn="0" w:oddVBand="0" w:evenVBand="0" w:oddHBand="0" w:evenHBand="0" w:firstRowFirstColumn="0" w:firstRowLastColumn="0" w:lastRowFirstColumn="0" w:lastRowLastColumn="0"/>
+            <w:tcW w:w="10414" w:type="dxa"/>
+          </w:tcPr>
+          <w:p>
+            <w:pPr>
+              <w:rPr>
+                <w:sz w:val="28"/>
+                <w:szCs w:val="28"/>
+              </w:rPr>
+            </w:pPr>
+            <w:r>
+              <w:rPr>
+                <w:sz w:val="28"/>
+                <w:szCs w:val="28"/>
+              </w:rPr>
+              <w:t>Description: Text (max 150 char)</w:t>
+            </w:r>
+          </w:p>
+        </w:tc>
+      </w:tr>
+      <w:tr>
+        <w:trPr>
+          <w:cnfStyle w:val="000000100000" w:firstRow="0" w:lastRow="0" w:firstColumn="0" w:lastColumn="0" w:oddVBand="0" w:evenVBand="0" w:oddHBand="1" w:evenHBand="0" w:firstRowFirstColumn="0" w:firstRowLastColumn="0" w:lastRowFirstColumn="0" w:lastRowLastColumn="0"/>
+          <w:trHeight w:val="620"/>
+        </w:trPr>
+        <w:tc>
+          <w:tcPr>
+            <w:cnfStyle w:val="001000000000" w:firstRow="0" w:lastRow="0" w:firstColumn="1" w:lastColumn="0" w:oddVBand="0" w:evenVBand="0" w:oddHBand="0" w:evenHBand="0" w:firstRowFirstColumn="0" w:firstRowLastColumn="0" w:lastRowFirstColumn="0" w:lastRowLastColumn="0"/>
+            <w:tcW w:w="10414" w:type="dxa"/>
+          </w:tcPr>
+          <w:p>
+            <w:pPr>
+              <w:rPr>
+                <w:sz w:val="28"/>
+                <w:szCs w:val="28"/>
+              </w:rPr>
+            </w:pPr>
+            <w:r>
+              <w:rPr>
+                <w:sz w:val="28"/>
+                <w:szCs w:val="28"/>
+              </w:rPr>
+              <w:t>Items preview: List of [image, title, date]</w:t>
+            </w:r>
+          </w:p>
+        </w:tc>
+      </w:tr>
+    </w:tbl>
+    <w:p>
+      <w:pPr>
+        <w:rPr>
+          <w:lang w:bidi="fa-IR"/>
+        </w:rPr>
+      </w:pPr>
+    </w:p>
+    <w:p>
+      <w:pPr>
+        <w:rPr>
+          <w:lang w:bidi="fa-IR"/>
+        </w:rPr>
+      </w:pPr>
+    </w:p>
+    <w:tbl>
+      <w:tblPr>
+        <w:tblStyle w:val="PlainTable1"/>
+        <w:tblW w:w="10571" w:type="dxa"/>
+        <w:tblInd w:w="-500" w:type="dxa"/>
+        <w:tblLook w:val="04A0" w:firstRow="1" w:lastRow="0" w:firstColumn="1" w:lastColumn="0" w:noHBand="0" w:noVBand="1"/>
+      </w:tblPr>
+      <w:tblGrid>
+        <w:gridCol w:w="10571"/>
+      </w:tblGrid>
+      <w:tr>
+        <w:trPr>
+          <w:cnfStyle w:val="100000000000" w:firstRow="1" w:lastRow="0" w:firstColumn="0" w:lastColumn="0" w:oddVBand="0" w:evenVBand="0" w:oddHBand="0" w:evenHBand="0" w:firstRowFirstColumn="0" w:firstRowLastColumn="0" w:lastRowFirstColumn="0" w:lastRowLastColumn="0"/>
+          <w:trHeight w:val="623"/>
+        </w:trPr>
+        <w:tc>
+          <w:tcPr>
+            <w:cnfStyle w:val="001000000000" w:firstRow="0" w:lastRow="0" w:firstColumn="1" w:lastColumn="0" w:oddVBand="0" w:evenVBand="0" w:oddHBand="0" w:evenHBand="0" w:firstRowFirstColumn="0" w:firstRowLastColumn="0" w:lastRowFirstColumn="0" w:lastRowLastColumn="0"/>
+            <w:tcW w:w="10571" w:type="dxa"/>
+            <w:shd w:val="clear" w:color="auto" w:fill="2F5496" w:themeFill="accent1" w:themeFillShade="BF"/>
+          </w:tcPr>
+          <w:p>
+            <w:pPr>
+              <w:autoSpaceDE w:val="0"/>
+              <w:autoSpaceDN w:val="0"/>
+              <w:adjustRightInd w:val="0"/>
+              <w:rPr>
+                <w:rFonts w:ascii="Calibri" w:hAnsi="Calibri" w:cs="Calibri"/>
+                <w:color w:val="000000"/>
+                <w:sz w:val="24"/>
+                <w:szCs w:val="24"/>
+              </w:rPr>
+            </w:pPr>
+          </w:p>
+          <w:p>
+            <w:pPr>
+              <w:autoSpaceDE w:val="0"/>
+              <w:autoSpaceDN w:val="0"/>
+              <w:adjustRightInd w:val="0"/>
+              <w:rPr>
+                <w:rFonts w:ascii="Calibri" w:hAnsi="Calibri" w:cs="Calibri"/>
+                <w:color w:val="FFFFFF"/>
+                <w:sz w:val="36"/>
+                <w:szCs w:val="36"/>
+                <w:rtl/>
+                <w:lang w:bidi="fa-IR"/>
+              </w:rPr>
+            </w:pPr>
+            <w:r>
+              <w:rPr>
+                <w:rFonts w:ascii="Calibri" w:hAnsi="Calibri" w:cs="Calibri"/>
+                <w:color w:val="FFFFFF"/>
+                <w:sz w:val="36"/>
+                <w:szCs w:val="36"/>
+              </w:rPr>
+              <w:t xml:space="preserve">TOPIC: </w:t>
+            </w:r>
+            <w:r>
+              <w:rPr>
+                <w:rFonts w:ascii="Calibri" w:hAnsi="Calibri" w:cs="Calibri"/>
+                <w:b w:val="0"/>
+                <w:bCs w:val="0"/>
+                <w:color w:val="FFFFFF"/>
+                <w:sz w:val="36"/>
+                <w:szCs w:val="36"/>
+              </w:rPr>
+              <w:t>Art-town</w:t>
+            </w:r>
+          </w:p>
+          <w:p/>
+        </w:tc>
+      </w:tr>
+      <w:tr>
+        <w:trPr>
+          <w:cnfStyle w:val="000000100000" w:firstRow="0" w:lastRow="0" w:firstColumn="0" w:lastColumn="0" w:oddVBand="0" w:evenVBand="0" w:oddHBand="1" w:evenHBand="0" w:firstRowFirstColumn="0" w:firstRowLastColumn="0" w:lastRowFirstColumn="0" w:lastRowLastColumn="0"/>
+          <w:trHeight w:val="623"/>
+        </w:trPr>
+        <w:tc>
+          <w:tcPr>
+            <w:cnfStyle w:val="001000000000" w:firstRow="0" w:lastRow="0" w:firstColumn="1" w:lastColumn="0" w:oddVBand="0" w:evenVBand="0" w:oddHBand="0" w:evenHBand="0" w:firstRowFirstColumn="0" w:firstRowLastColumn="0" w:lastRowFirstColumn="0" w:lastRowLastColumn="0"/>
+            <w:tcW w:w="10571" w:type="dxa"/>
+          </w:tcPr>
+          <w:p>
+            <w:pPr>
+              <w:autoSpaceDE w:val="0"/>
+              <w:autoSpaceDN w:val="0"/>
+              <w:adjustRightInd w:val="0"/>
+              <w:rPr>
+                <w:rFonts w:ascii="Calibri" w:hAnsi="Calibri" w:cs="Calibri"/>
+                <w:color w:val="000000"/>
+                <w:sz w:val="24"/>
+                <w:szCs w:val="24"/>
+              </w:rPr>
+            </w:pPr>
+            <w:r>
+              <w:rPr>
+                <w:sz w:val="28"/>
+                <w:szCs w:val="28"/>
+              </w:rPr>
+              <w:t>title</w:t>
+            </w:r>
+            <w:r>
+              <w:rPr>
+                <w:sz w:val="28"/>
+                <w:szCs w:val="28"/>
+              </w:rPr>
+              <w:t xml:space="preserve">: </w:t>
+            </w:r>
+            <w:r>
+              <w:rPr>
+                <w:sz w:val="28"/>
+                <w:szCs w:val="28"/>
+              </w:rPr>
+              <w:t>Text (max 30 char)</w:t>
+            </w:r>
+          </w:p>
+        </w:tc>
+      </w:tr>
+      <w:tr>
+        <w:trPr>
+          <w:trHeight w:val="623"/>
+        </w:trPr>
+        <w:tc>
+          <w:tcPr>
+            <w:cnfStyle w:val="001000000000" w:firstRow="0" w:lastRow="0" w:firstColumn="1" w:lastColumn="0" w:oddVBand="0" w:evenVBand="0" w:oddHBand="0" w:evenHBand="0" w:firstRowFirstColumn="0" w:firstRowLastColumn="0" w:lastRowFirstColumn="0" w:lastRowLastColumn="0"/>
+            <w:tcW w:w="10571" w:type="dxa"/>
+          </w:tcPr>
+          <w:p>
+            <w:pPr>
+              <w:rPr>
+                <w:sz w:val="28"/>
+                <w:szCs w:val="28"/>
+              </w:rPr>
+            </w:pPr>
+            <w:r>
+              <w:rPr>
+                <w:sz w:val="28"/>
+                <w:szCs w:val="28"/>
+              </w:rPr>
+              <w:t xml:space="preserve">description: </w:t>
+            </w:r>
+            <w:r>
+              <w:rPr>
+                <w:sz w:val="28"/>
+                <w:szCs w:val="28"/>
+              </w:rPr>
+              <w:t>T</w:t>
+            </w:r>
+            <w:r>
+              <w:rPr>
+                <w:sz w:val="28"/>
+                <w:szCs w:val="28"/>
+              </w:rPr>
+              <w:t>ext (max 500 char)</w:t>
+            </w:r>
+          </w:p>
+        </w:tc>
+      </w:tr>
+      <w:tr>
+        <w:trPr>
+          <w:cnfStyle w:val="000000100000" w:firstRow="0" w:lastRow="0" w:firstColumn="0" w:lastColumn="0" w:oddVBand="0" w:evenVBand="0" w:oddHBand="1" w:evenHBand="0" w:firstRowFirstColumn="0" w:firstRowLastColumn="0" w:lastRowFirstColumn="0" w:lastRowLastColumn="0"/>
+          <w:trHeight w:val="623"/>
+        </w:trPr>
+        <w:tc>
+          <w:tcPr>
+            <w:cnfStyle w:val="001000000000" w:firstRow="0" w:lastRow="0" w:firstColumn="1" w:lastColumn="0" w:oddVBand="0" w:evenVBand="0" w:oddHBand="0" w:evenHBand="0" w:firstRowFirstColumn="0" w:firstRowLastColumn="0" w:lastRowFirstColumn="0" w:lastRowLastColumn="0"/>
+            <w:tcW w:w="10571" w:type="dxa"/>
+          </w:tcPr>
+          <w:p>
+            <w:pPr>
+              <w:rPr>
+                <w:sz w:val="28"/>
+                <w:szCs w:val="28"/>
+              </w:rPr>
+            </w:pPr>
+            <w:r>
+              <w:rPr>
+                <w:sz w:val="28"/>
+                <w:szCs w:val="28"/>
+              </w:rPr>
+              <w:t>Location: Geometry</w:t>
+            </w:r>
+          </w:p>
+        </w:tc>
+      </w:tr>
+      <w:tr>
+        <w:trPr>
+          <w:trHeight w:val="623"/>
+        </w:trPr>
+        <w:tc>
+          <w:tcPr>
+            <w:cnfStyle w:val="001000000000" w:firstRow="0" w:lastRow="0" w:firstColumn="1" w:lastColumn="0" w:oddVBand="0" w:evenVBand="0" w:oddHBand="0" w:evenHBand="0" w:firstRowFirstColumn="0" w:firstRowLastColumn="0" w:lastRowFirstColumn="0" w:lastRowLastColumn="0"/>
+            <w:tcW w:w="10571" w:type="dxa"/>
+          </w:tcPr>
+          <w:p>
+            <w:pPr>
+              <w:rPr>
+                <w:sz w:val="28"/>
+                <w:szCs w:val="28"/>
+              </w:rPr>
+            </w:pPr>
+            <w:r>
+              <w:rPr>
+                <w:sz w:val="28"/>
+                <w:szCs w:val="28"/>
+              </w:rPr>
+              <w:t>Image: image (max 3)</w:t>
             </w:r>
           </w:p>
         </w:tc>
@@ -2407,22 +3996,22 @@
     <w:tbl>
       <w:tblPr>
         <w:tblStyle w:val="PlainTable1"/>
-        <w:tblW w:w="10665" w:type="dxa"/>
+        <w:tblW w:w="10571" w:type="dxa"/>
         <w:tblInd w:w="-500" w:type="dxa"/>
         <w:tblLook w:val="04A0" w:firstRow="1" w:lastRow="0" w:firstColumn="1" w:lastColumn="0" w:noHBand="0" w:noVBand="1"/>
       </w:tblPr>
       <w:tblGrid>
-        <w:gridCol w:w="10665"/>
+        <w:gridCol w:w="10571"/>
       </w:tblGrid>
       <w:tr>
         <w:trPr>
           <w:cnfStyle w:val="100000000000" w:firstRow="1" w:lastRow="0" w:firstColumn="0" w:lastColumn="0" w:oddVBand="0" w:evenVBand="0" w:oddHBand="0" w:evenHBand="0" w:firstRowFirstColumn="0" w:firstRowLastColumn="0" w:lastRowFirstColumn="0" w:lastRowLastColumn="0"/>
-          <w:trHeight w:val="611"/>
-        </w:trPr>
-        <w:tc>
-          <w:tcPr>
-            <w:cnfStyle w:val="001000000000" w:firstRow="0" w:lastRow="0" w:firstColumn="1" w:lastColumn="0" w:oddVBand="0" w:evenVBand="0" w:oddHBand="0" w:evenHBand="0" w:firstRowFirstColumn="0" w:firstRowLastColumn="0" w:lastRowFirstColumn="0" w:lastRowLastColumn="0"/>
-            <w:tcW w:w="10665" w:type="dxa"/>
+          <w:trHeight w:val="623"/>
+        </w:trPr>
+        <w:tc>
+          <w:tcPr>
+            <w:cnfStyle w:val="001000000000" w:firstRow="0" w:lastRow="0" w:firstColumn="1" w:lastColumn="0" w:oddVBand="0" w:evenVBand="0" w:oddHBand="0" w:evenHBand="0" w:firstRowFirstColumn="0" w:firstRowLastColumn="0" w:lastRowFirstColumn="0" w:lastRowLastColumn="0"/>
+            <w:tcW w:w="10571" w:type="dxa"/>
             <w:shd w:val="clear" w:color="auto" w:fill="2F5496" w:themeFill="accent1" w:themeFillShade="BF"/>
           </w:tcPr>
           <w:p>
@@ -2459,16 +4048,7 @@
                 <w:sz w:val="36"/>
                 <w:szCs w:val="36"/>
               </w:rPr>
-              <w:t>Group</w:t>
-            </w:r>
-            <w:r>
-              <w:rPr>
-                <w:rFonts w:ascii="Calibri" w:hAnsi="Calibri" w:cs="Calibri"/>
-                <w:color w:val="FFFFFF"/>
-                <w:sz w:val="36"/>
-                <w:szCs w:val="36"/>
-              </w:rPr>
-              <w:t xml:space="preserve">: </w:t>
+              <w:t xml:space="preserve">TOPIC: </w:t>
             </w:r>
             <w:r>
               <w:rPr>
@@ -2479,18 +4059,7 @@
                 <w:sz w:val="36"/>
                 <w:szCs w:val="36"/>
               </w:rPr>
-              <w:t>All</w:t>
-            </w:r>
-            <w:r>
-              <w:rPr>
-                <w:rFonts w:ascii="Calibri" w:hAnsi="Calibri" w:cs="Calibri"/>
-                <w:b w:val="0"/>
-                <w:bCs w:val="0"/>
-                <w:color w:val="FFFFFF"/>
-                <w:sz w:val="36"/>
-                <w:szCs w:val="36"/>
-              </w:rPr>
-              <w:t xml:space="preserve"> events</w:t>
+              <w:t>About us</w:t>
             </w:r>
           </w:p>
           <w:p/>
@@ -2499,12 +4068,12 @@
       <w:tr>
         <w:trPr>
           <w:cnfStyle w:val="000000100000" w:firstRow="0" w:lastRow="0" w:firstColumn="0" w:lastColumn="0" w:oddVBand="0" w:evenVBand="0" w:oddHBand="1" w:evenHBand="0" w:firstRowFirstColumn="0" w:firstRowLastColumn="0" w:lastRowFirstColumn="0" w:lastRowLastColumn="0"/>
-          <w:trHeight w:val="611"/>
-        </w:trPr>
-        <w:tc>
-          <w:tcPr>
-            <w:cnfStyle w:val="001000000000" w:firstRow="0" w:lastRow="0" w:firstColumn="1" w:lastColumn="0" w:oddVBand="0" w:evenVBand="0" w:oddHBand="0" w:evenHBand="0" w:firstRowFirstColumn="0" w:firstRowLastColumn="0" w:lastRowFirstColumn="0" w:lastRowLastColumn="0"/>
-            <w:tcW w:w="10665" w:type="dxa"/>
+          <w:trHeight w:val="623"/>
+        </w:trPr>
+        <w:tc>
+          <w:tcPr>
+            <w:cnfStyle w:val="001000000000" w:firstRow="0" w:lastRow="0" w:firstColumn="1" w:lastColumn="0" w:oddVBand="0" w:evenVBand="0" w:oddHBand="0" w:evenHBand="0" w:firstRowFirstColumn="0" w:firstRowLastColumn="0" w:lastRowFirstColumn="0" w:lastRowLastColumn="0"/>
+            <w:tcW w:w="10571" w:type="dxa"/>
           </w:tcPr>
           <w:p>
             <w:pPr>
@@ -2523,20 +4092,6 @@
                 <w:sz w:val="28"/>
                 <w:szCs w:val="28"/>
               </w:rPr>
-              <w:t>Group</w:t>
-            </w:r>
-            <w:r>
-              <w:rPr>
-                <w:sz w:val="28"/>
-                <w:szCs w:val="28"/>
-              </w:rPr>
-              <w:t xml:space="preserve"> </w:t>
-            </w:r>
-            <w:r>
-              <w:rPr>
-                <w:sz w:val="28"/>
-                <w:szCs w:val="28"/>
-              </w:rPr>
               <w:t>title</w:t>
             </w:r>
             <w:r>
@@ -2551,87 +4106,78 @@
                 <w:sz w:val="28"/>
                 <w:szCs w:val="28"/>
               </w:rPr>
-              <w:t>“</w:t>
-            </w:r>
-            <w:r>
-              <w:rPr>
-                <w:sz w:val="28"/>
-                <w:szCs w:val="28"/>
-              </w:rPr>
-              <w:t>All</w:t>
-            </w:r>
-            <w:r>
-              <w:rPr>
-                <w:sz w:val="28"/>
-                <w:szCs w:val="28"/>
-              </w:rPr>
-              <w:t xml:space="preserve"> events that held in one year”</w:t>
-            </w:r>
-          </w:p>
-        </w:tc>
-      </w:tr>
-      <w:tr>
-        <w:trPr>
-          <w:trHeight w:val="611"/>
-        </w:trPr>
-        <w:tc>
-          <w:tcPr>
-            <w:cnfStyle w:val="001000000000" w:firstRow="0" w:lastRow="0" w:firstColumn="1" w:lastColumn="0" w:oddVBand="0" w:evenVBand="0" w:oddHBand="0" w:evenHBand="0" w:firstRowFirstColumn="0" w:firstRowLastColumn="0" w:lastRowFirstColumn="0" w:lastRowLastColumn="0"/>
-            <w:tcW w:w="10665" w:type="dxa"/>
-          </w:tcPr>
-          <w:p>
-            <w:pPr>
-              <w:rPr>
-                <w:sz w:val="28"/>
-                <w:szCs w:val="28"/>
-              </w:rPr>
-            </w:pPr>
-            <w:r>
-              <w:rPr>
-                <w:sz w:val="28"/>
-                <w:szCs w:val="28"/>
-              </w:rPr>
-              <w:t>Description: Text (max 150 char)</w:t>
-            </w:r>
-          </w:p>
-        </w:tc>
-      </w:tr>
-      <w:tr>
-        <w:trPr>
-          <w:cnfStyle w:val="000000100000" w:firstRow="0" w:lastRow="0" w:firstColumn="0" w:lastColumn="0" w:oddVBand="0" w:evenVBand="0" w:oddHBand="1" w:evenHBand="0" w:firstRowFirstColumn="0" w:firstRowLastColumn="0" w:lastRowFirstColumn="0" w:lastRowLastColumn="0"/>
-          <w:trHeight w:val="611"/>
-        </w:trPr>
-        <w:tc>
-          <w:tcPr>
-            <w:cnfStyle w:val="001000000000" w:firstRow="0" w:lastRow="0" w:firstColumn="1" w:lastColumn="0" w:oddVBand="0" w:evenVBand="0" w:oddHBand="0" w:evenHBand="0" w:firstRowFirstColumn="0" w:firstRowLastColumn="0" w:lastRowFirstColumn="0" w:lastRowLastColumn="0"/>
-            <w:tcW w:w="10665" w:type="dxa"/>
-          </w:tcPr>
-          <w:p>
-            <w:pPr>
-              <w:rPr>
-                <w:sz w:val="28"/>
-                <w:szCs w:val="28"/>
-              </w:rPr>
-            </w:pPr>
-            <w:r>
-              <w:rPr>
-                <w:sz w:val="28"/>
-                <w:szCs w:val="28"/>
-              </w:rPr>
-              <w:lastRenderedPageBreak/>
-              <w:t>Items preview: List of [image, title, date]</w:t>
-            </w:r>
-          </w:p>
-        </w:tc>
-      </w:tr>
-      <w:tr>
-        <w:trPr>
-          <w:trHeight w:val="611"/>
-        </w:trPr>
-        <w:tc>
-          <w:tcPr>
-            <w:cnfStyle w:val="001000000000" w:firstRow="0" w:lastRow="0" w:firstColumn="1" w:lastColumn="0" w:oddVBand="0" w:evenVBand="0" w:oddHBand="0" w:evenHBand="0" w:firstRowFirstColumn="0" w:firstRowLastColumn="0" w:lastRowFirstColumn="0" w:lastRowLastColumn="0"/>
-            <w:tcW w:w="10665" w:type="dxa"/>
+              <w:t>Text (max 30 char)</w:t>
+            </w:r>
+          </w:p>
+        </w:tc>
+      </w:tr>
+      <w:tr>
+        <w:trPr>
+          <w:trHeight w:val="623"/>
+        </w:trPr>
+        <w:tc>
+          <w:tcPr>
+            <w:cnfStyle w:val="001000000000" w:firstRow="0" w:lastRow="0" w:firstColumn="1" w:lastColumn="0" w:oddVBand="0" w:evenVBand="0" w:oddHBand="0" w:evenHBand="0" w:firstRowFirstColumn="0" w:firstRowLastColumn="0" w:lastRowFirstColumn="0" w:lastRowLastColumn="0"/>
+            <w:tcW w:w="10571" w:type="dxa"/>
+          </w:tcPr>
+          <w:p>
+            <w:pPr>
+              <w:rPr>
+                <w:sz w:val="28"/>
+                <w:szCs w:val="28"/>
+              </w:rPr>
+            </w:pPr>
+            <w:r>
+              <w:rPr>
+                <w:sz w:val="28"/>
+                <w:szCs w:val="28"/>
+              </w:rPr>
+              <w:t xml:space="preserve">description: </w:t>
+            </w:r>
+            <w:r>
+              <w:rPr>
+                <w:sz w:val="28"/>
+                <w:szCs w:val="28"/>
+              </w:rPr>
+              <w:t>T</w:t>
+            </w:r>
+            <w:r>
+              <w:rPr>
+                <w:sz w:val="28"/>
+                <w:szCs w:val="28"/>
+              </w:rPr>
+              <w:t>ext (max 500 char)</w:t>
+            </w:r>
+          </w:p>
+        </w:tc>
+      </w:tr>
+    </w:tbl>
+    <w:p>
+      <w:pPr>
+        <w:rPr>
+          <w:lang w:bidi="fa-IR"/>
+        </w:rPr>
+      </w:pPr>
+    </w:p>
+    <w:tbl>
+      <w:tblPr>
+        <w:tblStyle w:val="PlainTable1"/>
+        <w:tblW w:w="10571" w:type="dxa"/>
+        <w:tblInd w:w="-500" w:type="dxa"/>
+        <w:tblLook w:val="04A0" w:firstRow="1" w:lastRow="0" w:firstColumn="1" w:lastColumn="0" w:noHBand="0" w:noVBand="1"/>
+      </w:tblPr>
+      <w:tblGrid>
+        <w:gridCol w:w="10571"/>
+      </w:tblGrid>
+      <w:tr>
+        <w:trPr>
+          <w:cnfStyle w:val="100000000000" w:firstRow="1" w:lastRow="0" w:firstColumn="0" w:lastColumn="0" w:oddVBand="0" w:evenVBand="0" w:oddHBand="0" w:evenHBand="0" w:firstRowFirstColumn="0" w:firstRowLastColumn="0" w:lastRowFirstColumn="0" w:lastRowLastColumn="0"/>
+          <w:trHeight w:val="623"/>
+        </w:trPr>
+        <w:tc>
+          <w:tcPr>
+            <w:cnfStyle w:val="001000000000" w:firstRow="0" w:lastRow="0" w:firstColumn="1" w:lastColumn="0" w:oddVBand="0" w:evenVBand="0" w:oddHBand="0" w:evenHBand="0" w:firstRowFirstColumn="0" w:firstRowLastColumn="0" w:lastRowFirstColumn="0" w:lastRowLastColumn="0"/>
+            <w:tcW w:w="10571" w:type="dxa"/>
             <w:shd w:val="clear" w:color="auto" w:fill="2F5496" w:themeFill="accent1" w:themeFillShade="BF"/>
           </w:tcPr>
           <w:p>
@@ -2668,25 +4214,7 @@
                 <w:sz w:val="36"/>
                 <w:szCs w:val="36"/>
               </w:rPr>
-              <w:t xml:space="preserve">Multiple </w:t>
-            </w:r>
-            <w:r>
-              <w:rPr>
-                <w:rFonts w:ascii="Calibri" w:hAnsi="Calibri" w:cs="Calibri"/>
-                <w:color w:val="FFFFFF"/>
-                <w:sz w:val="36"/>
-                <w:szCs w:val="36"/>
-              </w:rPr>
-              <w:t>Group</w:t>
-            </w:r>
-            <w:r>
-              <w:rPr>
-                <w:rFonts w:ascii="Calibri" w:hAnsi="Calibri" w:cs="Calibri"/>
-                <w:color w:val="FFFFFF"/>
-                <w:sz w:val="36"/>
-                <w:szCs w:val="36"/>
-              </w:rPr>
-              <w:t xml:space="preserve">: </w:t>
+              <w:t xml:space="preserve">TOPIC: </w:t>
             </w:r>
             <w:r>
               <w:rPr>
@@ -2697,7 +4225,7 @@
                 <w:sz w:val="36"/>
                 <w:szCs w:val="36"/>
               </w:rPr>
-              <w:t>Winter</w:t>
+              <w:t>Contact</w:t>
             </w:r>
             <w:r>
               <w:rPr>
@@ -2708,7 +4236,7 @@
                 <w:sz w:val="36"/>
                 <w:szCs w:val="36"/>
               </w:rPr>
-              <w:t xml:space="preserve"> events</w:t>
+              <w:t xml:space="preserve"> us</w:t>
             </w:r>
           </w:p>
           <w:p/>
@@ -2717,12 +4245,12 @@
       <w:tr>
         <w:trPr>
           <w:cnfStyle w:val="000000100000" w:firstRow="0" w:lastRow="0" w:firstColumn="0" w:lastColumn="0" w:oddVBand="0" w:evenVBand="0" w:oddHBand="1" w:evenHBand="0" w:firstRowFirstColumn="0" w:firstRowLastColumn="0" w:lastRowFirstColumn="0" w:lastRowLastColumn="0"/>
-          <w:trHeight w:val="611"/>
-        </w:trPr>
-        <w:tc>
-          <w:tcPr>
-            <w:cnfStyle w:val="001000000000" w:firstRow="0" w:lastRow="0" w:firstColumn="1" w:lastColumn="0" w:oddVBand="0" w:evenVBand="0" w:oddHBand="0" w:evenHBand="0" w:firstRowFirstColumn="0" w:firstRowLastColumn="0" w:lastRowFirstColumn="0" w:lastRowLastColumn="0"/>
-            <w:tcW w:w="10665" w:type="dxa"/>
+          <w:trHeight w:val="623"/>
+        </w:trPr>
+        <w:tc>
+          <w:tcPr>
+            <w:cnfStyle w:val="001000000000" w:firstRow="0" w:lastRow="0" w:firstColumn="1" w:lastColumn="0" w:oddVBand="0" w:evenVBand="0" w:oddHBand="0" w:evenHBand="0" w:firstRowFirstColumn="0" w:firstRowLastColumn="0" w:lastRowFirstColumn="0" w:lastRowLastColumn="0"/>
+            <w:tcW w:w="10571" w:type="dxa"/>
           </w:tcPr>
           <w:p>
             <w:pPr>
@@ -2741,10 +4269,201 @@
                 <w:sz w:val="28"/>
                 <w:szCs w:val="28"/>
               </w:rPr>
+              <w:t>title</w:t>
+            </w:r>
+            <w:r>
+              <w:rPr>
+                <w:sz w:val="28"/>
+                <w:szCs w:val="28"/>
+              </w:rPr>
+              <w:t xml:space="preserve">: </w:t>
+            </w:r>
+            <w:r>
+              <w:rPr>
+                <w:sz w:val="28"/>
+                <w:szCs w:val="28"/>
+              </w:rPr>
+              <w:t>Text (max 30 char)</w:t>
+            </w:r>
+          </w:p>
+        </w:tc>
+      </w:tr>
+      <w:tr>
+        <w:trPr>
+          <w:trHeight w:val="623"/>
+        </w:trPr>
+        <w:tc>
+          <w:tcPr>
+            <w:cnfStyle w:val="001000000000" w:firstRow="0" w:lastRow="0" w:firstColumn="1" w:lastColumn="0" w:oddVBand="0" w:evenVBand="0" w:oddHBand="0" w:evenHBand="0" w:firstRowFirstColumn="0" w:firstRowLastColumn="0" w:lastRowFirstColumn="0" w:lastRowLastColumn="0"/>
+            <w:tcW w:w="10571" w:type="dxa"/>
+          </w:tcPr>
+          <w:p>
+            <w:pPr>
+              <w:rPr>
+                <w:sz w:val="28"/>
+                <w:szCs w:val="28"/>
+              </w:rPr>
+            </w:pPr>
+            <w:r>
+              <w:rPr>
+                <w:sz w:val="28"/>
+                <w:szCs w:val="28"/>
+              </w:rPr>
+              <w:t xml:space="preserve">description: </w:t>
+            </w:r>
+            <w:r>
+              <w:rPr>
+                <w:sz w:val="28"/>
+                <w:szCs w:val="28"/>
+              </w:rPr>
+              <w:t>T</w:t>
+            </w:r>
+            <w:r>
+              <w:rPr>
+                <w:sz w:val="28"/>
+                <w:szCs w:val="28"/>
+              </w:rPr>
+              <w:t>ext (max 500 char)</w:t>
+            </w:r>
+          </w:p>
+        </w:tc>
+      </w:tr>
+    </w:tbl>
+    <w:p>
+      <w:pPr>
+        <w:rPr>
+          <w:lang w:bidi="fa-IR"/>
+        </w:rPr>
+      </w:pPr>
+    </w:p>
+    <w:p>
+      <w:pPr>
+        <w:rPr>
+          <w:rtl/>
+          <w:lang w:bidi="fa-IR"/>
+        </w:rPr>
+      </w:pPr>
+    </w:p>
+    <w:p>
+      <w:pPr>
+        <w:rPr>
+          <w:rtl/>
+          <w:lang w:bidi="fa-IR"/>
+        </w:rPr>
+      </w:pPr>
+    </w:p>
+    <w:tbl>
+      <w:tblPr>
+        <w:tblStyle w:val="PlainTable1"/>
+        <w:tblW w:w="10718" w:type="dxa"/>
+        <w:tblInd w:w="-500" w:type="dxa"/>
+        <w:tblLook w:val="04A0" w:firstRow="1" w:lastRow="0" w:firstColumn="1" w:lastColumn="0" w:noHBand="0" w:noVBand="1"/>
+      </w:tblPr>
+      <w:tblGrid>
+        <w:gridCol w:w="10718"/>
+      </w:tblGrid>
+      <w:tr>
+        <w:trPr>
+          <w:cnfStyle w:val="100000000000" w:firstRow="1" w:lastRow="0" w:firstColumn="0" w:lastColumn="0" w:oddVBand="0" w:evenVBand="0" w:oddHBand="0" w:evenHBand="0" w:firstRowFirstColumn="0" w:firstRowLastColumn="0" w:lastRowFirstColumn="0" w:lastRowLastColumn="0"/>
+          <w:trHeight w:val="626"/>
+        </w:trPr>
+        <w:tc>
+          <w:tcPr>
+            <w:cnfStyle w:val="001000000000" w:firstRow="0" w:lastRow="0" w:firstColumn="1" w:lastColumn="0" w:oddVBand="0" w:evenVBand="0" w:oddHBand="0" w:evenHBand="0" w:firstRowFirstColumn="0" w:firstRowLastColumn="0" w:lastRowFirstColumn="0" w:lastRowLastColumn="0"/>
+            <w:tcW w:w="10718" w:type="dxa"/>
+            <w:shd w:val="clear" w:color="auto" w:fill="2F5496" w:themeFill="accent1" w:themeFillShade="BF"/>
+          </w:tcPr>
+          <w:p>
+            <w:pPr>
+              <w:autoSpaceDE w:val="0"/>
+              <w:autoSpaceDN w:val="0"/>
+              <w:adjustRightInd w:val="0"/>
+              <w:rPr>
+                <w:rFonts w:ascii="Calibri" w:hAnsi="Calibri" w:cs="Calibri"/>
+                <w:color w:val="000000"/>
+                <w:sz w:val="24"/>
+                <w:szCs w:val="24"/>
+              </w:rPr>
+            </w:pPr>
+          </w:p>
+          <w:p>
+            <w:pPr>
+              <w:autoSpaceDE w:val="0"/>
+              <w:autoSpaceDN w:val="0"/>
+              <w:adjustRightInd w:val="0"/>
+              <w:rPr>
+                <w:rFonts w:ascii="Calibri" w:hAnsi="Calibri" w:cs="Calibri"/>
+                <w:color w:val="FFFFFF"/>
+                <w:sz w:val="36"/>
+                <w:szCs w:val="36"/>
+                <w:rtl/>
+                <w:lang w:bidi="fa-IR"/>
+              </w:rPr>
+            </w:pPr>
+            <w:r>
+              <w:rPr>
+                <w:rFonts w:ascii="Calibri" w:hAnsi="Calibri" w:cs="Calibri"/>
+                <w:color w:val="FFFFFF"/>
+                <w:sz w:val="36"/>
+                <w:szCs w:val="36"/>
+              </w:rPr>
               <w:t>Group</w:t>
             </w:r>
             <w:r>
               <w:rPr>
+                <w:rFonts w:ascii="Calibri" w:hAnsi="Calibri" w:cs="Calibri"/>
+                <w:color w:val="FFFFFF"/>
+                <w:sz w:val="36"/>
+                <w:szCs w:val="36"/>
+              </w:rPr>
+              <w:t xml:space="preserve">: </w:t>
+            </w:r>
+            <w:r>
+              <w:rPr>
+                <w:rFonts w:ascii="Calibri" w:hAnsi="Calibri" w:cs="Calibri"/>
+                <w:b w:val="0"/>
+                <w:bCs w:val="0"/>
+                <w:color w:val="FFFFFF"/>
+                <w:sz w:val="36"/>
+                <w:szCs w:val="36"/>
+              </w:rPr>
+              <w:t>All POIs</w:t>
+            </w:r>
+          </w:p>
+          <w:p/>
+        </w:tc>
+      </w:tr>
+      <w:tr>
+        <w:trPr>
+          <w:cnfStyle w:val="000000100000" w:firstRow="0" w:lastRow="0" w:firstColumn="0" w:lastColumn="0" w:oddVBand="0" w:evenVBand="0" w:oddHBand="1" w:evenHBand="0" w:firstRowFirstColumn="0" w:firstRowLastColumn="0" w:lastRowFirstColumn="0" w:lastRowLastColumn="0"/>
+          <w:trHeight w:val="626"/>
+        </w:trPr>
+        <w:tc>
+          <w:tcPr>
+            <w:cnfStyle w:val="001000000000" w:firstRow="0" w:lastRow="0" w:firstColumn="1" w:lastColumn="0" w:oddVBand="0" w:evenVBand="0" w:oddHBand="0" w:evenHBand="0" w:firstRowFirstColumn="0" w:firstRowLastColumn="0" w:lastRowFirstColumn="0" w:lastRowLastColumn="0"/>
+            <w:tcW w:w="10718" w:type="dxa"/>
+          </w:tcPr>
+          <w:p>
+            <w:pPr>
+              <w:autoSpaceDE w:val="0"/>
+              <w:autoSpaceDN w:val="0"/>
+              <w:adjustRightInd w:val="0"/>
+              <w:rPr>
+                <w:rFonts w:ascii="Calibri" w:hAnsi="Calibri" w:cs="Calibri"/>
+                <w:color w:val="000000"/>
+                <w:sz w:val="24"/>
+                <w:szCs w:val="24"/>
+              </w:rPr>
+            </w:pPr>
+            <w:r>
+              <w:rPr>
+                <w:sz w:val="28"/>
+                <w:szCs w:val="28"/>
+              </w:rPr>
+              <w:t>Group</w:t>
+            </w:r>
+            <w:r>
+              <w:rPr>
                 <w:sz w:val="28"/>
                 <w:szCs w:val="28"/>
               </w:rPr>
@@ -2769,75 +4488,33 @@
                 <w:sz w:val="28"/>
                 <w:szCs w:val="28"/>
               </w:rPr>
-              <w:t>“</w:t>
-            </w:r>
-            <w:r>
-              <w:rPr>
-                <w:sz w:val="28"/>
-                <w:szCs w:val="28"/>
-              </w:rPr>
-              <w:t>T</w:t>
-            </w:r>
-            <w:r>
-              <w:rPr>
-                <w:sz w:val="28"/>
-                <w:szCs w:val="28"/>
-              </w:rPr>
-              <w:t xml:space="preserve">he </w:t>
-            </w:r>
-            <w:r>
-              <w:rPr>
-                <w:sz w:val="28"/>
-                <w:szCs w:val="28"/>
-              </w:rPr>
-              <w:t>winter</w:t>
-            </w:r>
-            <w:r>
-              <w:rPr>
-                <w:sz w:val="28"/>
-                <w:szCs w:val="28"/>
-              </w:rPr>
-              <w:t xml:space="preserve"> events that held in one year”</w:t>
-            </w:r>
-          </w:p>
-        </w:tc>
-      </w:tr>
-      <w:tr>
-        <w:trPr>
-          <w:trHeight w:val="611"/>
-        </w:trPr>
-        <w:tc>
-          <w:tcPr>
-            <w:cnfStyle w:val="001000000000" w:firstRow="0" w:lastRow="0" w:firstColumn="1" w:lastColumn="0" w:oddVBand="0" w:evenVBand="0" w:oddHBand="0" w:evenHBand="0" w:firstRowFirstColumn="0" w:firstRowLastColumn="0" w:lastRowFirstColumn="0" w:lastRowLastColumn="0"/>
-            <w:tcW w:w="10665" w:type="dxa"/>
-          </w:tcPr>
-          <w:p>
-            <w:pPr>
-              <w:rPr>
-                <w:sz w:val="28"/>
-                <w:szCs w:val="28"/>
-              </w:rPr>
-            </w:pPr>
-            <w:r>
-              <w:rPr>
-                <w:sz w:val="28"/>
-                <w:szCs w:val="28"/>
-              </w:rPr>
-              <w:t>Description: Text</w:t>
-            </w:r>
-            <w:r>
-              <w:rPr>
-                <w:sz w:val="28"/>
-                <w:szCs w:val="28"/>
-              </w:rPr>
-              <w:t xml:space="preserve"> </w:t>
-            </w:r>
-            <w:r>
-              <w:rPr>
-                <w:sz w:val="28"/>
-                <w:szCs w:val="28"/>
-              </w:rPr>
-              <w:t>(max 150 char)</w:t>
+              <w:t>“POIs related to specific event”</w:t>
+            </w:r>
+          </w:p>
+        </w:tc>
+      </w:tr>
+      <w:tr>
+        <w:trPr>
+          <w:trHeight w:val="626"/>
+        </w:trPr>
+        <w:tc>
+          <w:tcPr>
+            <w:cnfStyle w:val="001000000000" w:firstRow="0" w:lastRow="0" w:firstColumn="1" w:lastColumn="0" w:oddVBand="0" w:evenVBand="0" w:oddHBand="0" w:evenHBand="0" w:firstRowFirstColumn="0" w:firstRowLastColumn="0" w:lastRowFirstColumn="0" w:lastRowLastColumn="0"/>
+            <w:tcW w:w="10718" w:type="dxa"/>
+          </w:tcPr>
+          <w:p>
+            <w:pPr>
+              <w:rPr>
+                <w:sz w:val="28"/>
+                <w:szCs w:val="28"/>
+              </w:rPr>
+            </w:pPr>
+            <w:r>
+              <w:rPr>
+                <w:sz w:val="28"/>
+                <w:szCs w:val="28"/>
+              </w:rPr>
+              <w:t>Description: Text (max 150 char)</w:t>
             </w:r>
           </w:p>
         </w:tc>
@@ -2845,40 +4522,26 @@
       <w:tr>
         <w:trPr>
           <w:cnfStyle w:val="000000100000" w:firstRow="0" w:lastRow="0" w:firstColumn="0" w:lastColumn="0" w:oddVBand="0" w:evenVBand="0" w:oddHBand="1" w:evenHBand="0" w:firstRowFirstColumn="0" w:firstRowLastColumn="0" w:lastRowFirstColumn="0" w:lastRowLastColumn="0"/>
-          <w:trHeight w:val="611"/>
-        </w:trPr>
-        <w:tc>
-          <w:tcPr>
-            <w:cnfStyle w:val="001000000000" w:firstRow="0" w:lastRow="0" w:firstColumn="1" w:lastColumn="0" w:oddVBand="0" w:evenVBand="0" w:oddHBand="0" w:evenHBand="0" w:firstRowFirstColumn="0" w:firstRowLastColumn="0" w:lastRowFirstColumn="0" w:lastRowLastColumn="0"/>
-            <w:tcW w:w="10665" w:type="dxa"/>
-          </w:tcPr>
-          <w:p>
-            <w:pPr>
-              <w:rPr>
-                <w:sz w:val="28"/>
-                <w:szCs w:val="28"/>
-              </w:rPr>
-            </w:pPr>
-            <w:r>
-              <w:rPr>
-                <w:sz w:val="28"/>
-                <w:szCs w:val="28"/>
-              </w:rPr>
-              <w:t>Items preview</w:t>
-            </w:r>
-            <w:r>
-              <w:rPr>
-                <w:sz w:val="28"/>
-                <w:szCs w:val="28"/>
-              </w:rPr>
-              <w:t xml:space="preserve">: List of </w:t>
-            </w:r>
-            <w:r>
-              <w:rPr>
-                <w:sz w:val="28"/>
-                <w:szCs w:val="28"/>
-              </w:rPr>
-              <w:t>[image, title, date]</w:t>
+          <w:trHeight w:val="626"/>
+        </w:trPr>
+        <w:tc>
+          <w:tcPr>
+            <w:cnfStyle w:val="001000000000" w:firstRow="0" w:lastRow="0" w:firstColumn="1" w:lastColumn="0" w:oddVBand="0" w:evenVBand="0" w:oddHBand="0" w:evenHBand="0" w:firstRowFirstColumn="0" w:firstRowLastColumn="0" w:lastRowFirstColumn="0" w:lastRowLastColumn="0"/>
+            <w:tcW w:w="10718" w:type="dxa"/>
+          </w:tcPr>
+          <w:p>
+            <w:pPr>
+              <w:rPr>
+                <w:sz w:val="28"/>
+                <w:szCs w:val="28"/>
+              </w:rPr>
+            </w:pPr>
+            <w:r>
+              <w:rPr>
+                <w:sz w:val="28"/>
+                <w:szCs w:val="28"/>
+              </w:rPr>
+              <w:t>Items preview: List of [image, title, date]</w:t>
             </w:r>
           </w:p>
         </w:tc>
@@ -2905,7 +4568,7 @@
       <w:tr>
         <w:trPr>
           <w:cnfStyle w:val="100000000000" w:firstRow="1" w:lastRow="0" w:firstColumn="0" w:lastColumn="0" w:oddVBand="0" w:evenVBand="0" w:oddHBand="0" w:evenHBand="0" w:firstRowFirstColumn="0" w:firstRowLastColumn="0" w:lastRowFirstColumn="0" w:lastRowLastColumn="0"/>
-          <w:trHeight w:val="630"/>
+          <w:trHeight w:val="611"/>
         </w:trPr>
         <w:tc>
           <w:tcPr>
@@ -2947,15 +4610,6 @@
                 <w:sz w:val="36"/>
                 <w:szCs w:val="36"/>
               </w:rPr>
-              <w:t xml:space="preserve">Multiple </w:t>
-            </w:r>
-            <w:r>
-              <w:rPr>
-                <w:rFonts w:ascii="Calibri" w:hAnsi="Calibri" w:cs="Calibri"/>
-                <w:color w:val="FFFFFF"/>
-                <w:sz w:val="36"/>
-                <w:szCs w:val="36"/>
-              </w:rPr>
               <w:t>Group</w:t>
             </w:r>
             <w:r>
@@ -2976,7 +4630,7 @@
                 <w:sz w:val="36"/>
                 <w:szCs w:val="36"/>
               </w:rPr>
-              <w:t>Summer events</w:t>
+              <w:t>All itineraries</w:t>
             </w:r>
           </w:p>
           <w:p/>
@@ -2985,7 +4639,7 @@
       <w:tr>
         <w:trPr>
           <w:cnfStyle w:val="000000100000" w:firstRow="0" w:lastRow="0" w:firstColumn="0" w:lastColumn="0" w:oddVBand="0" w:evenVBand="0" w:oddHBand="1" w:evenHBand="0" w:firstRowFirstColumn="0" w:firstRowLastColumn="0" w:lastRowFirstColumn="0" w:lastRowLastColumn="0"/>
-          <w:trHeight w:val="630"/>
+          <w:trHeight w:val="611"/>
         </w:trPr>
         <w:tc>
           <w:tcPr>
@@ -3037,14 +4691,14 @@
                 <w:sz w:val="28"/>
                 <w:szCs w:val="28"/>
               </w:rPr>
-              <w:t>“The summer events that held in one year”</w:t>
-            </w:r>
-          </w:p>
-        </w:tc>
-      </w:tr>
-      <w:tr>
-        <w:trPr>
-          <w:trHeight w:val="630"/>
+              <w:t>“Itineraries related to specific POI”</w:t>
+            </w:r>
+          </w:p>
+        </w:tc>
+      </w:tr>
+      <w:tr>
+        <w:trPr>
+          <w:trHeight w:val="611"/>
         </w:trPr>
         <w:tc>
           <w:tcPr>
@@ -3066,326 +4720,6 @@
               <w:t>Description: Text (max 150 char)</w:t>
             </w:r>
           </w:p>
-        </w:tc>
-      </w:tr>
-      <w:tr>
-        <w:trPr>
-          <w:cnfStyle w:val="000000100000" w:firstRow="0" w:lastRow="0" w:firstColumn="0" w:lastColumn="0" w:oddVBand="0" w:evenVBand="0" w:oddHBand="1" w:evenHBand="0" w:firstRowFirstColumn="0" w:firstRowLastColumn="0" w:lastRowFirstColumn="0" w:lastRowLastColumn="0"/>
-          <w:trHeight w:val="630"/>
-        </w:trPr>
-        <w:tc>
-          <w:tcPr>
-            <w:cnfStyle w:val="001000000000" w:firstRow="0" w:lastRow="0" w:firstColumn="1" w:lastColumn="0" w:oddVBand="0" w:evenVBand="0" w:oddHBand="0" w:evenHBand="0" w:firstRowFirstColumn="0" w:firstRowLastColumn="0" w:lastRowFirstColumn="0" w:lastRowLastColumn="0"/>
-            <w:tcW w:w="10691" w:type="dxa"/>
-          </w:tcPr>
-          <w:p>
-            <w:pPr>
-              <w:rPr>
-                <w:sz w:val="28"/>
-                <w:szCs w:val="28"/>
-              </w:rPr>
-            </w:pPr>
-            <w:r>
-              <w:rPr>
-                <w:sz w:val="28"/>
-                <w:szCs w:val="28"/>
-              </w:rPr>
-              <w:t>Items preview: List of [image, title, date]</w:t>
-            </w:r>
-          </w:p>
-        </w:tc>
-      </w:tr>
-    </w:tbl>
-    <w:p>
-      <w:pPr>
-        <w:rPr>
-          <w:rtl/>
-          <w:lang w:bidi="fa-IR"/>
-        </w:rPr>
-      </w:pPr>
-    </w:p>
-    <w:tbl>
-      <w:tblPr>
-        <w:tblStyle w:val="PlainTable1"/>
-        <w:tblW w:w="10718" w:type="dxa"/>
-        <w:tblInd w:w="-500" w:type="dxa"/>
-        <w:tblLook w:val="04A0" w:firstRow="1" w:lastRow="0" w:firstColumn="1" w:lastColumn="0" w:noHBand="0" w:noVBand="1"/>
-      </w:tblPr>
-      <w:tblGrid>
-        <w:gridCol w:w="10718"/>
-      </w:tblGrid>
-      <w:tr>
-        <w:trPr>
-          <w:cnfStyle w:val="100000000000" w:firstRow="1" w:lastRow="0" w:firstColumn="0" w:lastColumn="0" w:oddVBand="0" w:evenVBand="0" w:oddHBand="0" w:evenHBand="0" w:firstRowFirstColumn="0" w:firstRowLastColumn="0" w:lastRowFirstColumn="0" w:lastRowLastColumn="0"/>
-          <w:trHeight w:val="626"/>
-        </w:trPr>
-        <w:tc>
-          <w:tcPr>
-            <w:cnfStyle w:val="001000000000" w:firstRow="0" w:lastRow="0" w:firstColumn="1" w:lastColumn="0" w:oddVBand="0" w:evenVBand="0" w:oddHBand="0" w:evenHBand="0" w:firstRowFirstColumn="0" w:firstRowLastColumn="0" w:lastRowFirstColumn="0" w:lastRowLastColumn="0"/>
-            <w:tcW w:w="10718" w:type="dxa"/>
-            <w:shd w:val="clear" w:color="auto" w:fill="2F5496" w:themeFill="accent1" w:themeFillShade="BF"/>
-          </w:tcPr>
-          <w:p>
-            <w:pPr>
-              <w:autoSpaceDE w:val="0"/>
-              <w:autoSpaceDN w:val="0"/>
-              <w:adjustRightInd w:val="0"/>
-              <w:rPr>
-                <w:rFonts w:ascii="Calibri" w:hAnsi="Calibri" w:cs="Calibri"/>
-                <w:color w:val="000000"/>
-                <w:sz w:val="24"/>
-                <w:szCs w:val="24"/>
-              </w:rPr>
-            </w:pPr>
-          </w:p>
-          <w:p>
-            <w:pPr>
-              <w:autoSpaceDE w:val="0"/>
-              <w:autoSpaceDN w:val="0"/>
-              <w:adjustRightInd w:val="0"/>
-              <w:rPr>
-                <w:rFonts w:ascii="Calibri" w:hAnsi="Calibri" w:cs="Calibri"/>
-                <w:color w:val="FFFFFF"/>
-                <w:sz w:val="36"/>
-                <w:szCs w:val="36"/>
-                <w:rtl/>
-                <w:lang w:bidi="fa-IR"/>
-              </w:rPr>
-            </w:pPr>
-            <w:r>
-              <w:rPr>
-                <w:rFonts w:ascii="Calibri" w:hAnsi="Calibri" w:cs="Calibri"/>
-                <w:color w:val="FFFFFF"/>
-                <w:sz w:val="36"/>
-                <w:szCs w:val="36"/>
-              </w:rPr>
-              <w:t>Group</w:t>
-            </w:r>
-            <w:r>
-              <w:rPr>
-                <w:rFonts w:ascii="Calibri" w:hAnsi="Calibri" w:cs="Calibri"/>
-                <w:color w:val="FFFFFF"/>
-                <w:sz w:val="36"/>
-                <w:szCs w:val="36"/>
-              </w:rPr>
-              <w:t xml:space="preserve">: </w:t>
-            </w:r>
-            <w:r>
-              <w:rPr>
-                <w:rFonts w:ascii="Calibri" w:hAnsi="Calibri" w:cs="Calibri"/>
-                <w:b w:val="0"/>
-                <w:bCs w:val="0"/>
-                <w:color w:val="FFFFFF"/>
-                <w:sz w:val="36"/>
-                <w:szCs w:val="36"/>
-              </w:rPr>
-              <w:t>All POIs</w:t>
-            </w:r>
-          </w:p>
-          <w:p/>
-        </w:tc>
-      </w:tr>
-      <w:tr>
-        <w:trPr>
-          <w:cnfStyle w:val="000000100000" w:firstRow="0" w:lastRow="0" w:firstColumn="0" w:lastColumn="0" w:oddVBand="0" w:evenVBand="0" w:oddHBand="1" w:evenHBand="0" w:firstRowFirstColumn="0" w:firstRowLastColumn="0" w:lastRowFirstColumn="0" w:lastRowLastColumn="0"/>
-          <w:trHeight w:val="626"/>
-        </w:trPr>
-        <w:tc>
-          <w:tcPr>
-            <w:cnfStyle w:val="001000000000" w:firstRow="0" w:lastRow="0" w:firstColumn="1" w:lastColumn="0" w:oddVBand="0" w:evenVBand="0" w:oddHBand="0" w:evenHBand="0" w:firstRowFirstColumn="0" w:firstRowLastColumn="0" w:lastRowFirstColumn="0" w:lastRowLastColumn="0"/>
-            <w:tcW w:w="10718" w:type="dxa"/>
-          </w:tcPr>
-          <w:p>
-            <w:pPr>
-              <w:autoSpaceDE w:val="0"/>
-              <w:autoSpaceDN w:val="0"/>
-              <w:adjustRightInd w:val="0"/>
-              <w:rPr>
-                <w:rFonts w:ascii="Calibri" w:hAnsi="Calibri" w:cs="Calibri"/>
-                <w:color w:val="000000"/>
-                <w:sz w:val="24"/>
-                <w:szCs w:val="24"/>
-              </w:rPr>
-            </w:pPr>
-            <w:r>
-              <w:rPr>
-                <w:sz w:val="28"/>
-                <w:szCs w:val="28"/>
-              </w:rPr>
-              <w:t>Group</w:t>
-            </w:r>
-            <w:r>
-              <w:rPr>
-                <w:sz w:val="28"/>
-                <w:szCs w:val="28"/>
-              </w:rPr>
-              <w:t xml:space="preserve"> </w:t>
-            </w:r>
-            <w:r>
-              <w:rPr>
-                <w:sz w:val="28"/>
-                <w:szCs w:val="28"/>
-              </w:rPr>
-              <w:t>title</w:t>
-            </w:r>
-            <w:r>
-              <w:rPr>
-                <w:sz w:val="28"/>
-                <w:szCs w:val="28"/>
-              </w:rPr>
-              <w:t xml:space="preserve">: </w:t>
-            </w:r>
-            <w:r>
-              <w:rPr>
-                <w:sz w:val="28"/>
-                <w:szCs w:val="28"/>
-              </w:rPr>
-              <w:t>“POIs related to specific event”</w:t>
-            </w:r>
-          </w:p>
-        </w:tc>
-      </w:tr>
-      <w:tr>
-        <w:trPr>
-          <w:trHeight w:val="626"/>
-        </w:trPr>
-        <w:tc>
-          <w:tcPr>
-            <w:cnfStyle w:val="001000000000" w:firstRow="0" w:lastRow="0" w:firstColumn="1" w:lastColumn="0" w:oddVBand="0" w:evenVBand="0" w:oddHBand="0" w:evenHBand="0" w:firstRowFirstColumn="0" w:firstRowLastColumn="0" w:lastRowFirstColumn="0" w:lastRowLastColumn="0"/>
-            <w:tcW w:w="10718" w:type="dxa"/>
-          </w:tcPr>
-          <w:p>
-            <w:pPr>
-              <w:rPr>
-                <w:sz w:val="28"/>
-                <w:szCs w:val="28"/>
-              </w:rPr>
-            </w:pPr>
-            <w:r>
-              <w:rPr>
-                <w:sz w:val="28"/>
-                <w:szCs w:val="28"/>
-              </w:rPr>
-              <w:t>Description: Text (max 150 char)</w:t>
-            </w:r>
-          </w:p>
-        </w:tc>
-      </w:tr>
-      <w:tr>
-        <w:trPr>
-          <w:cnfStyle w:val="000000100000" w:firstRow="0" w:lastRow="0" w:firstColumn="0" w:lastColumn="0" w:oddVBand="0" w:evenVBand="0" w:oddHBand="1" w:evenHBand="0" w:firstRowFirstColumn="0" w:firstRowLastColumn="0" w:lastRowFirstColumn="0" w:lastRowLastColumn="0"/>
-          <w:trHeight w:val="626"/>
-        </w:trPr>
-        <w:tc>
-          <w:tcPr>
-            <w:cnfStyle w:val="001000000000" w:firstRow="0" w:lastRow="0" w:firstColumn="1" w:lastColumn="0" w:oddVBand="0" w:evenVBand="0" w:oddHBand="0" w:evenHBand="0" w:firstRowFirstColumn="0" w:firstRowLastColumn="0" w:lastRowFirstColumn="0" w:lastRowLastColumn="0"/>
-            <w:tcW w:w="10718" w:type="dxa"/>
-          </w:tcPr>
-          <w:p>
-            <w:pPr>
-              <w:rPr>
-                <w:sz w:val="28"/>
-                <w:szCs w:val="28"/>
-              </w:rPr>
-            </w:pPr>
-            <w:r>
-              <w:rPr>
-                <w:sz w:val="28"/>
-                <w:szCs w:val="28"/>
-              </w:rPr>
-              <w:t>Items preview: List of [image, title, date]</w:t>
-            </w:r>
-          </w:p>
-        </w:tc>
-      </w:tr>
-    </w:tbl>
-    <w:p>
-      <w:pPr>
-        <w:rPr>
-          <w:rtl/>
-          <w:lang w:bidi="fa-IR"/>
-        </w:rPr>
-      </w:pPr>
-    </w:p>
-    <w:tbl>
-      <w:tblPr>
-        <w:tblStyle w:val="PlainTable1"/>
-        <w:tblW w:w="10691" w:type="dxa"/>
-        <w:tblInd w:w="-500" w:type="dxa"/>
-        <w:tblLook w:val="04A0" w:firstRow="1" w:lastRow="0" w:firstColumn="1" w:lastColumn="0" w:noHBand="0" w:noVBand="1"/>
-      </w:tblPr>
-      <w:tblGrid>
-        <w:gridCol w:w="10691"/>
-      </w:tblGrid>
-      <w:tr>
-        <w:trPr>
-          <w:cnfStyle w:val="100000000000" w:firstRow="1" w:lastRow="0" w:firstColumn="0" w:lastColumn="0" w:oddVBand="0" w:evenVBand="0" w:oddHBand="0" w:evenHBand="0" w:firstRowFirstColumn="0" w:firstRowLastColumn="0" w:lastRowFirstColumn="0" w:lastRowLastColumn="0"/>
-          <w:trHeight w:val="611"/>
-        </w:trPr>
-        <w:tc>
-          <w:tcPr>
-            <w:cnfStyle w:val="001000000000" w:firstRow="0" w:lastRow="0" w:firstColumn="1" w:lastColumn="0" w:oddVBand="0" w:evenVBand="0" w:oddHBand="0" w:evenHBand="0" w:firstRowFirstColumn="0" w:firstRowLastColumn="0" w:lastRowFirstColumn="0" w:lastRowLastColumn="0"/>
-            <w:tcW w:w="10691" w:type="dxa"/>
-            <w:shd w:val="clear" w:color="auto" w:fill="2F5496" w:themeFill="accent1" w:themeFillShade="BF"/>
-          </w:tcPr>
-          <w:p>
-            <w:pPr>
-              <w:autoSpaceDE w:val="0"/>
-              <w:autoSpaceDN w:val="0"/>
-              <w:adjustRightInd w:val="0"/>
-              <w:rPr>
-                <w:rFonts w:ascii="Calibri" w:hAnsi="Calibri" w:cs="Calibri"/>
-                <w:color w:val="000000"/>
-                <w:sz w:val="24"/>
-                <w:szCs w:val="24"/>
-              </w:rPr>
-            </w:pPr>
-          </w:p>
-          <w:p>
-            <w:pPr>
-              <w:autoSpaceDE w:val="0"/>
-              <w:autoSpaceDN w:val="0"/>
-              <w:adjustRightInd w:val="0"/>
-              <w:rPr>
-                <w:rFonts w:ascii="Calibri" w:hAnsi="Calibri" w:cs="Calibri"/>
-                <w:color w:val="FFFFFF"/>
-                <w:sz w:val="36"/>
-                <w:szCs w:val="36"/>
-                <w:rtl/>
-                <w:lang w:bidi="fa-IR"/>
-              </w:rPr>
-            </w:pPr>
-            <w:r>
-              <w:rPr>
-                <w:rFonts w:ascii="Calibri" w:hAnsi="Calibri" w:cs="Calibri"/>
-                <w:color w:val="FFFFFF"/>
-                <w:sz w:val="36"/>
-                <w:szCs w:val="36"/>
-              </w:rPr>
-              <w:t>Group</w:t>
-            </w:r>
-            <w:r>
-              <w:rPr>
-                <w:rFonts w:ascii="Calibri" w:hAnsi="Calibri" w:cs="Calibri"/>
-                <w:color w:val="FFFFFF"/>
-                <w:sz w:val="36"/>
-                <w:szCs w:val="36"/>
-              </w:rPr>
-              <w:t xml:space="preserve">: </w:t>
-            </w:r>
-            <w:r>
-              <w:rPr>
-                <w:rFonts w:ascii="Calibri" w:hAnsi="Calibri" w:cs="Calibri"/>
-                <w:b w:val="0"/>
-                <w:bCs w:val="0"/>
-                <w:color w:val="FFFFFF"/>
-                <w:sz w:val="36"/>
-                <w:szCs w:val="36"/>
-              </w:rPr>
-              <w:t>All itineraries</w:t>
-            </w:r>
-          </w:p>
-          <w:p/>
         </w:tc>
       </w:tr>
       <w:tr>
@@ -3400,103 +4734,16 @@
           </w:tcPr>
           <w:p>
             <w:pPr>
-              <w:autoSpaceDE w:val="0"/>
-              <w:autoSpaceDN w:val="0"/>
-              <w:adjustRightInd w:val="0"/>
-              <w:rPr>
-                <w:rFonts w:ascii="Calibri" w:hAnsi="Calibri" w:cs="Calibri"/>
-                <w:color w:val="000000"/>
-                <w:sz w:val="24"/>
-                <w:szCs w:val="24"/>
-              </w:rPr>
-            </w:pPr>
-            <w:r>
-              <w:rPr>
-                <w:sz w:val="28"/>
-                <w:szCs w:val="28"/>
-              </w:rPr>
-              <w:t>Group</w:t>
-            </w:r>
-            <w:r>
-              <w:rPr>
-                <w:sz w:val="28"/>
-                <w:szCs w:val="28"/>
-              </w:rPr>
-              <w:t xml:space="preserve"> </w:t>
-            </w:r>
-            <w:r>
-              <w:rPr>
-                <w:sz w:val="28"/>
-                <w:szCs w:val="28"/>
-              </w:rPr>
-              <w:t>title</w:t>
-            </w:r>
-            <w:r>
-              <w:rPr>
-                <w:sz w:val="28"/>
-                <w:szCs w:val="28"/>
-              </w:rPr>
-              <w:t xml:space="preserve">: </w:t>
-            </w:r>
-            <w:r>
-              <w:rPr>
-                <w:sz w:val="28"/>
-                <w:szCs w:val="28"/>
-              </w:rPr>
-              <w:t>“Itineraries related to specific POI”</w:t>
-            </w:r>
-          </w:p>
-        </w:tc>
-      </w:tr>
-      <w:tr>
-        <w:trPr>
-          <w:trHeight w:val="611"/>
-        </w:trPr>
-        <w:tc>
-          <w:tcPr>
-            <w:cnfStyle w:val="001000000000" w:firstRow="0" w:lastRow="0" w:firstColumn="1" w:lastColumn="0" w:oddVBand="0" w:evenVBand="0" w:oddHBand="0" w:evenHBand="0" w:firstRowFirstColumn="0" w:firstRowLastColumn="0" w:lastRowFirstColumn="0" w:lastRowLastColumn="0"/>
-            <w:tcW w:w="10691" w:type="dxa"/>
-          </w:tcPr>
-          <w:p>
-            <w:pPr>
-              <w:rPr>
-                <w:sz w:val="28"/>
-                <w:szCs w:val="28"/>
-              </w:rPr>
-            </w:pPr>
-            <w:r>
-              <w:rPr>
-                <w:sz w:val="28"/>
-                <w:szCs w:val="28"/>
-              </w:rPr>
-              <w:t>Description: Text (max 150 char)</w:t>
-            </w:r>
-          </w:p>
-        </w:tc>
-      </w:tr>
-      <w:tr>
-        <w:trPr>
-          <w:cnfStyle w:val="000000100000" w:firstRow="0" w:lastRow="0" w:firstColumn="0" w:lastColumn="0" w:oddVBand="0" w:evenVBand="0" w:oddHBand="1" w:evenHBand="0" w:firstRowFirstColumn="0" w:firstRowLastColumn="0" w:lastRowFirstColumn="0" w:lastRowLastColumn="0"/>
-          <w:trHeight w:val="611"/>
-        </w:trPr>
-        <w:tc>
-          <w:tcPr>
-            <w:cnfStyle w:val="001000000000" w:firstRow="0" w:lastRow="0" w:firstColumn="1" w:lastColumn="0" w:oddVBand="0" w:evenVBand="0" w:oddHBand="0" w:evenHBand="0" w:firstRowFirstColumn="0" w:firstRowLastColumn="0" w:lastRowFirstColumn="0" w:lastRowLastColumn="0"/>
-            <w:tcW w:w="10691" w:type="dxa"/>
-          </w:tcPr>
-          <w:p>
-            <w:pPr>
-              <w:rPr>
-                <w:sz w:val="28"/>
-                <w:szCs w:val="28"/>
-              </w:rPr>
-            </w:pPr>
-            <w:r>
-              <w:rPr>
-                <w:sz w:val="28"/>
-                <w:szCs w:val="28"/>
-              </w:rPr>
-              <w:lastRenderedPageBreak/>
+              <w:rPr>
+                <w:sz w:val="28"/>
+                <w:szCs w:val="28"/>
+              </w:rPr>
+            </w:pPr>
+            <w:r>
+              <w:rPr>
+                <w:sz w:val="28"/>
+                <w:szCs w:val="28"/>
+              </w:rPr>
               <w:t>Items preview: List of [image, title, date]</w:t>
             </w:r>
           </w:p>

</xml_diff>

<commit_message>
Revert "Merge branch 'main' of https://github.com/rezapaki1376/Design-Project"
This reverts commit 72b6f62c1036b45d835bab4d380952dac4103ef3, reversing
changes made to 111001b06cf8dc183cd9c2e2c4178a9eea736c64.
</commit_message>
<xml_diff>
--- a/C-IDM/content in small- abstract pages.docx
+++ b/C-IDM/content in small- abstract pages.docx
@@ -5,8 +5,8 @@
     <w:tbl>
       <w:tblPr>
         <w:tblStyle w:val="PlainTable1"/>
-        <w:tblpPr w:leftFromText="180" w:rightFromText="180" w:horzAnchor="margin" w:tblpXSpec="center" w:tblpY="-813"/>
         <w:tblW w:w="10543" w:type="dxa"/>
+        <w:tblInd w:w="-500" w:type="dxa"/>
         <w:tblLook w:val="04A0" w:firstRow="1" w:lastRow="0" w:firstColumn="1" w:lastColumn="0" w:noHBand="0" w:noVBand="1"/>
       </w:tblPr>
       <w:tblGrid>
@@ -316,15 +316,34 @@
             </w:pPr>
             <w:r>
               <w:rPr>
-                <w:color w:val="FF0000"/>
-                <w:sz w:val="28"/>
-                <w:szCs w:val="28"/>
-              </w:rPr>
-              <w:t xml:space="preserve">POI list: </w:t>
-            </w:r>
-            <w:r>
-              <w:rPr>
-                <w:color w:val="FF0000"/>
+                <w:sz w:val="28"/>
+                <w:szCs w:val="28"/>
+              </w:rPr>
+              <w:t>POI</w:t>
+            </w:r>
+            <w:r>
+              <w:rPr>
+                <w:sz w:val="28"/>
+                <w:szCs w:val="28"/>
+              </w:rPr>
+              <w:t xml:space="preserve"> </w:t>
+            </w:r>
+            <w:r>
+              <w:rPr>
+                <w:sz w:val="28"/>
+                <w:szCs w:val="28"/>
+              </w:rPr>
+              <w:t>list</w:t>
+            </w:r>
+            <w:r>
+              <w:rPr>
+                <w:sz w:val="28"/>
+                <w:szCs w:val="28"/>
+              </w:rPr>
+              <w:t xml:space="preserve">: </w:t>
+            </w:r>
+            <w:r>
+              <w:rPr>
                 <w:sz w:val="28"/>
                 <w:szCs w:val="28"/>
               </w:rPr>
@@ -351,7 +370,6 @@
             </w:pPr>
             <w:r>
               <w:rPr>
-                <w:color w:val="FF0000"/>
                 <w:sz w:val="28"/>
                 <w:szCs w:val="28"/>
               </w:rPr>
@@ -359,7 +377,6 @@
             </w:r>
             <w:r>
               <w:rPr>
-                <w:color w:val="FF0000"/>
                 <w:sz w:val="28"/>
                 <w:szCs w:val="28"/>
               </w:rPr>
@@ -367,7 +384,6 @@
             </w:r>
             <w:r>
               <w:rPr>
-                <w:color w:val="FF0000"/>
                 <w:sz w:val="28"/>
                 <w:szCs w:val="28"/>
               </w:rPr>
@@ -375,7 +391,6 @@
             </w:r>
             <w:r>
               <w:rPr>
-                <w:color w:val="FF0000"/>
                 <w:sz w:val="28"/>
                 <w:szCs w:val="28"/>
               </w:rPr>
@@ -383,7 +398,6 @@
             </w:r>
             <w:r>
               <w:rPr>
-                <w:color w:val="FF0000"/>
                 <w:sz w:val="28"/>
                 <w:szCs w:val="28"/>
               </w:rPr>
@@ -411,7 +425,6 @@
             </w:pPr>
             <w:r>
               <w:rPr>
-                <w:color w:val="FF0000"/>
                 <w:sz w:val="28"/>
                 <w:szCs w:val="28"/>
               </w:rPr>
@@ -419,7 +432,6 @@
             </w:r>
             <w:r>
               <w:rPr>
-                <w:color w:val="FF0000"/>
                 <w:sz w:val="28"/>
                 <w:szCs w:val="28"/>
               </w:rPr>
@@ -427,7 +439,6 @@
             </w:r>
             <w:r>
               <w:rPr>
-                <w:color w:val="FF0000"/>
                 <w:sz w:val="28"/>
                 <w:szCs w:val="28"/>
               </w:rPr>
@@ -435,7 +446,6 @@
             </w:r>
             <w:r>
               <w:rPr>
-                <w:color w:val="FF0000"/>
                 <w:sz w:val="28"/>
                 <w:szCs w:val="28"/>
               </w:rPr>
@@ -443,7 +453,6 @@
             </w:r>
             <w:r>
               <w:rPr>
-                <w:color w:val="FF0000"/>
                 <w:sz w:val="28"/>
                 <w:szCs w:val="28"/>
               </w:rPr>
@@ -453,596 +462,6 @@
         </w:tc>
       </w:tr>
     </w:tbl>
-    <w:p/>
-    <w:tbl>
-      <w:tblPr>
-        <w:tblStyle w:val="PlainTable1"/>
-        <w:tblW w:w="10665" w:type="dxa"/>
-        <w:tblInd w:w="-500" w:type="dxa"/>
-        <w:tblLook w:val="04A0" w:firstRow="1" w:lastRow="0" w:firstColumn="1" w:lastColumn="0" w:noHBand="0" w:noVBand="1"/>
-      </w:tblPr>
-      <w:tblGrid>
-        <w:gridCol w:w="10665"/>
-      </w:tblGrid>
-      <w:tr>
-        <w:trPr>
-          <w:cnfStyle w:val="100000000000" w:firstRow="1" w:lastRow="0" w:firstColumn="0" w:lastColumn="0" w:oddVBand="0" w:evenVBand="0" w:oddHBand="0" w:evenHBand="0" w:firstRowFirstColumn="0" w:firstRowLastColumn="0" w:lastRowFirstColumn="0" w:lastRowLastColumn="0"/>
-          <w:trHeight w:val="611"/>
-        </w:trPr>
-        <w:tc>
-          <w:tcPr>
-            <w:cnfStyle w:val="001000000000" w:firstRow="0" w:lastRow="0" w:firstColumn="1" w:lastColumn="0" w:oddVBand="0" w:evenVBand="0" w:oddHBand="0" w:evenHBand="0" w:firstRowFirstColumn="0" w:firstRowLastColumn="0" w:lastRowFirstColumn="0" w:lastRowLastColumn="0"/>
-            <w:tcW w:w="10665" w:type="dxa"/>
-            <w:shd w:val="clear" w:color="auto" w:fill="2F5496" w:themeFill="accent1" w:themeFillShade="BF"/>
-          </w:tcPr>
-          <w:p>
-            <w:pPr>
-              <w:autoSpaceDE w:val="0"/>
-              <w:autoSpaceDN w:val="0"/>
-              <w:adjustRightInd w:val="0"/>
-              <w:rPr>
-                <w:rFonts w:ascii="Calibri" w:hAnsi="Calibri" w:cs="Calibri"/>
-                <w:color w:val="000000"/>
-                <w:sz w:val="24"/>
-                <w:szCs w:val="24"/>
-              </w:rPr>
-            </w:pPr>
-          </w:p>
-          <w:p>
-            <w:pPr>
-              <w:autoSpaceDE w:val="0"/>
-              <w:autoSpaceDN w:val="0"/>
-              <w:adjustRightInd w:val="0"/>
-              <w:rPr>
-                <w:rFonts w:ascii="Calibri" w:hAnsi="Calibri" w:cs="Calibri"/>
-                <w:color w:val="FFFFFF"/>
-                <w:sz w:val="36"/>
-                <w:szCs w:val="36"/>
-                <w:rtl/>
-                <w:lang w:bidi="fa-IR"/>
-              </w:rPr>
-            </w:pPr>
-            <w:r>
-              <w:rPr>
-                <w:rFonts w:ascii="Calibri" w:hAnsi="Calibri" w:cs="Calibri"/>
-                <w:color w:val="FFFFFF"/>
-                <w:sz w:val="36"/>
-                <w:szCs w:val="36"/>
-              </w:rPr>
-              <w:t>Group</w:t>
-            </w:r>
-            <w:r>
-              <w:rPr>
-                <w:rFonts w:ascii="Calibri" w:hAnsi="Calibri" w:cs="Calibri"/>
-                <w:color w:val="FFFFFF"/>
-                <w:sz w:val="36"/>
-                <w:szCs w:val="36"/>
-              </w:rPr>
-              <w:t xml:space="preserve">: </w:t>
-            </w:r>
-            <w:r>
-              <w:rPr>
-                <w:rFonts w:ascii="Calibri" w:hAnsi="Calibri" w:cs="Calibri"/>
-                <w:b w:val="0"/>
-                <w:bCs w:val="0"/>
-                <w:color w:val="FFFFFF"/>
-                <w:sz w:val="36"/>
-                <w:szCs w:val="36"/>
-              </w:rPr>
-              <w:t>All year events</w:t>
-            </w:r>
-          </w:p>
-          <w:p/>
-        </w:tc>
-      </w:tr>
-      <w:tr>
-        <w:trPr>
-          <w:cnfStyle w:val="000000100000" w:firstRow="0" w:lastRow="0" w:firstColumn="0" w:lastColumn="0" w:oddVBand="0" w:evenVBand="0" w:oddHBand="1" w:evenHBand="0" w:firstRowFirstColumn="0" w:firstRowLastColumn="0" w:lastRowFirstColumn="0" w:lastRowLastColumn="0"/>
-          <w:trHeight w:val="611"/>
-        </w:trPr>
-        <w:tc>
-          <w:tcPr>
-            <w:cnfStyle w:val="001000000000" w:firstRow="0" w:lastRow="0" w:firstColumn="1" w:lastColumn="0" w:oddVBand="0" w:evenVBand="0" w:oddHBand="0" w:evenHBand="0" w:firstRowFirstColumn="0" w:firstRowLastColumn="0" w:lastRowFirstColumn="0" w:lastRowLastColumn="0"/>
-            <w:tcW w:w="10665" w:type="dxa"/>
-          </w:tcPr>
-          <w:p>
-            <w:pPr>
-              <w:autoSpaceDE w:val="0"/>
-              <w:autoSpaceDN w:val="0"/>
-              <w:adjustRightInd w:val="0"/>
-              <w:rPr>
-                <w:rFonts w:ascii="Calibri" w:hAnsi="Calibri" w:cs="Calibri"/>
-                <w:color w:val="000000"/>
-                <w:sz w:val="24"/>
-                <w:szCs w:val="24"/>
-              </w:rPr>
-            </w:pPr>
-            <w:r>
-              <w:rPr>
-                <w:sz w:val="28"/>
-                <w:szCs w:val="28"/>
-              </w:rPr>
-              <w:t>Group</w:t>
-            </w:r>
-            <w:r>
-              <w:rPr>
-                <w:sz w:val="28"/>
-                <w:szCs w:val="28"/>
-              </w:rPr>
-              <w:t xml:space="preserve"> </w:t>
-            </w:r>
-            <w:r>
-              <w:rPr>
-                <w:sz w:val="28"/>
-                <w:szCs w:val="28"/>
-              </w:rPr>
-              <w:t>title</w:t>
-            </w:r>
-            <w:r>
-              <w:rPr>
-                <w:sz w:val="28"/>
-                <w:szCs w:val="28"/>
-              </w:rPr>
-              <w:t xml:space="preserve">: </w:t>
-            </w:r>
-            <w:r>
-              <w:rPr>
-                <w:sz w:val="28"/>
-                <w:szCs w:val="28"/>
-              </w:rPr>
-              <w:t>“All events that held in one year”</w:t>
-            </w:r>
-          </w:p>
-        </w:tc>
-      </w:tr>
-      <w:tr>
-        <w:trPr>
-          <w:trHeight w:val="611"/>
-        </w:trPr>
-        <w:tc>
-          <w:tcPr>
-            <w:cnfStyle w:val="001000000000" w:firstRow="0" w:lastRow="0" w:firstColumn="1" w:lastColumn="0" w:oddVBand="0" w:evenVBand="0" w:oddHBand="0" w:evenHBand="0" w:firstRowFirstColumn="0" w:firstRowLastColumn="0" w:lastRowFirstColumn="0" w:lastRowLastColumn="0"/>
-            <w:tcW w:w="10665" w:type="dxa"/>
-          </w:tcPr>
-          <w:p>
-            <w:pPr>
-              <w:rPr>
-                <w:sz w:val="28"/>
-                <w:szCs w:val="28"/>
-              </w:rPr>
-            </w:pPr>
-            <w:r>
-              <w:rPr>
-                <w:sz w:val="28"/>
-                <w:szCs w:val="28"/>
-              </w:rPr>
-              <w:t>Description: Text (max 150 char)</w:t>
-            </w:r>
-          </w:p>
-        </w:tc>
-      </w:tr>
-      <w:tr>
-        <w:trPr>
-          <w:cnfStyle w:val="000000100000" w:firstRow="0" w:lastRow="0" w:firstColumn="0" w:lastColumn="0" w:oddVBand="0" w:evenVBand="0" w:oddHBand="1" w:evenHBand="0" w:firstRowFirstColumn="0" w:firstRowLastColumn="0" w:lastRowFirstColumn="0" w:lastRowLastColumn="0"/>
-          <w:trHeight w:val="611"/>
-        </w:trPr>
-        <w:tc>
-          <w:tcPr>
-            <w:cnfStyle w:val="001000000000" w:firstRow="0" w:lastRow="0" w:firstColumn="1" w:lastColumn="0" w:oddVBand="0" w:evenVBand="0" w:oddHBand="0" w:evenHBand="0" w:firstRowFirstColumn="0" w:firstRowLastColumn="0" w:lastRowFirstColumn="0" w:lastRowLastColumn="0"/>
-            <w:tcW w:w="10665" w:type="dxa"/>
-          </w:tcPr>
-          <w:p>
-            <w:pPr>
-              <w:rPr>
-                <w:sz w:val="28"/>
-                <w:szCs w:val="28"/>
-              </w:rPr>
-            </w:pPr>
-            <w:r>
-              <w:rPr>
-                <w:sz w:val="28"/>
-                <w:szCs w:val="28"/>
-              </w:rPr>
-              <w:t>Items preview: List of [image, title, date]</w:t>
-            </w:r>
-          </w:p>
-        </w:tc>
-      </w:tr>
-    </w:tbl>
-    <w:p/>
-    <w:tbl>
-      <w:tblPr>
-        <w:tblStyle w:val="PlainTable1"/>
-        <w:tblW w:w="10665" w:type="dxa"/>
-        <w:tblInd w:w="-500" w:type="dxa"/>
-        <w:tblLook w:val="04A0" w:firstRow="1" w:lastRow="0" w:firstColumn="1" w:lastColumn="0" w:noHBand="0" w:noVBand="1"/>
-      </w:tblPr>
-      <w:tblGrid>
-        <w:gridCol w:w="10665"/>
-      </w:tblGrid>
-      <w:tr>
-        <w:trPr>
-          <w:cnfStyle w:val="100000000000" w:firstRow="1" w:lastRow="0" w:firstColumn="0" w:lastColumn="0" w:oddVBand="0" w:evenVBand="0" w:oddHBand="0" w:evenHBand="0" w:firstRowFirstColumn="0" w:firstRowLastColumn="0" w:lastRowFirstColumn="0" w:lastRowLastColumn="0"/>
-          <w:trHeight w:val="611"/>
-        </w:trPr>
-        <w:tc>
-          <w:tcPr>
-            <w:cnfStyle w:val="001000000000" w:firstRow="0" w:lastRow="0" w:firstColumn="1" w:lastColumn="0" w:oddVBand="0" w:evenVBand="0" w:oddHBand="0" w:evenHBand="0" w:firstRowFirstColumn="0" w:firstRowLastColumn="0" w:lastRowFirstColumn="0" w:lastRowLastColumn="0"/>
-            <w:tcW w:w="10665" w:type="dxa"/>
-            <w:shd w:val="clear" w:color="auto" w:fill="2F5496" w:themeFill="accent1" w:themeFillShade="BF"/>
-          </w:tcPr>
-          <w:p>
-            <w:pPr>
-              <w:autoSpaceDE w:val="0"/>
-              <w:autoSpaceDN w:val="0"/>
-              <w:adjustRightInd w:val="0"/>
-              <w:rPr>
-                <w:rFonts w:ascii="Calibri" w:hAnsi="Calibri" w:cs="Calibri"/>
-                <w:color w:val="000000"/>
-                <w:sz w:val="24"/>
-                <w:szCs w:val="24"/>
-              </w:rPr>
-            </w:pPr>
-          </w:p>
-          <w:p>
-            <w:pPr>
-              <w:autoSpaceDE w:val="0"/>
-              <w:autoSpaceDN w:val="0"/>
-              <w:adjustRightInd w:val="0"/>
-              <w:rPr>
-                <w:rFonts w:ascii="Calibri" w:hAnsi="Calibri" w:cs="Calibri"/>
-                <w:color w:val="FFFFFF"/>
-                <w:sz w:val="36"/>
-                <w:szCs w:val="36"/>
-                <w:rtl/>
-                <w:lang w:bidi="fa-IR"/>
-              </w:rPr>
-            </w:pPr>
-            <w:r>
-              <w:rPr>
-                <w:rFonts w:ascii="Calibri" w:hAnsi="Calibri" w:cs="Calibri"/>
-                <w:color w:val="FFFFFF"/>
-                <w:sz w:val="36"/>
-                <w:szCs w:val="36"/>
-              </w:rPr>
-              <w:t>Multiple Group</w:t>
-            </w:r>
-            <w:r>
-              <w:rPr>
-                <w:rFonts w:ascii="Calibri" w:hAnsi="Calibri" w:cs="Calibri"/>
-                <w:color w:val="FFFFFF"/>
-                <w:sz w:val="36"/>
-                <w:szCs w:val="36"/>
-              </w:rPr>
-              <w:t xml:space="preserve">: </w:t>
-            </w:r>
-            <w:r>
-              <w:rPr>
-                <w:rFonts w:ascii="Calibri" w:hAnsi="Calibri" w:cs="Calibri"/>
-                <w:b w:val="0"/>
-                <w:bCs w:val="0"/>
-                <w:color w:val="FFFFFF"/>
-                <w:sz w:val="36"/>
-                <w:szCs w:val="36"/>
-              </w:rPr>
-              <w:t>Winter events</w:t>
-            </w:r>
-          </w:p>
-          <w:p/>
-        </w:tc>
-      </w:tr>
-      <w:tr>
-        <w:trPr>
-          <w:cnfStyle w:val="000000100000" w:firstRow="0" w:lastRow="0" w:firstColumn="0" w:lastColumn="0" w:oddVBand="0" w:evenVBand="0" w:oddHBand="1" w:evenHBand="0" w:firstRowFirstColumn="0" w:firstRowLastColumn="0" w:lastRowFirstColumn="0" w:lastRowLastColumn="0"/>
-          <w:trHeight w:val="611"/>
-        </w:trPr>
-        <w:tc>
-          <w:tcPr>
-            <w:cnfStyle w:val="001000000000" w:firstRow="0" w:lastRow="0" w:firstColumn="1" w:lastColumn="0" w:oddVBand="0" w:evenVBand="0" w:oddHBand="0" w:evenHBand="0" w:firstRowFirstColumn="0" w:firstRowLastColumn="0" w:lastRowFirstColumn="0" w:lastRowLastColumn="0"/>
-            <w:tcW w:w="10665" w:type="dxa"/>
-          </w:tcPr>
-          <w:p>
-            <w:pPr>
-              <w:autoSpaceDE w:val="0"/>
-              <w:autoSpaceDN w:val="0"/>
-              <w:adjustRightInd w:val="0"/>
-              <w:rPr>
-                <w:rFonts w:ascii="Calibri" w:hAnsi="Calibri" w:cs="Calibri"/>
-                <w:color w:val="000000"/>
-                <w:sz w:val="24"/>
-                <w:szCs w:val="24"/>
-              </w:rPr>
-            </w:pPr>
-            <w:r>
-              <w:rPr>
-                <w:sz w:val="28"/>
-                <w:szCs w:val="28"/>
-              </w:rPr>
-              <w:t>Group</w:t>
-            </w:r>
-            <w:r>
-              <w:rPr>
-                <w:sz w:val="28"/>
-                <w:szCs w:val="28"/>
-              </w:rPr>
-              <w:t xml:space="preserve"> </w:t>
-            </w:r>
-            <w:r>
-              <w:rPr>
-                <w:sz w:val="28"/>
-                <w:szCs w:val="28"/>
-              </w:rPr>
-              <w:t>title</w:t>
-            </w:r>
-            <w:r>
-              <w:rPr>
-                <w:sz w:val="28"/>
-                <w:szCs w:val="28"/>
-              </w:rPr>
-              <w:t xml:space="preserve">: </w:t>
-            </w:r>
-            <w:r>
-              <w:rPr>
-                <w:sz w:val="28"/>
-                <w:szCs w:val="28"/>
-              </w:rPr>
-              <w:t>“The winter events that held in one year”</w:t>
-            </w:r>
-          </w:p>
-        </w:tc>
-      </w:tr>
-      <w:tr>
-        <w:trPr>
-          <w:trHeight w:val="611"/>
-        </w:trPr>
-        <w:tc>
-          <w:tcPr>
-            <w:cnfStyle w:val="001000000000" w:firstRow="0" w:lastRow="0" w:firstColumn="1" w:lastColumn="0" w:oddVBand="0" w:evenVBand="0" w:oddHBand="0" w:evenHBand="0" w:firstRowFirstColumn="0" w:firstRowLastColumn="0" w:lastRowFirstColumn="0" w:lastRowLastColumn="0"/>
-            <w:tcW w:w="10665" w:type="dxa"/>
-          </w:tcPr>
-          <w:p>
-            <w:pPr>
-              <w:rPr>
-                <w:sz w:val="28"/>
-                <w:szCs w:val="28"/>
-              </w:rPr>
-            </w:pPr>
-            <w:r>
-              <w:rPr>
-                <w:sz w:val="28"/>
-                <w:szCs w:val="28"/>
-              </w:rPr>
-              <w:t>Description: Text (max 150 char)</w:t>
-            </w:r>
-          </w:p>
-        </w:tc>
-      </w:tr>
-      <w:tr>
-        <w:trPr>
-          <w:cnfStyle w:val="000000100000" w:firstRow="0" w:lastRow="0" w:firstColumn="0" w:lastColumn="0" w:oddVBand="0" w:evenVBand="0" w:oddHBand="1" w:evenHBand="0" w:firstRowFirstColumn="0" w:firstRowLastColumn="0" w:lastRowFirstColumn="0" w:lastRowLastColumn="0"/>
-          <w:trHeight w:val="611"/>
-        </w:trPr>
-        <w:tc>
-          <w:tcPr>
-            <w:cnfStyle w:val="001000000000" w:firstRow="0" w:lastRow="0" w:firstColumn="1" w:lastColumn="0" w:oddVBand="0" w:evenVBand="0" w:oddHBand="0" w:evenHBand="0" w:firstRowFirstColumn="0" w:firstRowLastColumn="0" w:lastRowFirstColumn="0" w:lastRowLastColumn="0"/>
-            <w:tcW w:w="10665" w:type="dxa"/>
-          </w:tcPr>
-          <w:p>
-            <w:pPr>
-              <w:rPr>
-                <w:sz w:val="28"/>
-                <w:szCs w:val="28"/>
-              </w:rPr>
-            </w:pPr>
-            <w:r>
-              <w:rPr>
-                <w:sz w:val="28"/>
-                <w:szCs w:val="28"/>
-              </w:rPr>
-              <w:t>Items preview: List of [image, title, date]</w:t>
-            </w:r>
-          </w:p>
-        </w:tc>
-      </w:tr>
-    </w:tbl>
-    <w:p/>
-    <w:tbl>
-      <w:tblPr>
-        <w:tblStyle w:val="PlainTable1"/>
-        <w:tblW w:w="10691" w:type="dxa"/>
-        <w:tblInd w:w="-500" w:type="dxa"/>
-        <w:tblLook w:val="04A0" w:firstRow="1" w:lastRow="0" w:firstColumn="1" w:lastColumn="0" w:noHBand="0" w:noVBand="1"/>
-      </w:tblPr>
-      <w:tblGrid>
-        <w:gridCol w:w="10691"/>
-      </w:tblGrid>
-      <w:tr>
-        <w:trPr>
-          <w:cnfStyle w:val="100000000000" w:firstRow="1" w:lastRow="0" w:firstColumn="0" w:lastColumn="0" w:oddVBand="0" w:evenVBand="0" w:oddHBand="0" w:evenHBand="0" w:firstRowFirstColumn="0" w:firstRowLastColumn="0" w:lastRowFirstColumn="0" w:lastRowLastColumn="0"/>
-          <w:trHeight w:val="630"/>
-        </w:trPr>
-        <w:tc>
-          <w:tcPr>
-            <w:cnfStyle w:val="001000000000" w:firstRow="0" w:lastRow="0" w:firstColumn="1" w:lastColumn="0" w:oddVBand="0" w:evenVBand="0" w:oddHBand="0" w:evenHBand="0" w:firstRowFirstColumn="0" w:firstRowLastColumn="0" w:lastRowFirstColumn="0" w:lastRowLastColumn="0"/>
-            <w:tcW w:w="10691" w:type="dxa"/>
-            <w:shd w:val="clear" w:color="auto" w:fill="2F5496" w:themeFill="accent1" w:themeFillShade="BF"/>
-          </w:tcPr>
-          <w:p>
-            <w:pPr>
-              <w:autoSpaceDE w:val="0"/>
-              <w:autoSpaceDN w:val="0"/>
-              <w:adjustRightInd w:val="0"/>
-              <w:rPr>
-                <w:rFonts w:ascii="Calibri" w:hAnsi="Calibri" w:cs="Calibri"/>
-                <w:color w:val="000000"/>
-                <w:sz w:val="24"/>
-                <w:szCs w:val="24"/>
-              </w:rPr>
-            </w:pPr>
-          </w:p>
-          <w:p>
-            <w:pPr>
-              <w:autoSpaceDE w:val="0"/>
-              <w:autoSpaceDN w:val="0"/>
-              <w:adjustRightInd w:val="0"/>
-              <w:rPr>
-                <w:rFonts w:ascii="Calibri" w:hAnsi="Calibri" w:cs="Calibri"/>
-                <w:color w:val="FFFFFF"/>
-                <w:sz w:val="36"/>
-                <w:szCs w:val="36"/>
-                <w:rtl/>
-                <w:lang w:bidi="fa-IR"/>
-              </w:rPr>
-            </w:pPr>
-            <w:r>
-              <w:rPr>
-                <w:rFonts w:ascii="Calibri" w:hAnsi="Calibri" w:cs="Calibri"/>
-                <w:color w:val="FFFFFF"/>
-                <w:sz w:val="36"/>
-                <w:szCs w:val="36"/>
-              </w:rPr>
-              <w:t>Multiple Group</w:t>
-            </w:r>
-            <w:r>
-              <w:rPr>
-                <w:rFonts w:ascii="Calibri" w:hAnsi="Calibri" w:cs="Calibri"/>
-                <w:color w:val="FFFFFF"/>
-                <w:sz w:val="36"/>
-                <w:szCs w:val="36"/>
-              </w:rPr>
-              <w:t xml:space="preserve">: </w:t>
-            </w:r>
-            <w:r>
-              <w:rPr>
-                <w:rFonts w:ascii="Calibri" w:hAnsi="Calibri" w:cs="Calibri"/>
-                <w:b w:val="0"/>
-                <w:bCs w:val="0"/>
-                <w:color w:val="FFFFFF"/>
-                <w:sz w:val="36"/>
-                <w:szCs w:val="36"/>
-              </w:rPr>
-              <w:t>Summer events</w:t>
-            </w:r>
-          </w:p>
-          <w:p/>
-        </w:tc>
-      </w:tr>
-      <w:tr>
-        <w:trPr>
-          <w:cnfStyle w:val="000000100000" w:firstRow="0" w:lastRow="0" w:firstColumn="0" w:lastColumn="0" w:oddVBand="0" w:evenVBand="0" w:oddHBand="1" w:evenHBand="0" w:firstRowFirstColumn="0" w:firstRowLastColumn="0" w:lastRowFirstColumn="0" w:lastRowLastColumn="0"/>
-          <w:trHeight w:val="630"/>
-        </w:trPr>
-        <w:tc>
-          <w:tcPr>
-            <w:cnfStyle w:val="001000000000" w:firstRow="0" w:lastRow="0" w:firstColumn="1" w:lastColumn="0" w:oddVBand="0" w:evenVBand="0" w:oddHBand="0" w:evenHBand="0" w:firstRowFirstColumn="0" w:firstRowLastColumn="0" w:lastRowFirstColumn="0" w:lastRowLastColumn="0"/>
-            <w:tcW w:w="10691" w:type="dxa"/>
-          </w:tcPr>
-          <w:p>
-            <w:pPr>
-              <w:autoSpaceDE w:val="0"/>
-              <w:autoSpaceDN w:val="0"/>
-              <w:adjustRightInd w:val="0"/>
-              <w:rPr>
-                <w:rFonts w:ascii="Calibri" w:hAnsi="Calibri" w:cs="Calibri"/>
-                <w:color w:val="000000"/>
-                <w:sz w:val="24"/>
-                <w:szCs w:val="24"/>
-              </w:rPr>
-            </w:pPr>
-            <w:r>
-              <w:rPr>
-                <w:sz w:val="28"/>
-                <w:szCs w:val="28"/>
-              </w:rPr>
-              <w:lastRenderedPageBreak/>
-              <w:t>Group</w:t>
-            </w:r>
-            <w:r>
-              <w:rPr>
-                <w:sz w:val="28"/>
-                <w:szCs w:val="28"/>
-              </w:rPr>
-              <w:t xml:space="preserve"> </w:t>
-            </w:r>
-            <w:r>
-              <w:rPr>
-                <w:sz w:val="28"/>
-                <w:szCs w:val="28"/>
-              </w:rPr>
-              <w:t>title</w:t>
-            </w:r>
-            <w:r>
-              <w:rPr>
-                <w:sz w:val="28"/>
-                <w:szCs w:val="28"/>
-              </w:rPr>
-              <w:t xml:space="preserve">: </w:t>
-            </w:r>
-            <w:r>
-              <w:rPr>
-                <w:sz w:val="28"/>
-                <w:szCs w:val="28"/>
-              </w:rPr>
-              <w:t>“The summer events that held in one year”</w:t>
-            </w:r>
-          </w:p>
-        </w:tc>
-      </w:tr>
-      <w:tr>
-        <w:trPr>
-          <w:trHeight w:val="630"/>
-        </w:trPr>
-        <w:tc>
-          <w:tcPr>
-            <w:cnfStyle w:val="001000000000" w:firstRow="0" w:lastRow="0" w:firstColumn="1" w:lastColumn="0" w:oddVBand="0" w:evenVBand="0" w:oddHBand="0" w:evenHBand="0" w:firstRowFirstColumn="0" w:firstRowLastColumn="0" w:lastRowFirstColumn="0" w:lastRowLastColumn="0"/>
-            <w:tcW w:w="10691" w:type="dxa"/>
-          </w:tcPr>
-          <w:p>
-            <w:pPr>
-              <w:rPr>
-                <w:sz w:val="28"/>
-                <w:szCs w:val="28"/>
-              </w:rPr>
-            </w:pPr>
-            <w:r>
-              <w:rPr>
-                <w:sz w:val="28"/>
-                <w:szCs w:val="28"/>
-              </w:rPr>
-              <w:t>Description: Text (max 150 char)</w:t>
-            </w:r>
-          </w:p>
-        </w:tc>
-      </w:tr>
-      <w:tr>
-        <w:trPr>
-          <w:cnfStyle w:val="000000100000" w:firstRow="0" w:lastRow="0" w:firstColumn="0" w:lastColumn="0" w:oddVBand="0" w:evenVBand="0" w:oddHBand="1" w:evenHBand="0" w:firstRowFirstColumn="0" w:firstRowLastColumn="0" w:lastRowFirstColumn="0" w:lastRowLastColumn="0"/>
-          <w:trHeight w:val="630"/>
-        </w:trPr>
-        <w:tc>
-          <w:tcPr>
-            <w:cnfStyle w:val="001000000000" w:firstRow="0" w:lastRow="0" w:firstColumn="1" w:lastColumn="0" w:oddVBand="0" w:evenVBand="0" w:oddHBand="0" w:evenHBand="0" w:firstRowFirstColumn="0" w:firstRowLastColumn="0" w:lastRowFirstColumn="0" w:lastRowLastColumn="0"/>
-            <w:tcW w:w="10691" w:type="dxa"/>
-          </w:tcPr>
-          <w:p>
-            <w:pPr>
-              <w:rPr>
-                <w:sz w:val="28"/>
-                <w:szCs w:val="28"/>
-              </w:rPr>
-            </w:pPr>
-            <w:r>
-              <w:rPr>
-                <w:sz w:val="28"/>
-                <w:szCs w:val="28"/>
-              </w:rPr>
-              <w:t>Items preview: List of [image, title, date]</w:t>
-            </w:r>
-          </w:p>
-        </w:tc>
-      </w:tr>
-    </w:tbl>
-    <w:p/>
     <w:p/>
     <w:p/>
     <w:tbl>
@@ -1585,6 +1004,7 @@
                 <w:sz w:val="36"/>
                 <w:szCs w:val="36"/>
               </w:rPr>
+              <w:lastRenderedPageBreak/>
               <w:t>Landmarks</w:t>
             </w:r>
           </w:p>
@@ -2158,14 +1578,37 @@
               <w:rPr>
                 <w:sz w:val="28"/>
                 <w:szCs w:val="28"/>
-              </w:rPr>
-            </w:pPr>
-            <w:r>
-              <w:rPr>
-                <w:sz w:val="28"/>
-                <w:szCs w:val="28"/>
-              </w:rPr>
-              <w:t>POI location: Geometry</w:t>
+                <w:rtl/>
+                <w:lang w:bidi="fa-IR"/>
+              </w:rPr>
+            </w:pPr>
+            <w:r>
+              <w:rPr>
+                <w:sz w:val="28"/>
+                <w:szCs w:val="28"/>
+              </w:rPr>
+              <w:t xml:space="preserve">Event </w:t>
+            </w:r>
+            <w:r>
+              <w:rPr>
+                <w:sz w:val="28"/>
+                <w:szCs w:val="28"/>
+              </w:rPr>
+              <w:t>list</w:t>
+            </w:r>
+            <w:r>
+              <w:rPr>
+                <w:sz w:val="28"/>
+                <w:szCs w:val="28"/>
+              </w:rPr>
+              <w:t xml:space="preserve">: </w:t>
+            </w:r>
+            <w:r>
+              <w:rPr>
+                <w:sz w:val="28"/>
+                <w:szCs w:val="28"/>
+              </w:rPr>
+              <w:t>List of events related to the POI</w:t>
             </w:r>
           </w:p>
         </w:tc>
@@ -2185,29 +1628,78 @@
               <w:rPr>
                 <w:sz w:val="28"/>
                 <w:szCs w:val="28"/>
-                <w:rtl/>
-                <w:lang w:bidi="fa-IR"/>
-              </w:rPr>
-            </w:pPr>
-            <w:r>
-              <w:rPr>
-                <w:color w:val="FF0000"/>
-                <w:sz w:val="28"/>
-                <w:szCs w:val="28"/>
-              </w:rPr>
-              <w:t xml:space="preserve">Event </w:t>
-            </w:r>
-            <w:r>
-              <w:rPr>
-                <w:color w:val="FF0000"/>
-                <w:sz w:val="28"/>
-                <w:szCs w:val="28"/>
-              </w:rPr>
-              <w:t>list</w:t>
-            </w:r>
-            <w:r>
-              <w:rPr>
-                <w:color w:val="FF0000"/>
+              </w:rPr>
+            </w:pPr>
+            <w:r>
+              <w:rPr>
+                <w:sz w:val="28"/>
+                <w:szCs w:val="28"/>
+              </w:rPr>
+              <w:t xml:space="preserve">People overview: </w:t>
+            </w:r>
+            <w:r>
+              <w:rPr>
+                <w:sz w:val="28"/>
+                <w:szCs w:val="28"/>
+              </w:rPr>
+              <w:t>L</w:t>
+            </w:r>
+            <w:r>
+              <w:rPr>
+                <w:sz w:val="28"/>
+                <w:szCs w:val="28"/>
+              </w:rPr>
+              <w:t>ist of text</w:t>
+            </w:r>
+            <w:r>
+              <w:rPr>
+                <w:sz w:val="28"/>
+                <w:szCs w:val="28"/>
+              </w:rPr>
+              <w:t>s</w:t>
+            </w:r>
+            <w:r>
+              <w:rPr>
+                <w:sz w:val="28"/>
+                <w:szCs w:val="28"/>
+              </w:rPr>
+              <w:t xml:space="preserve"> (max 10 overview with max 500 char)</w:t>
+            </w:r>
+          </w:p>
+        </w:tc>
+      </w:tr>
+      <w:tr>
+        <w:trPr>
+          <w:trHeight w:val="620"/>
+        </w:trPr>
+        <w:tc>
+          <w:tcPr>
+            <w:cnfStyle w:val="001000000000" w:firstRow="0" w:lastRow="0" w:firstColumn="1" w:lastColumn="0" w:oddVBand="0" w:evenVBand="0" w:oddHBand="0" w:evenHBand="0" w:firstRowFirstColumn="0" w:firstRowLastColumn="0" w:lastRowFirstColumn="0" w:lastRowLastColumn="0"/>
+            <w:tcW w:w="10414" w:type="dxa"/>
+          </w:tcPr>
+          <w:p>
+            <w:pPr>
+              <w:rPr>
+                <w:sz w:val="28"/>
+                <w:szCs w:val="28"/>
+              </w:rPr>
+            </w:pPr>
+            <w:r>
+              <w:rPr>
+                <w:sz w:val="28"/>
+                <w:szCs w:val="28"/>
+              </w:rPr>
+              <w:t xml:space="preserve">Similar </w:t>
+            </w:r>
+            <w:r>
+              <w:rPr>
+                <w:sz w:val="28"/>
+                <w:szCs w:val="28"/>
+              </w:rPr>
+              <w:t>POIs</w:t>
+            </w:r>
+            <w:r>
+              <w:rPr>
                 <w:sz w:val="28"/>
                 <w:szCs w:val="28"/>
               </w:rPr>
@@ -2215,43 +1707,6 @@
             </w:r>
             <w:r>
               <w:rPr>
-                <w:color w:val="FF0000"/>
-                <w:sz w:val="28"/>
-                <w:szCs w:val="28"/>
-              </w:rPr>
-              <w:t>List of events related to the POI</w:t>
-            </w:r>
-          </w:p>
-        </w:tc>
-      </w:tr>
-      <w:tr>
-        <w:trPr>
-          <w:trHeight w:val="620"/>
-        </w:trPr>
-        <w:tc>
-          <w:tcPr>
-            <w:cnfStyle w:val="001000000000" w:firstRow="0" w:lastRow="0" w:firstColumn="1" w:lastColumn="0" w:oddVBand="0" w:evenVBand="0" w:oddHBand="0" w:evenHBand="0" w:firstRowFirstColumn="0" w:firstRowLastColumn="0" w:lastRowFirstColumn="0" w:lastRowLastColumn="0"/>
-            <w:tcW w:w="10414" w:type="dxa"/>
-          </w:tcPr>
-          <w:p>
-            <w:pPr>
-              <w:rPr>
-                <w:color w:val="FF0000"/>
-                <w:sz w:val="28"/>
-                <w:szCs w:val="28"/>
-              </w:rPr>
-            </w:pPr>
-            <w:r>
-              <w:rPr>
-                <w:color w:val="FF0000"/>
-                <w:sz w:val="28"/>
-                <w:szCs w:val="28"/>
-              </w:rPr>
-              <w:t xml:space="preserve">People overview: </w:t>
-            </w:r>
-            <w:r>
-              <w:rPr>
-                <w:color w:val="FF0000"/>
                 <w:sz w:val="28"/>
                 <w:szCs w:val="28"/>
               </w:rPr>
@@ -2259,84 +1714,6 @@
             </w:r>
             <w:r>
               <w:rPr>
-                <w:color w:val="FF0000"/>
-                <w:sz w:val="28"/>
-                <w:szCs w:val="28"/>
-              </w:rPr>
-              <w:t>ist of text</w:t>
-            </w:r>
-            <w:r>
-              <w:rPr>
-                <w:color w:val="FF0000"/>
-                <w:sz w:val="28"/>
-                <w:szCs w:val="28"/>
-              </w:rPr>
-              <w:t>s</w:t>
-            </w:r>
-            <w:r>
-              <w:rPr>
-                <w:color w:val="FF0000"/>
-                <w:sz w:val="28"/>
-                <w:szCs w:val="28"/>
-              </w:rPr>
-              <w:t xml:space="preserve"> (max 10 overview with max 500 char)</w:t>
-            </w:r>
-          </w:p>
-        </w:tc>
-      </w:tr>
-      <w:tr>
-        <w:trPr>
-          <w:cnfStyle w:val="000000100000" w:firstRow="0" w:lastRow="0" w:firstColumn="0" w:lastColumn="0" w:oddVBand="0" w:evenVBand="0" w:oddHBand="1" w:evenHBand="0" w:firstRowFirstColumn="0" w:firstRowLastColumn="0" w:lastRowFirstColumn="0" w:lastRowLastColumn="0"/>
-          <w:trHeight w:val="620"/>
-        </w:trPr>
-        <w:tc>
-          <w:tcPr>
-            <w:cnfStyle w:val="001000000000" w:firstRow="0" w:lastRow="0" w:firstColumn="1" w:lastColumn="0" w:oddVBand="0" w:evenVBand="0" w:oddHBand="0" w:evenHBand="0" w:firstRowFirstColumn="0" w:firstRowLastColumn="0" w:lastRowFirstColumn="0" w:lastRowLastColumn="0"/>
-            <w:tcW w:w="10414" w:type="dxa"/>
-          </w:tcPr>
-          <w:p>
-            <w:pPr>
-              <w:rPr>
-                <w:color w:val="FF0000"/>
-                <w:sz w:val="28"/>
-                <w:szCs w:val="28"/>
-              </w:rPr>
-            </w:pPr>
-            <w:r>
-              <w:rPr>
-                <w:color w:val="FF0000"/>
-                <w:sz w:val="28"/>
-                <w:szCs w:val="28"/>
-              </w:rPr>
-              <w:t xml:space="preserve">Similar </w:t>
-            </w:r>
-            <w:r>
-              <w:rPr>
-                <w:color w:val="FF0000"/>
-                <w:sz w:val="28"/>
-                <w:szCs w:val="28"/>
-              </w:rPr>
-              <w:t>POIs</w:t>
-            </w:r>
-            <w:r>
-              <w:rPr>
-                <w:color w:val="FF0000"/>
-                <w:sz w:val="28"/>
-                <w:szCs w:val="28"/>
-              </w:rPr>
-              <w:t xml:space="preserve">: </w:t>
-            </w:r>
-            <w:r>
-              <w:rPr>
-                <w:color w:val="FF0000"/>
-                <w:sz w:val="28"/>
-                <w:szCs w:val="28"/>
-              </w:rPr>
-              <w:t>L</w:t>
-            </w:r>
-            <w:r>
-              <w:rPr>
-                <w:color w:val="FF0000"/>
                 <w:sz w:val="28"/>
                 <w:szCs w:val="28"/>
               </w:rPr>
@@ -2344,7 +1721,6 @@
             </w:r>
             <w:r>
               <w:rPr>
-                <w:color w:val="FF0000"/>
                 <w:sz w:val="28"/>
                 <w:szCs w:val="28"/>
               </w:rPr>
@@ -2352,7 +1728,6 @@
             </w:r>
             <w:r>
               <w:rPr>
-                <w:color w:val="FF0000"/>
                 <w:sz w:val="28"/>
                 <w:szCs w:val="28"/>
               </w:rPr>
@@ -2362,6 +1737,9 @@
         </w:tc>
       </w:tr>
     </w:tbl>
+    <w:p/>
+    <w:p/>
+    <w:p/>
     <w:p/>
     <w:tbl>
       <w:tblPr>
@@ -2371,20 +1749,17 @@
         <w:tblLook w:val="04A0" w:firstRow="1" w:lastRow="0" w:firstColumn="1" w:lastColumn="0" w:noHBand="0" w:noVBand="1"/>
       </w:tblPr>
       <w:tblGrid>
-        <w:gridCol w:w="10414"/>
-        <w:gridCol w:w="166"/>
+        <w:gridCol w:w="10580"/>
       </w:tblGrid>
       <w:tr>
         <w:trPr>
-          <w:gridAfter w:val="1"/>
           <w:cnfStyle w:val="100000000000" w:firstRow="1" w:lastRow="0" w:firstColumn="0" w:lastColumn="0" w:oddVBand="0" w:evenVBand="0" w:oddHBand="0" w:evenHBand="0" w:firstRowFirstColumn="0" w:firstRowLastColumn="0" w:lastRowFirstColumn="0" w:lastRowLastColumn="0"/>
-          <w:wAfter w:w="166" w:type="dxa"/>
-          <w:trHeight w:val="620"/>
-        </w:trPr>
-        <w:tc>
-          <w:tcPr>
-            <w:cnfStyle w:val="001000000000" w:firstRow="0" w:lastRow="0" w:firstColumn="1" w:lastColumn="0" w:oddVBand="0" w:evenVBand="0" w:oddHBand="0" w:evenHBand="0" w:firstRowFirstColumn="0" w:firstRowLastColumn="0" w:lastRowFirstColumn="0" w:lastRowLastColumn="0"/>
-            <w:tcW w:w="10414" w:type="dxa"/>
+          <w:trHeight w:val="592"/>
+        </w:trPr>
+        <w:tc>
+          <w:tcPr>
+            <w:cnfStyle w:val="001000000000" w:firstRow="0" w:lastRow="0" w:firstColumn="1" w:lastColumn="0" w:oddVBand="0" w:evenVBand="0" w:oddHBand="0" w:evenHBand="0" w:firstRowFirstColumn="0" w:firstRowLastColumn="0" w:lastRowFirstColumn="0" w:lastRowLastColumn="0"/>
+            <w:tcW w:w="10580" w:type="dxa"/>
             <w:shd w:val="clear" w:color="auto" w:fill="2F5496" w:themeFill="accent1" w:themeFillShade="BF"/>
           </w:tcPr>
           <w:p>
@@ -2421,16 +1796,7 @@
                 <w:sz w:val="36"/>
                 <w:szCs w:val="36"/>
               </w:rPr>
-              <w:t>Group</w:t>
-            </w:r>
-            <w:r>
-              <w:rPr>
-                <w:rFonts w:ascii="Calibri" w:hAnsi="Calibri" w:cs="Calibri"/>
-                <w:color w:val="FFFFFF"/>
-                <w:sz w:val="36"/>
-                <w:szCs w:val="36"/>
-              </w:rPr>
-              <w:t xml:space="preserve">: </w:t>
+              <w:t xml:space="preserve">KIND OF TOPIC: </w:t>
             </w:r>
             <w:r>
               <w:rPr>
@@ -2441,18 +1807,7 @@
                 <w:sz w:val="36"/>
                 <w:szCs w:val="36"/>
               </w:rPr>
-              <w:t xml:space="preserve">All </w:t>
-            </w:r>
-            <w:r>
-              <w:rPr>
-                <w:rFonts w:ascii="Calibri" w:hAnsi="Calibri" w:cs="Calibri"/>
-                <w:b w:val="0"/>
-                <w:bCs w:val="0"/>
-                <w:color w:val="FFFFFF"/>
-                <w:sz w:val="36"/>
-                <w:szCs w:val="36"/>
-              </w:rPr>
-              <w:t>POI</w:t>
+              <w:t>Itineraries</w:t>
             </w:r>
           </w:p>
           <w:p/>
@@ -2460,15 +1815,13 @@
       </w:tr>
       <w:tr>
         <w:trPr>
-          <w:gridAfter w:val="1"/>
           <w:cnfStyle w:val="000000100000" w:firstRow="0" w:lastRow="0" w:firstColumn="0" w:lastColumn="0" w:oddVBand="0" w:evenVBand="0" w:oddHBand="1" w:evenHBand="0" w:firstRowFirstColumn="0" w:firstRowLastColumn="0" w:lastRowFirstColumn="0" w:lastRowLastColumn="0"/>
-          <w:wAfter w:w="166" w:type="dxa"/>
-          <w:trHeight w:val="620"/>
-        </w:trPr>
-        <w:tc>
-          <w:tcPr>
-            <w:cnfStyle w:val="001000000000" w:firstRow="0" w:lastRow="0" w:firstColumn="1" w:lastColumn="0" w:oddVBand="0" w:evenVBand="0" w:oddHBand="0" w:evenHBand="0" w:firstRowFirstColumn="0" w:firstRowLastColumn="0" w:lastRowFirstColumn="0" w:lastRowLastColumn="0"/>
-            <w:tcW w:w="10414" w:type="dxa"/>
+          <w:trHeight w:val="592"/>
+        </w:trPr>
+        <w:tc>
+          <w:tcPr>
+            <w:cnfStyle w:val="001000000000" w:firstRow="0" w:lastRow="0" w:firstColumn="1" w:lastColumn="0" w:oddVBand="0" w:evenVBand="0" w:oddHBand="0" w:evenHBand="0" w:firstRowFirstColumn="0" w:firstRowLastColumn="0" w:lastRowFirstColumn="0" w:lastRowLastColumn="0"/>
+            <w:tcW w:w="10580" w:type="dxa"/>
           </w:tcPr>
           <w:p>
             <w:pPr>
@@ -2487,7 +1840,54 @@
                 <w:sz w:val="28"/>
                 <w:szCs w:val="28"/>
               </w:rPr>
-              <w:t>Group</w:t>
+              <w:t xml:space="preserve">Itinerary </w:t>
+            </w:r>
+            <w:r>
+              <w:rPr>
+                <w:sz w:val="28"/>
+                <w:szCs w:val="28"/>
+              </w:rPr>
+              <w:t>title</w:t>
+            </w:r>
+            <w:r>
+              <w:rPr>
+                <w:sz w:val="28"/>
+                <w:szCs w:val="28"/>
+              </w:rPr>
+              <w:t xml:space="preserve">: </w:t>
+            </w:r>
+            <w:r>
+              <w:rPr>
+                <w:sz w:val="28"/>
+                <w:szCs w:val="28"/>
+              </w:rPr>
+              <w:t>Text (max 30 char)</w:t>
+            </w:r>
+          </w:p>
+        </w:tc>
+      </w:tr>
+      <w:tr>
+        <w:trPr>
+          <w:trHeight w:val="619"/>
+        </w:trPr>
+        <w:tc>
+          <w:tcPr>
+            <w:cnfStyle w:val="001000000000" w:firstRow="0" w:lastRow="0" w:firstColumn="1" w:lastColumn="0" w:oddVBand="0" w:evenVBand="0" w:oddHBand="0" w:evenHBand="0" w:firstRowFirstColumn="0" w:firstRowLastColumn="0" w:lastRowFirstColumn="0" w:lastRowLastColumn="0"/>
+            <w:tcW w:w="10580" w:type="dxa"/>
+          </w:tcPr>
+          <w:p>
+            <w:pPr>
+              <w:rPr>
+                <w:sz w:val="28"/>
+                <w:szCs w:val="28"/>
+              </w:rPr>
+            </w:pPr>
+            <w:r>
+              <w:rPr>
+                <w:sz w:val="28"/>
+                <w:szCs w:val="28"/>
+              </w:rPr>
+              <w:t>Itinerary</w:t>
             </w:r>
             <w:r>
               <w:rPr>
@@ -2501,28 +1901,55 @@
                 <w:sz w:val="28"/>
                 <w:szCs w:val="28"/>
               </w:rPr>
-              <w:t>title</w:t>
-            </w:r>
-            <w:r>
-              <w:rPr>
-                <w:sz w:val="28"/>
-                <w:szCs w:val="28"/>
-              </w:rPr>
-              <w:t xml:space="preserve">: </w:t>
-            </w:r>
-            <w:r>
-              <w:rPr>
-                <w:sz w:val="28"/>
-                <w:szCs w:val="28"/>
-              </w:rPr>
-              <w:t>“</w:t>
-            </w:r>
-            <w:r>
-              <w:rPr>
-                <w:sz w:val="28"/>
-                <w:szCs w:val="28"/>
-              </w:rPr>
-              <w:t>All</w:t>
+              <w:t xml:space="preserve">image: </w:t>
+            </w:r>
+            <w:r>
+              <w:rPr>
+                <w:sz w:val="28"/>
+                <w:szCs w:val="28"/>
+              </w:rPr>
+              <w:t>I</w:t>
+            </w:r>
+            <w:r>
+              <w:rPr>
+                <w:sz w:val="28"/>
+                <w:szCs w:val="28"/>
+              </w:rPr>
+              <w:t>mage</w:t>
+            </w:r>
+            <w:r>
+              <w:rPr>
+                <w:sz w:val="28"/>
+                <w:szCs w:val="28"/>
+              </w:rPr>
+              <w:t xml:space="preserve"> (max 6 images)</w:t>
+            </w:r>
+          </w:p>
+        </w:tc>
+      </w:tr>
+      <w:tr>
+        <w:trPr>
+          <w:cnfStyle w:val="000000100000" w:firstRow="0" w:lastRow="0" w:firstColumn="0" w:lastColumn="0" w:oddVBand="0" w:evenVBand="0" w:oddHBand="1" w:evenHBand="0" w:firstRowFirstColumn="0" w:firstRowLastColumn="0" w:lastRowFirstColumn="0" w:lastRowLastColumn="0"/>
+          <w:trHeight w:val="592"/>
+        </w:trPr>
+        <w:tc>
+          <w:tcPr>
+            <w:cnfStyle w:val="001000000000" w:firstRow="0" w:lastRow="0" w:firstColumn="1" w:lastColumn="0" w:oddVBand="0" w:evenVBand="0" w:oddHBand="0" w:evenHBand="0" w:firstRowFirstColumn="0" w:firstRowLastColumn="0" w:lastRowFirstColumn="0" w:lastRowLastColumn="0"/>
+            <w:tcW w:w="10580" w:type="dxa"/>
+          </w:tcPr>
+          <w:p>
+            <w:pPr>
+              <w:rPr>
+                <w:sz w:val="28"/>
+                <w:szCs w:val="28"/>
+              </w:rPr>
+            </w:pPr>
+            <w:r>
+              <w:rPr>
+                <w:sz w:val="28"/>
+                <w:szCs w:val="28"/>
+              </w:rPr>
+              <w:t>Itinerary</w:t>
             </w:r>
             <w:r>
               <w:rPr>
@@ -2536,85 +1963,21 @@
                 <w:sz w:val="28"/>
                 <w:szCs w:val="28"/>
               </w:rPr>
-              <w:t>POI</w:t>
-            </w:r>
-            <w:r>
-              <w:rPr>
-                <w:sz w:val="28"/>
-                <w:szCs w:val="28"/>
-              </w:rPr>
-              <w:t xml:space="preserve"> </w:t>
-            </w:r>
-            <w:r>
-              <w:rPr>
-                <w:sz w:val="28"/>
-                <w:szCs w:val="28"/>
-              </w:rPr>
-              <w:t>in the Art-town</w:t>
-            </w:r>
-            <w:r>
-              <w:rPr>
-                <w:sz w:val="28"/>
-                <w:szCs w:val="28"/>
-              </w:rPr>
-              <w:t>”</w:t>
-            </w:r>
-          </w:p>
-        </w:tc>
-      </w:tr>
-      <w:tr>
-        <w:trPr>
-          <w:gridAfter w:val="1"/>
-          <w:wAfter w:w="166" w:type="dxa"/>
-          <w:trHeight w:val="648"/>
-        </w:trPr>
-        <w:tc>
-          <w:tcPr>
-            <w:cnfStyle w:val="001000000000" w:firstRow="0" w:lastRow="0" w:firstColumn="1" w:lastColumn="0" w:oddVBand="0" w:evenVBand="0" w:oddHBand="0" w:evenHBand="0" w:firstRowFirstColumn="0" w:firstRowLastColumn="0" w:lastRowFirstColumn="0" w:lastRowLastColumn="0"/>
-            <w:tcW w:w="10414" w:type="dxa"/>
-          </w:tcPr>
-          <w:p>
-            <w:pPr>
-              <w:rPr>
-                <w:sz w:val="28"/>
-                <w:szCs w:val="28"/>
-              </w:rPr>
-            </w:pPr>
-            <w:r>
-              <w:rPr>
-                <w:sz w:val="28"/>
-                <w:szCs w:val="28"/>
-              </w:rPr>
-              <w:t>Description: Text (max 150 char)</w:t>
-            </w:r>
-          </w:p>
-        </w:tc>
-      </w:tr>
-      <w:tr>
-        <w:trPr>
-          <w:gridAfter w:val="1"/>
-          <w:cnfStyle w:val="000000100000" w:firstRow="0" w:lastRow="0" w:firstColumn="0" w:lastColumn="0" w:oddVBand="0" w:evenVBand="0" w:oddHBand="1" w:evenHBand="0" w:firstRowFirstColumn="0" w:firstRowLastColumn="0" w:lastRowFirstColumn="0" w:lastRowLastColumn="0"/>
-          <w:wAfter w:w="166" w:type="dxa"/>
-          <w:trHeight w:val="620"/>
-        </w:trPr>
-        <w:tc>
-          <w:tcPr>
-            <w:cnfStyle w:val="001000000000" w:firstRow="0" w:lastRow="0" w:firstColumn="1" w:lastColumn="0" w:oddVBand="0" w:evenVBand="0" w:oddHBand="0" w:evenHBand="0" w:firstRowFirstColumn="0" w:firstRowLastColumn="0" w:lastRowFirstColumn="0" w:lastRowLastColumn="0"/>
-            <w:tcW w:w="10414" w:type="dxa"/>
-          </w:tcPr>
-          <w:p>
-            <w:pPr>
-              <w:rPr>
-                <w:sz w:val="28"/>
-                <w:szCs w:val="28"/>
-              </w:rPr>
-            </w:pPr>
-            <w:r>
-              <w:rPr>
-                <w:sz w:val="28"/>
-                <w:szCs w:val="28"/>
-              </w:rPr>
-              <w:t>Items preview: List of [image, title, date]</w:t>
+              <w:t xml:space="preserve">description: </w:t>
+            </w:r>
+            <w:r>
+              <w:rPr>
+                <w:sz w:val="28"/>
+                <w:szCs w:val="28"/>
+              </w:rPr>
+              <w:t>T</w:t>
+            </w:r>
+            <w:r>
+              <w:rPr>
+                <w:sz w:val="28"/>
+                <w:szCs w:val="28"/>
+              </w:rPr>
+              <w:t>ext (max 500 char)</w:t>
             </w:r>
           </w:p>
         </w:tc>
@@ -2627,58 +1990,59 @@
           <w:tcPr>
             <w:cnfStyle w:val="001000000000" w:firstRow="0" w:lastRow="0" w:firstColumn="1" w:lastColumn="0" w:oddVBand="0" w:evenVBand="0" w:oddHBand="0" w:evenHBand="0" w:firstRowFirstColumn="0" w:firstRowLastColumn="0" w:lastRowFirstColumn="0" w:lastRowLastColumn="0"/>
             <w:tcW w:w="10580" w:type="dxa"/>
-            <w:gridSpan w:val="2"/>
-            <w:shd w:val="clear" w:color="auto" w:fill="2F5496" w:themeFill="accent1" w:themeFillShade="BF"/>
-          </w:tcPr>
-          <w:p>
-            <w:pPr>
-              <w:autoSpaceDE w:val="0"/>
-              <w:autoSpaceDN w:val="0"/>
-              <w:adjustRightInd w:val="0"/>
-              <w:rPr>
-                <w:rFonts w:ascii="Calibri" w:hAnsi="Calibri" w:cs="Calibri"/>
-                <w:color w:val="000000"/>
-                <w:sz w:val="24"/>
-                <w:szCs w:val="24"/>
-              </w:rPr>
-            </w:pPr>
-          </w:p>
-          <w:p>
-            <w:pPr>
-              <w:autoSpaceDE w:val="0"/>
-              <w:autoSpaceDN w:val="0"/>
-              <w:adjustRightInd w:val="0"/>
-              <w:rPr>
-                <w:rFonts w:ascii="Calibri" w:hAnsi="Calibri" w:cs="Calibri"/>
-                <w:color w:val="FFFFFF"/>
-                <w:sz w:val="36"/>
-                <w:szCs w:val="36"/>
+          </w:tcPr>
+          <w:p>
+            <w:pPr>
+              <w:rPr>
+                <w:sz w:val="28"/>
+                <w:szCs w:val="28"/>
                 <w:rtl/>
                 <w:lang w:bidi="fa-IR"/>
               </w:rPr>
             </w:pPr>
             <w:r>
               <w:rPr>
-                <w:rFonts w:ascii="Calibri" w:hAnsi="Calibri" w:cs="Calibri"/>
-                <w:color w:val="FFFFFF"/>
-                <w:sz w:val="36"/>
-                <w:szCs w:val="36"/>
-              </w:rPr>
-              <w:t xml:space="preserve">KIND OF TOPIC: </w:t>
-            </w:r>
-            <w:r>
-              <w:rPr>
-                <w:rFonts w:ascii="Calibri" w:hAnsi="Calibri" w:cs="Calibri"/>
-                <w:b w:val="0"/>
-                <w:bCs w:val="0"/>
-                <w:color w:val="FFFFFF"/>
-                <w:sz w:val="36"/>
-                <w:szCs w:val="36"/>
-              </w:rPr>
-              <w:t>Itineraries</w:t>
-            </w:r>
-          </w:p>
-          <w:p/>
+                <w:sz w:val="28"/>
+                <w:szCs w:val="28"/>
+              </w:rPr>
+              <w:t xml:space="preserve">Event </w:t>
+            </w:r>
+            <w:r>
+              <w:rPr>
+                <w:sz w:val="28"/>
+                <w:szCs w:val="28"/>
+              </w:rPr>
+              <w:t>list</w:t>
+            </w:r>
+            <w:r>
+              <w:rPr>
+                <w:sz w:val="28"/>
+                <w:szCs w:val="28"/>
+              </w:rPr>
+              <w:t xml:space="preserve">: </w:t>
+            </w:r>
+            <w:r>
+              <w:rPr>
+                <w:sz w:val="28"/>
+                <w:szCs w:val="28"/>
+              </w:rPr>
+              <w:t xml:space="preserve">List of events related to the </w:t>
+            </w:r>
+            <w:r>
+              <w:rPr>
+                <w:sz w:val="28"/>
+                <w:szCs w:val="28"/>
+              </w:rPr>
+              <w:t>i</w:t>
+            </w:r>
+            <w:r>
+              <w:rPr>
+                <w:sz w:val="28"/>
+                <w:szCs w:val="28"/>
+              </w:rPr>
+              <w:t>tinerary</w:t>
+            </w:r>
+          </w:p>
         </w:tc>
       </w:tr>
       <w:tr>
@@ -2690,33 +2054,67 @@
           <w:tcPr>
             <w:cnfStyle w:val="001000000000" w:firstRow="0" w:lastRow="0" w:firstColumn="1" w:lastColumn="0" w:oddVBand="0" w:evenVBand="0" w:oddHBand="0" w:evenHBand="0" w:firstRowFirstColumn="0" w:firstRowLastColumn="0" w:lastRowFirstColumn="0" w:lastRowLastColumn="0"/>
             <w:tcW w:w="10580" w:type="dxa"/>
-            <w:gridSpan w:val="2"/>
-          </w:tcPr>
-          <w:p>
-            <w:pPr>
-              <w:autoSpaceDE w:val="0"/>
-              <w:autoSpaceDN w:val="0"/>
-              <w:adjustRightInd w:val="0"/>
-              <w:rPr>
-                <w:rFonts w:ascii="Calibri" w:hAnsi="Calibri" w:cs="Calibri"/>
-                <w:color w:val="000000"/>
-                <w:sz w:val="24"/>
-                <w:szCs w:val="24"/>
-              </w:rPr>
-            </w:pPr>
-            <w:r>
-              <w:rPr>
-                <w:sz w:val="28"/>
-                <w:szCs w:val="28"/>
-              </w:rPr>
-              <w:t xml:space="preserve">Itinerary </w:t>
-            </w:r>
-            <w:r>
-              <w:rPr>
-                <w:sz w:val="28"/>
-                <w:szCs w:val="28"/>
-              </w:rPr>
-              <w:t>title</w:t>
+          </w:tcPr>
+          <w:p>
+            <w:pPr>
+              <w:rPr>
+                <w:sz w:val="28"/>
+                <w:szCs w:val="28"/>
+              </w:rPr>
+            </w:pPr>
+            <w:r>
+              <w:rPr>
+                <w:sz w:val="28"/>
+                <w:szCs w:val="28"/>
+              </w:rPr>
+              <w:t xml:space="preserve">People overview: </w:t>
+            </w:r>
+            <w:r>
+              <w:rPr>
+                <w:sz w:val="28"/>
+                <w:szCs w:val="28"/>
+              </w:rPr>
+              <w:t>L</w:t>
+            </w:r>
+            <w:r>
+              <w:rPr>
+                <w:sz w:val="28"/>
+                <w:szCs w:val="28"/>
+              </w:rPr>
+              <w:t>ist of texts (max 10 overview with max 500 char)</w:t>
+            </w:r>
+          </w:p>
+        </w:tc>
+      </w:tr>
+      <w:tr>
+        <w:trPr>
+          <w:trHeight w:val="592"/>
+        </w:trPr>
+        <w:tc>
+          <w:tcPr>
+            <w:cnfStyle w:val="001000000000" w:firstRow="0" w:lastRow="0" w:firstColumn="1" w:lastColumn="0" w:oddVBand="0" w:evenVBand="0" w:oddHBand="0" w:evenHBand="0" w:firstRowFirstColumn="0" w:firstRowLastColumn="0" w:lastRowFirstColumn="0" w:lastRowLastColumn="0"/>
+            <w:tcW w:w="10580" w:type="dxa"/>
+          </w:tcPr>
+          <w:p>
+            <w:pPr>
+              <w:rPr>
+                <w:sz w:val="28"/>
+                <w:szCs w:val="28"/>
+              </w:rPr>
+            </w:pPr>
+            <w:r>
+              <w:rPr>
+                <w:sz w:val="28"/>
+                <w:szCs w:val="28"/>
+              </w:rPr>
+              <w:t xml:space="preserve">Similar </w:t>
+            </w:r>
+            <w:r>
+              <w:rPr>
+                <w:sz w:val="28"/>
+                <w:szCs w:val="28"/>
+              </w:rPr>
+              <w:t>itinerary</w:t>
             </w:r>
             <w:r>
               <w:rPr>
@@ -2730,295 +2128,10 @@
                 <w:sz w:val="28"/>
                 <w:szCs w:val="28"/>
               </w:rPr>
-              <w:t>Text (max 30 char)</w:t>
-            </w:r>
-          </w:p>
-        </w:tc>
-      </w:tr>
-      <w:tr>
-        <w:trPr>
-          <w:trHeight w:val="619"/>
-        </w:trPr>
-        <w:tc>
-          <w:tcPr>
-            <w:cnfStyle w:val="001000000000" w:firstRow="0" w:lastRow="0" w:firstColumn="1" w:lastColumn="0" w:oddVBand="0" w:evenVBand="0" w:oddHBand="0" w:evenHBand="0" w:firstRowFirstColumn="0" w:firstRowLastColumn="0" w:lastRowFirstColumn="0" w:lastRowLastColumn="0"/>
-            <w:tcW w:w="10580" w:type="dxa"/>
-            <w:gridSpan w:val="2"/>
-          </w:tcPr>
-          <w:p>
-            <w:pPr>
-              <w:rPr>
-                <w:sz w:val="28"/>
-                <w:szCs w:val="28"/>
-              </w:rPr>
-            </w:pPr>
-            <w:r>
-              <w:rPr>
-                <w:sz w:val="28"/>
-                <w:szCs w:val="28"/>
-              </w:rPr>
-              <w:t>Itinerary</w:t>
-            </w:r>
-            <w:r>
-              <w:rPr>
-                <w:sz w:val="28"/>
-                <w:szCs w:val="28"/>
-              </w:rPr>
-              <w:t xml:space="preserve"> </w:t>
-            </w:r>
-            <w:r>
-              <w:rPr>
-                <w:sz w:val="28"/>
-                <w:szCs w:val="28"/>
-              </w:rPr>
-              <w:t xml:space="preserve">image: </w:t>
-            </w:r>
-            <w:r>
-              <w:rPr>
-                <w:sz w:val="28"/>
-                <w:szCs w:val="28"/>
-              </w:rPr>
-              <w:t>I</w:t>
-            </w:r>
-            <w:r>
-              <w:rPr>
-                <w:sz w:val="28"/>
-                <w:szCs w:val="28"/>
-              </w:rPr>
-              <w:t>mage</w:t>
-            </w:r>
-            <w:r>
-              <w:rPr>
-                <w:sz w:val="28"/>
-                <w:szCs w:val="28"/>
-              </w:rPr>
-              <w:t xml:space="preserve"> (max 6 images)</w:t>
-            </w:r>
-          </w:p>
-        </w:tc>
-      </w:tr>
-      <w:tr>
-        <w:trPr>
-          <w:cnfStyle w:val="000000100000" w:firstRow="0" w:lastRow="0" w:firstColumn="0" w:lastColumn="0" w:oddVBand="0" w:evenVBand="0" w:oddHBand="1" w:evenHBand="0" w:firstRowFirstColumn="0" w:firstRowLastColumn="0" w:lastRowFirstColumn="0" w:lastRowLastColumn="0"/>
-          <w:trHeight w:val="592"/>
-        </w:trPr>
-        <w:tc>
-          <w:tcPr>
-            <w:cnfStyle w:val="001000000000" w:firstRow="0" w:lastRow="0" w:firstColumn="1" w:lastColumn="0" w:oddVBand="0" w:evenVBand="0" w:oddHBand="0" w:evenHBand="0" w:firstRowFirstColumn="0" w:firstRowLastColumn="0" w:lastRowFirstColumn="0" w:lastRowLastColumn="0"/>
-            <w:tcW w:w="10580" w:type="dxa"/>
-            <w:gridSpan w:val="2"/>
-          </w:tcPr>
-          <w:p>
-            <w:pPr>
-              <w:rPr>
-                <w:sz w:val="28"/>
-                <w:szCs w:val="28"/>
-              </w:rPr>
-            </w:pPr>
-            <w:r>
-              <w:rPr>
-                <w:sz w:val="28"/>
-                <w:szCs w:val="28"/>
-              </w:rPr>
-              <w:t>Itinerary</w:t>
-            </w:r>
-            <w:r>
-              <w:rPr>
-                <w:sz w:val="28"/>
-                <w:szCs w:val="28"/>
-              </w:rPr>
-              <w:t xml:space="preserve"> </w:t>
-            </w:r>
-            <w:r>
-              <w:rPr>
-                <w:sz w:val="28"/>
-                <w:szCs w:val="28"/>
-              </w:rPr>
-              <w:t xml:space="preserve">description: </w:t>
-            </w:r>
-            <w:r>
-              <w:rPr>
-                <w:sz w:val="28"/>
-                <w:szCs w:val="28"/>
-              </w:rPr>
-              <w:t>T</w:t>
-            </w:r>
-            <w:r>
-              <w:rPr>
-                <w:sz w:val="28"/>
-                <w:szCs w:val="28"/>
-              </w:rPr>
-              <w:t>ext (max 500 char)</w:t>
-            </w:r>
-          </w:p>
-        </w:tc>
-      </w:tr>
-      <w:tr>
-        <w:trPr>
-          <w:trHeight w:val="592"/>
-        </w:trPr>
-        <w:tc>
-          <w:tcPr>
-            <w:cnfStyle w:val="001000000000" w:firstRow="0" w:lastRow="0" w:firstColumn="1" w:lastColumn="0" w:oddVBand="0" w:evenVBand="0" w:oddHBand="0" w:evenHBand="0" w:firstRowFirstColumn="0" w:firstRowLastColumn="0" w:lastRowFirstColumn="0" w:lastRowLastColumn="0"/>
-            <w:tcW w:w="10580" w:type="dxa"/>
-            <w:gridSpan w:val="2"/>
-          </w:tcPr>
-          <w:p>
-            <w:pPr>
-              <w:rPr>
-                <w:sz w:val="28"/>
-                <w:szCs w:val="28"/>
-              </w:rPr>
-            </w:pPr>
-            <w:r>
-              <w:rPr>
-                <w:sz w:val="28"/>
-                <w:szCs w:val="28"/>
-              </w:rPr>
-              <w:t>Start/Finish date: Date/Time</w:t>
-            </w:r>
-          </w:p>
-        </w:tc>
-      </w:tr>
-      <w:tr>
-        <w:trPr>
-          <w:cnfStyle w:val="000000100000" w:firstRow="0" w:lastRow="0" w:firstColumn="0" w:lastColumn="0" w:oddVBand="0" w:evenVBand="0" w:oddHBand="1" w:evenHBand="0" w:firstRowFirstColumn="0" w:firstRowLastColumn="0" w:lastRowFirstColumn="0" w:lastRowLastColumn="0"/>
-          <w:trHeight w:val="592"/>
-        </w:trPr>
-        <w:tc>
-          <w:tcPr>
-            <w:cnfStyle w:val="001000000000" w:firstRow="0" w:lastRow="0" w:firstColumn="1" w:lastColumn="0" w:oddVBand="0" w:evenVBand="0" w:oddHBand="0" w:evenHBand="0" w:firstRowFirstColumn="0" w:firstRowLastColumn="0" w:lastRowFirstColumn="0" w:lastRowLastColumn="0"/>
-            <w:tcW w:w="10580" w:type="dxa"/>
-            <w:gridSpan w:val="2"/>
-          </w:tcPr>
-          <w:p>
-            <w:pPr>
-              <w:rPr>
-                <w:color w:val="FF0000"/>
-                <w:sz w:val="28"/>
-                <w:szCs w:val="28"/>
-                <w:rtl/>
-                <w:lang w:bidi="fa-IR"/>
-              </w:rPr>
-            </w:pPr>
-            <w:r>
-              <w:rPr>
-                <w:color w:val="FF0000"/>
-                <w:sz w:val="28"/>
-                <w:szCs w:val="28"/>
-              </w:rPr>
-              <w:t xml:space="preserve">Event list: List of events related to the </w:t>
-            </w:r>
-            <w:r>
-              <w:rPr>
-                <w:color w:val="FF0000"/>
-                <w:sz w:val="28"/>
-                <w:szCs w:val="28"/>
-              </w:rPr>
-              <w:t>itinerary</w:t>
-            </w:r>
-          </w:p>
-        </w:tc>
-      </w:tr>
-      <w:tr>
-        <w:trPr>
-          <w:trHeight w:val="592"/>
-        </w:trPr>
-        <w:tc>
-          <w:tcPr>
-            <w:cnfStyle w:val="001000000000" w:firstRow="0" w:lastRow="0" w:firstColumn="1" w:lastColumn="0" w:oddVBand="0" w:evenVBand="0" w:oddHBand="0" w:evenHBand="0" w:firstRowFirstColumn="0" w:firstRowLastColumn="0" w:lastRowFirstColumn="0" w:lastRowLastColumn="0"/>
-            <w:tcW w:w="10580" w:type="dxa"/>
-            <w:gridSpan w:val="2"/>
-          </w:tcPr>
-          <w:p>
-            <w:pPr>
-              <w:rPr>
-                <w:color w:val="FF0000"/>
-                <w:sz w:val="28"/>
-                <w:szCs w:val="28"/>
-              </w:rPr>
-            </w:pPr>
-            <w:r>
-              <w:rPr>
-                <w:color w:val="FF0000"/>
-                <w:sz w:val="28"/>
-                <w:szCs w:val="28"/>
-              </w:rPr>
-              <w:t xml:space="preserve">People overview: </w:t>
-            </w:r>
-            <w:r>
-              <w:rPr>
-                <w:color w:val="FF0000"/>
-                <w:sz w:val="28"/>
-                <w:szCs w:val="28"/>
-              </w:rPr>
               <w:t>L</w:t>
             </w:r>
             <w:r>
               <w:rPr>
-                <w:color w:val="FF0000"/>
-                <w:sz w:val="28"/>
-                <w:szCs w:val="28"/>
-              </w:rPr>
-              <w:t>ist of texts (max 10 overview with max 500 char)</w:t>
-            </w:r>
-          </w:p>
-        </w:tc>
-      </w:tr>
-      <w:tr>
-        <w:trPr>
-          <w:cnfStyle w:val="000000100000" w:firstRow="0" w:lastRow="0" w:firstColumn="0" w:lastColumn="0" w:oddVBand="0" w:evenVBand="0" w:oddHBand="1" w:evenHBand="0" w:firstRowFirstColumn="0" w:firstRowLastColumn="0" w:lastRowFirstColumn="0" w:lastRowLastColumn="0"/>
-          <w:trHeight w:val="592"/>
-        </w:trPr>
-        <w:tc>
-          <w:tcPr>
-            <w:cnfStyle w:val="001000000000" w:firstRow="0" w:lastRow="0" w:firstColumn="1" w:lastColumn="0" w:oddVBand="0" w:evenVBand="0" w:oddHBand="0" w:evenHBand="0" w:firstRowFirstColumn="0" w:firstRowLastColumn="0" w:lastRowFirstColumn="0" w:lastRowLastColumn="0"/>
-            <w:tcW w:w="10580" w:type="dxa"/>
-            <w:gridSpan w:val="2"/>
-          </w:tcPr>
-          <w:p>
-            <w:pPr>
-              <w:rPr>
-                <w:color w:val="FF0000"/>
-                <w:sz w:val="28"/>
-                <w:szCs w:val="28"/>
-              </w:rPr>
-            </w:pPr>
-            <w:r>
-              <w:rPr>
-                <w:color w:val="FF0000"/>
-                <w:sz w:val="28"/>
-                <w:szCs w:val="28"/>
-              </w:rPr>
-              <w:t xml:space="preserve">Similar </w:t>
-            </w:r>
-            <w:r>
-              <w:rPr>
-                <w:color w:val="FF0000"/>
-                <w:sz w:val="28"/>
-                <w:szCs w:val="28"/>
-              </w:rPr>
-              <w:t>itinerary</w:t>
-            </w:r>
-            <w:r>
-              <w:rPr>
-                <w:color w:val="FF0000"/>
-                <w:sz w:val="28"/>
-                <w:szCs w:val="28"/>
-              </w:rPr>
-              <w:t xml:space="preserve">: </w:t>
-            </w:r>
-            <w:r>
-              <w:rPr>
-                <w:color w:val="FF0000"/>
-                <w:sz w:val="28"/>
-                <w:szCs w:val="28"/>
-              </w:rPr>
-              <w:t>L</w:t>
-            </w:r>
-            <w:r>
-              <w:rPr>
-                <w:color w:val="FF0000"/>
                 <w:sz w:val="28"/>
                 <w:szCs w:val="28"/>
               </w:rPr>
@@ -3026,7 +2139,6 @@
             </w:r>
             <w:r>
               <w:rPr>
-                <w:color w:val="FF0000"/>
                 <w:sz w:val="28"/>
                 <w:szCs w:val="28"/>
               </w:rPr>
@@ -3034,221 +2146,10 @@
             </w:r>
             <w:r>
               <w:rPr>
-                <w:color w:val="FF0000"/>
                 <w:sz w:val="28"/>
                 <w:szCs w:val="28"/>
               </w:rPr>
               <w:t>([1 image, Text (max 30 char), Text (max 60 char)] max 6 items)</w:t>
-            </w:r>
-          </w:p>
-        </w:tc>
-      </w:tr>
-    </w:tbl>
-    <w:p/>
-    <w:tbl>
-      <w:tblPr>
-        <w:tblStyle w:val="PlainTable1"/>
-        <w:tblW w:w="10414" w:type="dxa"/>
-        <w:tblInd w:w="-500" w:type="dxa"/>
-        <w:tblLook w:val="04A0" w:firstRow="1" w:lastRow="0" w:firstColumn="1" w:lastColumn="0" w:noHBand="0" w:noVBand="1"/>
-      </w:tblPr>
-      <w:tblGrid>
-        <w:gridCol w:w="10414"/>
-      </w:tblGrid>
-      <w:tr>
-        <w:trPr>
-          <w:cnfStyle w:val="100000000000" w:firstRow="1" w:lastRow="0" w:firstColumn="0" w:lastColumn="0" w:oddVBand="0" w:evenVBand="0" w:oddHBand="0" w:evenHBand="0" w:firstRowFirstColumn="0" w:firstRowLastColumn="0" w:lastRowFirstColumn="0" w:lastRowLastColumn="0"/>
-          <w:trHeight w:val="620"/>
-        </w:trPr>
-        <w:tc>
-          <w:tcPr>
-            <w:cnfStyle w:val="001000000000" w:firstRow="0" w:lastRow="0" w:firstColumn="1" w:lastColumn="0" w:oddVBand="0" w:evenVBand="0" w:oddHBand="0" w:evenHBand="0" w:firstRowFirstColumn="0" w:firstRowLastColumn="0" w:lastRowFirstColumn="0" w:lastRowLastColumn="0"/>
-            <w:tcW w:w="10414" w:type="dxa"/>
-            <w:shd w:val="clear" w:color="auto" w:fill="2F5496" w:themeFill="accent1" w:themeFillShade="BF"/>
-          </w:tcPr>
-          <w:p>
-            <w:pPr>
-              <w:autoSpaceDE w:val="0"/>
-              <w:autoSpaceDN w:val="0"/>
-              <w:adjustRightInd w:val="0"/>
-              <w:rPr>
-                <w:rFonts w:ascii="Calibri" w:hAnsi="Calibri" w:cs="Calibri"/>
-                <w:color w:val="000000"/>
-                <w:sz w:val="24"/>
-                <w:szCs w:val="24"/>
-              </w:rPr>
-            </w:pPr>
-          </w:p>
-          <w:p>
-            <w:pPr>
-              <w:autoSpaceDE w:val="0"/>
-              <w:autoSpaceDN w:val="0"/>
-              <w:adjustRightInd w:val="0"/>
-              <w:rPr>
-                <w:rFonts w:ascii="Calibri" w:hAnsi="Calibri" w:cs="Calibri"/>
-                <w:color w:val="FFFFFF"/>
-                <w:sz w:val="36"/>
-                <w:szCs w:val="36"/>
-                <w:rtl/>
-                <w:lang w:bidi="fa-IR"/>
-              </w:rPr>
-            </w:pPr>
-            <w:r>
-              <w:rPr>
-                <w:rFonts w:ascii="Calibri" w:hAnsi="Calibri" w:cs="Calibri"/>
-                <w:color w:val="FFFFFF"/>
-                <w:sz w:val="36"/>
-                <w:szCs w:val="36"/>
-              </w:rPr>
-              <w:t>Group</w:t>
-            </w:r>
-            <w:r>
-              <w:rPr>
-                <w:rFonts w:ascii="Calibri" w:hAnsi="Calibri" w:cs="Calibri"/>
-                <w:color w:val="FFFFFF"/>
-                <w:sz w:val="36"/>
-                <w:szCs w:val="36"/>
-              </w:rPr>
-              <w:t xml:space="preserve">: </w:t>
-            </w:r>
-            <w:r>
-              <w:rPr>
-                <w:rFonts w:ascii="Calibri" w:hAnsi="Calibri" w:cs="Calibri"/>
-                <w:b w:val="0"/>
-                <w:bCs w:val="0"/>
-                <w:color w:val="FFFFFF"/>
-                <w:sz w:val="36"/>
-                <w:szCs w:val="36"/>
-              </w:rPr>
-              <w:t>All Itineraries</w:t>
-            </w:r>
-          </w:p>
-          <w:p/>
-        </w:tc>
-      </w:tr>
-      <w:tr>
-        <w:trPr>
-          <w:cnfStyle w:val="000000100000" w:firstRow="0" w:lastRow="0" w:firstColumn="0" w:lastColumn="0" w:oddVBand="0" w:evenVBand="0" w:oddHBand="1" w:evenHBand="0" w:firstRowFirstColumn="0" w:firstRowLastColumn="0" w:lastRowFirstColumn="0" w:lastRowLastColumn="0"/>
-          <w:trHeight w:val="620"/>
-        </w:trPr>
-        <w:tc>
-          <w:tcPr>
-            <w:cnfStyle w:val="001000000000" w:firstRow="0" w:lastRow="0" w:firstColumn="1" w:lastColumn="0" w:oddVBand="0" w:evenVBand="0" w:oddHBand="0" w:evenHBand="0" w:firstRowFirstColumn="0" w:firstRowLastColumn="0" w:lastRowFirstColumn="0" w:lastRowLastColumn="0"/>
-            <w:tcW w:w="10414" w:type="dxa"/>
-          </w:tcPr>
-          <w:p>
-            <w:pPr>
-              <w:autoSpaceDE w:val="0"/>
-              <w:autoSpaceDN w:val="0"/>
-              <w:adjustRightInd w:val="0"/>
-              <w:rPr>
-                <w:rFonts w:ascii="Calibri" w:hAnsi="Calibri" w:cs="Calibri"/>
-                <w:color w:val="000000"/>
-                <w:sz w:val="24"/>
-                <w:szCs w:val="24"/>
-              </w:rPr>
-            </w:pPr>
-            <w:r>
-              <w:rPr>
-                <w:sz w:val="28"/>
-                <w:szCs w:val="28"/>
-              </w:rPr>
-              <w:t>Group</w:t>
-            </w:r>
-            <w:r>
-              <w:rPr>
-                <w:sz w:val="28"/>
-                <w:szCs w:val="28"/>
-              </w:rPr>
-              <w:t xml:space="preserve"> </w:t>
-            </w:r>
-            <w:r>
-              <w:rPr>
-                <w:sz w:val="28"/>
-                <w:szCs w:val="28"/>
-              </w:rPr>
-              <w:t>title</w:t>
-            </w:r>
-            <w:r>
-              <w:rPr>
-                <w:sz w:val="28"/>
-                <w:szCs w:val="28"/>
-              </w:rPr>
-              <w:t xml:space="preserve">: </w:t>
-            </w:r>
-            <w:r>
-              <w:rPr>
-                <w:sz w:val="28"/>
-                <w:szCs w:val="28"/>
-              </w:rPr>
-              <w:t xml:space="preserve">“All </w:t>
-            </w:r>
-            <w:r>
-              <w:rPr>
-                <w:sz w:val="28"/>
-                <w:szCs w:val="28"/>
-              </w:rPr>
-              <w:t>itineraries</w:t>
-            </w:r>
-            <w:r>
-              <w:rPr>
-                <w:sz w:val="28"/>
-                <w:szCs w:val="28"/>
-              </w:rPr>
-              <w:t xml:space="preserve"> in the Art-town”</w:t>
-            </w:r>
-          </w:p>
-        </w:tc>
-      </w:tr>
-      <w:tr>
-        <w:trPr>
-          <w:trHeight w:val="648"/>
-        </w:trPr>
-        <w:tc>
-          <w:tcPr>
-            <w:cnfStyle w:val="001000000000" w:firstRow="0" w:lastRow="0" w:firstColumn="1" w:lastColumn="0" w:oddVBand="0" w:evenVBand="0" w:oddHBand="0" w:evenHBand="0" w:firstRowFirstColumn="0" w:firstRowLastColumn="0" w:lastRowFirstColumn="0" w:lastRowLastColumn="0"/>
-            <w:tcW w:w="10414" w:type="dxa"/>
-          </w:tcPr>
-          <w:p>
-            <w:pPr>
-              <w:rPr>
-                <w:sz w:val="28"/>
-                <w:szCs w:val="28"/>
-              </w:rPr>
-            </w:pPr>
-            <w:r>
-              <w:rPr>
-                <w:sz w:val="28"/>
-                <w:szCs w:val="28"/>
-              </w:rPr>
-              <w:t>Description: Text (max 150 char)</w:t>
-            </w:r>
-          </w:p>
-        </w:tc>
-      </w:tr>
-      <w:tr>
-        <w:trPr>
-          <w:cnfStyle w:val="000000100000" w:firstRow="0" w:lastRow="0" w:firstColumn="0" w:lastColumn="0" w:oddVBand="0" w:evenVBand="0" w:oddHBand="1" w:evenHBand="0" w:firstRowFirstColumn="0" w:firstRowLastColumn="0" w:lastRowFirstColumn="0" w:lastRowLastColumn="0"/>
-          <w:trHeight w:val="620"/>
-        </w:trPr>
-        <w:tc>
-          <w:tcPr>
-            <w:cnfStyle w:val="001000000000" w:firstRow="0" w:lastRow="0" w:firstColumn="1" w:lastColumn="0" w:oddVBand="0" w:evenVBand="0" w:oddHBand="0" w:evenHBand="0" w:firstRowFirstColumn="0" w:firstRowLastColumn="0" w:lastRowFirstColumn="0" w:lastRowLastColumn="0"/>
-            <w:tcW w:w="10414" w:type="dxa"/>
-          </w:tcPr>
-          <w:p>
-            <w:pPr>
-              <w:rPr>
-                <w:sz w:val="28"/>
-                <w:szCs w:val="28"/>
-              </w:rPr>
-            </w:pPr>
-            <w:r>
-              <w:rPr>
-                <w:sz w:val="28"/>
-                <w:szCs w:val="28"/>
-              </w:rPr>
-              <w:t>Items preview: List of [image, title, date]</w:t>
             </w:r>
           </w:p>
         </w:tc>
@@ -3464,7 +2365,7 @@
                 <w:sz w:val="28"/>
                 <w:szCs w:val="28"/>
               </w:rPr>
-              <w:t>Location: Geometry</w:t>
+              <w:t>People overview: List of texts (max 10 overview with max 500 char)</w:t>
             </w:r>
           </w:p>
         </w:tc>
@@ -3487,500 +2388,10 @@
             </w:pPr>
             <w:r>
               <w:rPr>
-                <w:color w:val="FF0000"/>
-                <w:sz w:val="28"/>
-                <w:szCs w:val="28"/>
-              </w:rPr>
-              <w:lastRenderedPageBreak/>
-              <w:t>People overview: List of texts (max 10 overview with max 500 char)</w:t>
-            </w:r>
-          </w:p>
-        </w:tc>
-      </w:tr>
-      <w:tr>
-        <w:trPr>
-          <w:cnfStyle w:val="000000100000" w:firstRow="0" w:lastRow="0" w:firstColumn="0" w:lastColumn="0" w:oddVBand="0" w:evenVBand="0" w:oddHBand="1" w:evenHBand="0" w:firstRowFirstColumn="0" w:firstRowLastColumn="0" w:lastRowFirstColumn="0" w:lastRowLastColumn="0"/>
-          <w:trHeight w:val="623"/>
-        </w:trPr>
-        <w:tc>
-          <w:tcPr>
-            <w:cnfStyle w:val="001000000000" w:firstRow="0" w:lastRow="0" w:firstColumn="1" w:lastColumn="0" w:oddVBand="0" w:evenVBand="0" w:oddHBand="0" w:evenHBand="0" w:firstRowFirstColumn="0" w:firstRowLastColumn="0" w:lastRowFirstColumn="0" w:lastRowLastColumn="0"/>
-            <w:tcW w:w="10571" w:type="dxa"/>
-          </w:tcPr>
-          <w:p>
-            <w:pPr>
-              <w:rPr>
-                <w:sz w:val="28"/>
-                <w:szCs w:val="28"/>
-              </w:rPr>
-            </w:pPr>
-            <w:r>
-              <w:rPr>
-                <w:color w:val="FF0000"/>
                 <w:sz w:val="28"/>
                 <w:szCs w:val="28"/>
               </w:rPr>
               <w:t>Similar services: List of ([Text (max 30 char), Text (max 60 char)] max 6 items)</w:t>
-            </w:r>
-          </w:p>
-        </w:tc>
-      </w:tr>
-    </w:tbl>
-    <w:p>
-      <w:pPr>
-        <w:rPr>
-          <w:lang w:bidi="fa-IR"/>
-        </w:rPr>
-      </w:pPr>
-    </w:p>
-    <w:p>
-      <w:pPr>
-        <w:rPr>
-          <w:lang w:bidi="fa-IR"/>
-        </w:rPr>
-      </w:pPr>
-    </w:p>
-    <w:tbl>
-      <w:tblPr>
-        <w:tblStyle w:val="PlainTable1"/>
-        <w:tblW w:w="10414" w:type="dxa"/>
-        <w:tblInd w:w="-500" w:type="dxa"/>
-        <w:tblLook w:val="04A0" w:firstRow="1" w:lastRow="0" w:firstColumn="1" w:lastColumn="0" w:noHBand="0" w:noVBand="1"/>
-      </w:tblPr>
-      <w:tblGrid>
-        <w:gridCol w:w="10414"/>
-      </w:tblGrid>
-      <w:tr>
-        <w:trPr>
-          <w:cnfStyle w:val="100000000000" w:firstRow="1" w:lastRow="0" w:firstColumn="0" w:lastColumn="0" w:oddVBand="0" w:evenVBand="0" w:oddHBand="0" w:evenHBand="0" w:firstRowFirstColumn="0" w:firstRowLastColumn="0" w:lastRowFirstColumn="0" w:lastRowLastColumn="0"/>
-          <w:trHeight w:val="620"/>
-        </w:trPr>
-        <w:tc>
-          <w:tcPr>
-            <w:cnfStyle w:val="001000000000" w:firstRow="0" w:lastRow="0" w:firstColumn="1" w:lastColumn="0" w:oddVBand="0" w:evenVBand="0" w:oddHBand="0" w:evenHBand="0" w:firstRowFirstColumn="0" w:firstRowLastColumn="0" w:lastRowFirstColumn="0" w:lastRowLastColumn="0"/>
-            <w:tcW w:w="10414" w:type="dxa"/>
-            <w:shd w:val="clear" w:color="auto" w:fill="2F5496" w:themeFill="accent1" w:themeFillShade="BF"/>
-          </w:tcPr>
-          <w:p>
-            <w:pPr>
-              <w:autoSpaceDE w:val="0"/>
-              <w:autoSpaceDN w:val="0"/>
-              <w:adjustRightInd w:val="0"/>
-              <w:rPr>
-                <w:rFonts w:ascii="Calibri" w:hAnsi="Calibri" w:cs="Calibri"/>
-                <w:color w:val="000000"/>
-                <w:sz w:val="24"/>
-                <w:szCs w:val="24"/>
-              </w:rPr>
-            </w:pPr>
-          </w:p>
-          <w:p>
-            <w:pPr>
-              <w:autoSpaceDE w:val="0"/>
-              <w:autoSpaceDN w:val="0"/>
-              <w:adjustRightInd w:val="0"/>
-              <w:rPr>
-                <w:rFonts w:ascii="Calibri" w:hAnsi="Calibri" w:cs="Calibri"/>
-                <w:color w:val="FFFFFF"/>
-                <w:sz w:val="36"/>
-                <w:szCs w:val="36"/>
-                <w:rtl/>
-                <w:lang w:bidi="fa-IR"/>
-              </w:rPr>
-            </w:pPr>
-            <w:r>
-              <w:rPr>
-                <w:rFonts w:ascii="Calibri" w:hAnsi="Calibri" w:cs="Calibri"/>
-                <w:color w:val="FFFFFF"/>
-                <w:sz w:val="36"/>
-                <w:szCs w:val="36"/>
-              </w:rPr>
-              <w:t>Group</w:t>
-            </w:r>
-            <w:r>
-              <w:rPr>
-                <w:rFonts w:ascii="Calibri" w:hAnsi="Calibri" w:cs="Calibri"/>
-                <w:color w:val="FFFFFF"/>
-                <w:sz w:val="36"/>
-                <w:szCs w:val="36"/>
-              </w:rPr>
-              <w:t xml:space="preserve">: </w:t>
-            </w:r>
-            <w:r>
-              <w:rPr>
-                <w:rFonts w:ascii="Calibri" w:hAnsi="Calibri" w:cs="Calibri"/>
-                <w:b w:val="0"/>
-                <w:bCs w:val="0"/>
-                <w:color w:val="FFFFFF"/>
-                <w:sz w:val="36"/>
-                <w:szCs w:val="36"/>
-              </w:rPr>
-              <w:t xml:space="preserve">All </w:t>
-            </w:r>
-            <w:r>
-              <w:rPr>
-                <w:rFonts w:ascii="Calibri" w:hAnsi="Calibri" w:cs="Calibri"/>
-                <w:b w:val="0"/>
-                <w:bCs w:val="0"/>
-                <w:color w:val="FFFFFF"/>
-                <w:sz w:val="36"/>
-                <w:szCs w:val="36"/>
-              </w:rPr>
-              <w:t>Services</w:t>
-            </w:r>
-          </w:p>
-          <w:p/>
-        </w:tc>
-      </w:tr>
-      <w:tr>
-        <w:trPr>
-          <w:cnfStyle w:val="000000100000" w:firstRow="0" w:lastRow="0" w:firstColumn="0" w:lastColumn="0" w:oddVBand="0" w:evenVBand="0" w:oddHBand="1" w:evenHBand="0" w:firstRowFirstColumn="0" w:firstRowLastColumn="0" w:lastRowFirstColumn="0" w:lastRowLastColumn="0"/>
-          <w:trHeight w:val="620"/>
-        </w:trPr>
-        <w:tc>
-          <w:tcPr>
-            <w:cnfStyle w:val="001000000000" w:firstRow="0" w:lastRow="0" w:firstColumn="1" w:lastColumn="0" w:oddVBand="0" w:evenVBand="0" w:oddHBand="0" w:evenHBand="0" w:firstRowFirstColumn="0" w:firstRowLastColumn="0" w:lastRowFirstColumn="0" w:lastRowLastColumn="0"/>
-            <w:tcW w:w="10414" w:type="dxa"/>
-          </w:tcPr>
-          <w:p>
-            <w:pPr>
-              <w:autoSpaceDE w:val="0"/>
-              <w:autoSpaceDN w:val="0"/>
-              <w:adjustRightInd w:val="0"/>
-              <w:rPr>
-                <w:rFonts w:ascii="Calibri" w:hAnsi="Calibri" w:cs="Calibri"/>
-                <w:color w:val="000000"/>
-                <w:sz w:val="24"/>
-                <w:szCs w:val="24"/>
-              </w:rPr>
-            </w:pPr>
-            <w:r>
-              <w:rPr>
-                <w:sz w:val="28"/>
-                <w:szCs w:val="28"/>
-              </w:rPr>
-              <w:t>Group</w:t>
-            </w:r>
-            <w:r>
-              <w:rPr>
-                <w:sz w:val="28"/>
-                <w:szCs w:val="28"/>
-              </w:rPr>
-              <w:t xml:space="preserve"> </w:t>
-            </w:r>
-            <w:r>
-              <w:rPr>
-                <w:sz w:val="28"/>
-                <w:szCs w:val="28"/>
-              </w:rPr>
-              <w:t>title</w:t>
-            </w:r>
-            <w:r>
-              <w:rPr>
-                <w:sz w:val="28"/>
-                <w:szCs w:val="28"/>
-              </w:rPr>
-              <w:t xml:space="preserve">: </w:t>
-            </w:r>
-            <w:r>
-              <w:rPr>
-                <w:sz w:val="28"/>
-                <w:szCs w:val="28"/>
-              </w:rPr>
-              <w:t xml:space="preserve">“All </w:t>
-            </w:r>
-            <w:r>
-              <w:rPr>
-                <w:sz w:val="28"/>
-                <w:szCs w:val="28"/>
-              </w:rPr>
-              <w:t>services</w:t>
-            </w:r>
-            <w:r>
-              <w:rPr>
-                <w:sz w:val="28"/>
-                <w:szCs w:val="28"/>
-              </w:rPr>
-              <w:t xml:space="preserve"> in the Art-town”</w:t>
-            </w:r>
-          </w:p>
-        </w:tc>
-      </w:tr>
-      <w:tr>
-        <w:trPr>
-          <w:trHeight w:val="648"/>
-        </w:trPr>
-        <w:tc>
-          <w:tcPr>
-            <w:cnfStyle w:val="001000000000" w:firstRow="0" w:lastRow="0" w:firstColumn="1" w:lastColumn="0" w:oddVBand="0" w:evenVBand="0" w:oddHBand="0" w:evenHBand="0" w:firstRowFirstColumn="0" w:firstRowLastColumn="0" w:lastRowFirstColumn="0" w:lastRowLastColumn="0"/>
-            <w:tcW w:w="10414" w:type="dxa"/>
-          </w:tcPr>
-          <w:p>
-            <w:pPr>
-              <w:rPr>
-                <w:sz w:val="28"/>
-                <w:szCs w:val="28"/>
-              </w:rPr>
-            </w:pPr>
-            <w:r>
-              <w:rPr>
-                <w:sz w:val="28"/>
-                <w:szCs w:val="28"/>
-              </w:rPr>
-              <w:t>Description: Text (max 150 char)</w:t>
-            </w:r>
-          </w:p>
-        </w:tc>
-      </w:tr>
-      <w:tr>
-        <w:trPr>
-          <w:cnfStyle w:val="000000100000" w:firstRow="0" w:lastRow="0" w:firstColumn="0" w:lastColumn="0" w:oddVBand="0" w:evenVBand="0" w:oddHBand="1" w:evenHBand="0" w:firstRowFirstColumn="0" w:firstRowLastColumn="0" w:lastRowFirstColumn="0" w:lastRowLastColumn="0"/>
-          <w:trHeight w:val="620"/>
-        </w:trPr>
-        <w:tc>
-          <w:tcPr>
-            <w:cnfStyle w:val="001000000000" w:firstRow="0" w:lastRow="0" w:firstColumn="1" w:lastColumn="0" w:oddVBand="0" w:evenVBand="0" w:oddHBand="0" w:evenHBand="0" w:firstRowFirstColumn="0" w:firstRowLastColumn="0" w:lastRowFirstColumn="0" w:lastRowLastColumn="0"/>
-            <w:tcW w:w="10414" w:type="dxa"/>
-          </w:tcPr>
-          <w:p>
-            <w:pPr>
-              <w:rPr>
-                <w:sz w:val="28"/>
-                <w:szCs w:val="28"/>
-              </w:rPr>
-            </w:pPr>
-            <w:r>
-              <w:rPr>
-                <w:sz w:val="28"/>
-                <w:szCs w:val="28"/>
-              </w:rPr>
-              <w:t>Items preview: List of [image, title, date]</w:t>
-            </w:r>
-          </w:p>
-        </w:tc>
-      </w:tr>
-    </w:tbl>
-    <w:p>
-      <w:pPr>
-        <w:rPr>
-          <w:lang w:bidi="fa-IR"/>
-        </w:rPr>
-      </w:pPr>
-    </w:p>
-    <w:p>
-      <w:pPr>
-        <w:rPr>
-          <w:lang w:bidi="fa-IR"/>
-        </w:rPr>
-      </w:pPr>
-    </w:p>
-    <w:tbl>
-      <w:tblPr>
-        <w:tblStyle w:val="PlainTable1"/>
-        <w:tblW w:w="10571" w:type="dxa"/>
-        <w:tblInd w:w="-500" w:type="dxa"/>
-        <w:tblLook w:val="04A0" w:firstRow="1" w:lastRow="0" w:firstColumn="1" w:lastColumn="0" w:noHBand="0" w:noVBand="1"/>
-      </w:tblPr>
-      <w:tblGrid>
-        <w:gridCol w:w="10571"/>
-      </w:tblGrid>
-      <w:tr>
-        <w:trPr>
-          <w:cnfStyle w:val="100000000000" w:firstRow="1" w:lastRow="0" w:firstColumn="0" w:lastColumn="0" w:oddVBand="0" w:evenVBand="0" w:oddHBand="0" w:evenHBand="0" w:firstRowFirstColumn="0" w:firstRowLastColumn="0" w:lastRowFirstColumn="0" w:lastRowLastColumn="0"/>
-          <w:trHeight w:val="623"/>
-        </w:trPr>
-        <w:tc>
-          <w:tcPr>
-            <w:cnfStyle w:val="001000000000" w:firstRow="0" w:lastRow="0" w:firstColumn="1" w:lastColumn="0" w:oddVBand="0" w:evenVBand="0" w:oddHBand="0" w:evenHBand="0" w:firstRowFirstColumn="0" w:firstRowLastColumn="0" w:lastRowFirstColumn="0" w:lastRowLastColumn="0"/>
-            <w:tcW w:w="10571" w:type="dxa"/>
-            <w:shd w:val="clear" w:color="auto" w:fill="2F5496" w:themeFill="accent1" w:themeFillShade="BF"/>
-          </w:tcPr>
-          <w:p>
-            <w:pPr>
-              <w:autoSpaceDE w:val="0"/>
-              <w:autoSpaceDN w:val="0"/>
-              <w:adjustRightInd w:val="0"/>
-              <w:rPr>
-                <w:rFonts w:ascii="Calibri" w:hAnsi="Calibri" w:cs="Calibri"/>
-                <w:color w:val="000000"/>
-                <w:sz w:val="24"/>
-                <w:szCs w:val="24"/>
-              </w:rPr>
-            </w:pPr>
-          </w:p>
-          <w:p>
-            <w:pPr>
-              <w:autoSpaceDE w:val="0"/>
-              <w:autoSpaceDN w:val="0"/>
-              <w:adjustRightInd w:val="0"/>
-              <w:rPr>
-                <w:rFonts w:ascii="Calibri" w:hAnsi="Calibri" w:cs="Calibri"/>
-                <w:color w:val="FFFFFF"/>
-                <w:sz w:val="36"/>
-                <w:szCs w:val="36"/>
-                <w:rtl/>
-                <w:lang w:bidi="fa-IR"/>
-              </w:rPr>
-            </w:pPr>
-            <w:r>
-              <w:rPr>
-                <w:rFonts w:ascii="Calibri" w:hAnsi="Calibri" w:cs="Calibri"/>
-                <w:color w:val="FFFFFF"/>
-                <w:sz w:val="36"/>
-                <w:szCs w:val="36"/>
-              </w:rPr>
-              <w:t xml:space="preserve">TOPIC: </w:t>
-            </w:r>
-            <w:r>
-              <w:rPr>
-                <w:rFonts w:ascii="Calibri" w:hAnsi="Calibri" w:cs="Calibri"/>
-                <w:b w:val="0"/>
-                <w:bCs w:val="0"/>
-                <w:color w:val="FFFFFF"/>
-                <w:sz w:val="36"/>
-                <w:szCs w:val="36"/>
-              </w:rPr>
-              <w:t>Art-town</w:t>
-            </w:r>
-          </w:p>
-          <w:p/>
-        </w:tc>
-      </w:tr>
-      <w:tr>
-        <w:trPr>
-          <w:cnfStyle w:val="000000100000" w:firstRow="0" w:lastRow="0" w:firstColumn="0" w:lastColumn="0" w:oddVBand="0" w:evenVBand="0" w:oddHBand="1" w:evenHBand="0" w:firstRowFirstColumn="0" w:firstRowLastColumn="0" w:lastRowFirstColumn="0" w:lastRowLastColumn="0"/>
-          <w:trHeight w:val="623"/>
-        </w:trPr>
-        <w:tc>
-          <w:tcPr>
-            <w:cnfStyle w:val="001000000000" w:firstRow="0" w:lastRow="0" w:firstColumn="1" w:lastColumn="0" w:oddVBand="0" w:evenVBand="0" w:oddHBand="0" w:evenHBand="0" w:firstRowFirstColumn="0" w:firstRowLastColumn="0" w:lastRowFirstColumn="0" w:lastRowLastColumn="0"/>
-            <w:tcW w:w="10571" w:type="dxa"/>
-          </w:tcPr>
-          <w:p>
-            <w:pPr>
-              <w:autoSpaceDE w:val="0"/>
-              <w:autoSpaceDN w:val="0"/>
-              <w:adjustRightInd w:val="0"/>
-              <w:rPr>
-                <w:rFonts w:ascii="Calibri" w:hAnsi="Calibri" w:cs="Calibri"/>
-                <w:color w:val="000000"/>
-                <w:sz w:val="24"/>
-                <w:szCs w:val="24"/>
-              </w:rPr>
-            </w:pPr>
-            <w:r>
-              <w:rPr>
-                <w:sz w:val="28"/>
-                <w:szCs w:val="28"/>
-              </w:rPr>
-              <w:t>title</w:t>
-            </w:r>
-            <w:r>
-              <w:rPr>
-                <w:sz w:val="28"/>
-                <w:szCs w:val="28"/>
-              </w:rPr>
-              <w:t xml:space="preserve">: </w:t>
-            </w:r>
-            <w:r>
-              <w:rPr>
-                <w:sz w:val="28"/>
-                <w:szCs w:val="28"/>
-              </w:rPr>
-              <w:t>Text (max 30 char)</w:t>
-            </w:r>
-          </w:p>
-        </w:tc>
-      </w:tr>
-      <w:tr>
-        <w:trPr>
-          <w:trHeight w:val="623"/>
-        </w:trPr>
-        <w:tc>
-          <w:tcPr>
-            <w:cnfStyle w:val="001000000000" w:firstRow="0" w:lastRow="0" w:firstColumn="1" w:lastColumn="0" w:oddVBand="0" w:evenVBand="0" w:oddHBand="0" w:evenHBand="0" w:firstRowFirstColumn="0" w:firstRowLastColumn="0" w:lastRowFirstColumn="0" w:lastRowLastColumn="0"/>
-            <w:tcW w:w="10571" w:type="dxa"/>
-          </w:tcPr>
-          <w:p>
-            <w:pPr>
-              <w:rPr>
-                <w:sz w:val="28"/>
-                <w:szCs w:val="28"/>
-              </w:rPr>
-            </w:pPr>
-            <w:r>
-              <w:rPr>
-                <w:sz w:val="28"/>
-                <w:szCs w:val="28"/>
-              </w:rPr>
-              <w:t xml:space="preserve">description: </w:t>
-            </w:r>
-            <w:r>
-              <w:rPr>
-                <w:sz w:val="28"/>
-                <w:szCs w:val="28"/>
-              </w:rPr>
-              <w:t>T</w:t>
-            </w:r>
-            <w:r>
-              <w:rPr>
-                <w:sz w:val="28"/>
-                <w:szCs w:val="28"/>
-              </w:rPr>
-              <w:t>ext (max 500 char)</w:t>
-            </w:r>
-          </w:p>
-        </w:tc>
-      </w:tr>
-      <w:tr>
-        <w:trPr>
-          <w:cnfStyle w:val="000000100000" w:firstRow="0" w:lastRow="0" w:firstColumn="0" w:lastColumn="0" w:oddVBand="0" w:evenVBand="0" w:oddHBand="1" w:evenHBand="0" w:firstRowFirstColumn="0" w:firstRowLastColumn="0" w:lastRowFirstColumn="0" w:lastRowLastColumn="0"/>
-          <w:trHeight w:val="623"/>
-        </w:trPr>
-        <w:tc>
-          <w:tcPr>
-            <w:cnfStyle w:val="001000000000" w:firstRow="0" w:lastRow="0" w:firstColumn="1" w:lastColumn="0" w:oddVBand="0" w:evenVBand="0" w:oddHBand="0" w:evenHBand="0" w:firstRowFirstColumn="0" w:firstRowLastColumn="0" w:lastRowFirstColumn="0" w:lastRowLastColumn="0"/>
-            <w:tcW w:w="10571" w:type="dxa"/>
-          </w:tcPr>
-          <w:p>
-            <w:pPr>
-              <w:rPr>
-                <w:sz w:val="28"/>
-                <w:szCs w:val="28"/>
-              </w:rPr>
-            </w:pPr>
-            <w:r>
-              <w:rPr>
-                <w:sz w:val="28"/>
-                <w:szCs w:val="28"/>
-              </w:rPr>
-              <w:t>Location: Geometry</w:t>
-            </w:r>
-          </w:p>
-        </w:tc>
-      </w:tr>
-      <w:tr>
-        <w:trPr>
-          <w:trHeight w:val="623"/>
-        </w:trPr>
-        <w:tc>
-          <w:tcPr>
-            <w:cnfStyle w:val="001000000000" w:firstRow="0" w:lastRow="0" w:firstColumn="1" w:lastColumn="0" w:oddVBand="0" w:evenVBand="0" w:oddHBand="0" w:evenHBand="0" w:firstRowFirstColumn="0" w:firstRowLastColumn="0" w:lastRowFirstColumn="0" w:lastRowLastColumn="0"/>
-            <w:tcW w:w="10571" w:type="dxa"/>
-          </w:tcPr>
-          <w:p>
-            <w:pPr>
-              <w:rPr>
-                <w:sz w:val="28"/>
-                <w:szCs w:val="28"/>
-              </w:rPr>
-            </w:pPr>
-            <w:r>
-              <w:rPr>
-                <w:sz w:val="28"/>
-                <w:szCs w:val="28"/>
-              </w:rPr>
-              <w:t>Image: image (max 3)</w:t>
             </w:r>
           </w:p>
         </w:tc>
@@ -3996,22 +2407,22 @@
     <w:tbl>
       <w:tblPr>
         <w:tblStyle w:val="PlainTable1"/>
-        <w:tblW w:w="10571" w:type="dxa"/>
+        <w:tblW w:w="10665" w:type="dxa"/>
         <w:tblInd w:w="-500" w:type="dxa"/>
         <w:tblLook w:val="04A0" w:firstRow="1" w:lastRow="0" w:firstColumn="1" w:lastColumn="0" w:noHBand="0" w:noVBand="1"/>
       </w:tblPr>
       <w:tblGrid>
-        <w:gridCol w:w="10571"/>
+        <w:gridCol w:w="10665"/>
       </w:tblGrid>
       <w:tr>
         <w:trPr>
           <w:cnfStyle w:val="100000000000" w:firstRow="1" w:lastRow="0" w:firstColumn="0" w:lastColumn="0" w:oddVBand="0" w:evenVBand="0" w:oddHBand="0" w:evenHBand="0" w:firstRowFirstColumn="0" w:firstRowLastColumn="0" w:lastRowFirstColumn="0" w:lastRowLastColumn="0"/>
-          <w:trHeight w:val="623"/>
-        </w:trPr>
-        <w:tc>
-          <w:tcPr>
-            <w:cnfStyle w:val="001000000000" w:firstRow="0" w:lastRow="0" w:firstColumn="1" w:lastColumn="0" w:oddVBand="0" w:evenVBand="0" w:oddHBand="0" w:evenHBand="0" w:firstRowFirstColumn="0" w:firstRowLastColumn="0" w:lastRowFirstColumn="0" w:lastRowLastColumn="0"/>
-            <w:tcW w:w="10571" w:type="dxa"/>
+          <w:trHeight w:val="611"/>
+        </w:trPr>
+        <w:tc>
+          <w:tcPr>
+            <w:cnfStyle w:val="001000000000" w:firstRow="0" w:lastRow="0" w:firstColumn="1" w:lastColumn="0" w:oddVBand="0" w:evenVBand="0" w:oddHBand="0" w:evenHBand="0" w:firstRowFirstColumn="0" w:firstRowLastColumn="0" w:lastRowFirstColumn="0" w:lastRowLastColumn="0"/>
+            <w:tcW w:w="10665" w:type="dxa"/>
             <w:shd w:val="clear" w:color="auto" w:fill="2F5496" w:themeFill="accent1" w:themeFillShade="BF"/>
           </w:tcPr>
           <w:p>
@@ -4048,7 +2459,16 @@
                 <w:sz w:val="36"/>
                 <w:szCs w:val="36"/>
               </w:rPr>
-              <w:t xml:space="preserve">TOPIC: </w:t>
+              <w:t>Group</w:t>
+            </w:r>
+            <w:r>
+              <w:rPr>
+                <w:rFonts w:ascii="Calibri" w:hAnsi="Calibri" w:cs="Calibri"/>
+                <w:color w:val="FFFFFF"/>
+                <w:sz w:val="36"/>
+                <w:szCs w:val="36"/>
+              </w:rPr>
+              <w:t xml:space="preserve">: </w:t>
             </w:r>
             <w:r>
               <w:rPr>
@@ -4059,7 +2479,18 @@
                 <w:sz w:val="36"/>
                 <w:szCs w:val="36"/>
               </w:rPr>
-              <w:t>About us</w:t>
+              <w:t>All</w:t>
+            </w:r>
+            <w:r>
+              <w:rPr>
+                <w:rFonts w:ascii="Calibri" w:hAnsi="Calibri" w:cs="Calibri"/>
+                <w:b w:val="0"/>
+                <w:bCs w:val="0"/>
+                <w:color w:val="FFFFFF"/>
+                <w:sz w:val="36"/>
+                <w:szCs w:val="36"/>
+              </w:rPr>
+              <w:t xml:space="preserve"> events</w:t>
             </w:r>
           </w:p>
           <w:p/>
@@ -4068,12 +2499,12 @@
       <w:tr>
         <w:trPr>
           <w:cnfStyle w:val="000000100000" w:firstRow="0" w:lastRow="0" w:firstColumn="0" w:lastColumn="0" w:oddVBand="0" w:evenVBand="0" w:oddHBand="1" w:evenHBand="0" w:firstRowFirstColumn="0" w:firstRowLastColumn="0" w:lastRowFirstColumn="0" w:lastRowLastColumn="0"/>
-          <w:trHeight w:val="623"/>
-        </w:trPr>
-        <w:tc>
-          <w:tcPr>
-            <w:cnfStyle w:val="001000000000" w:firstRow="0" w:lastRow="0" w:firstColumn="1" w:lastColumn="0" w:oddVBand="0" w:evenVBand="0" w:oddHBand="0" w:evenHBand="0" w:firstRowFirstColumn="0" w:firstRowLastColumn="0" w:lastRowFirstColumn="0" w:lastRowLastColumn="0"/>
-            <w:tcW w:w="10571" w:type="dxa"/>
+          <w:trHeight w:val="611"/>
+        </w:trPr>
+        <w:tc>
+          <w:tcPr>
+            <w:cnfStyle w:val="001000000000" w:firstRow="0" w:lastRow="0" w:firstColumn="1" w:lastColumn="0" w:oddVBand="0" w:evenVBand="0" w:oddHBand="0" w:evenHBand="0" w:firstRowFirstColumn="0" w:firstRowLastColumn="0" w:lastRowFirstColumn="0" w:lastRowLastColumn="0"/>
+            <w:tcW w:w="10665" w:type="dxa"/>
           </w:tcPr>
           <w:p>
             <w:pPr>
@@ -4092,6 +2523,20 @@
                 <w:sz w:val="28"/>
                 <w:szCs w:val="28"/>
               </w:rPr>
+              <w:t>Group</w:t>
+            </w:r>
+            <w:r>
+              <w:rPr>
+                <w:sz w:val="28"/>
+                <w:szCs w:val="28"/>
+              </w:rPr>
+              <w:t xml:space="preserve"> </w:t>
+            </w:r>
+            <w:r>
+              <w:rPr>
+                <w:sz w:val="28"/>
+                <w:szCs w:val="28"/>
+              </w:rPr>
               <w:t>title</w:t>
             </w:r>
             <w:r>
@@ -4106,78 +2551,87 @@
                 <w:sz w:val="28"/>
                 <w:szCs w:val="28"/>
               </w:rPr>
-              <w:t>Text (max 30 char)</w:t>
-            </w:r>
-          </w:p>
-        </w:tc>
-      </w:tr>
-      <w:tr>
-        <w:trPr>
-          <w:trHeight w:val="623"/>
-        </w:trPr>
-        <w:tc>
-          <w:tcPr>
-            <w:cnfStyle w:val="001000000000" w:firstRow="0" w:lastRow="0" w:firstColumn="1" w:lastColumn="0" w:oddVBand="0" w:evenVBand="0" w:oddHBand="0" w:evenHBand="0" w:firstRowFirstColumn="0" w:firstRowLastColumn="0" w:lastRowFirstColumn="0" w:lastRowLastColumn="0"/>
-            <w:tcW w:w="10571" w:type="dxa"/>
-          </w:tcPr>
-          <w:p>
-            <w:pPr>
-              <w:rPr>
-                <w:sz w:val="28"/>
-                <w:szCs w:val="28"/>
-              </w:rPr>
-            </w:pPr>
-            <w:r>
-              <w:rPr>
-                <w:sz w:val="28"/>
-                <w:szCs w:val="28"/>
-              </w:rPr>
-              <w:t xml:space="preserve">description: </w:t>
-            </w:r>
-            <w:r>
-              <w:rPr>
-                <w:sz w:val="28"/>
-                <w:szCs w:val="28"/>
-              </w:rPr>
-              <w:t>T</w:t>
-            </w:r>
-            <w:r>
-              <w:rPr>
-                <w:sz w:val="28"/>
-                <w:szCs w:val="28"/>
-              </w:rPr>
-              <w:t>ext (max 500 char)</w:t>
-            </w:r>
-          </w:p>
-        </w:tc>
-      </w:tr>
-    </w:tbl>
-    <w:p>
-      <w:pPr>
-        <w:rPr>
-          <w:lang w:bidi="fa-IR"/>
-        </w:rPr>
-      </w:pPr>
-    </w:p>
-    <w:tbl>
-      <w:tblPr>
-        <w:tblStyle w:val="PlainTable1"/>
-        <w:tblW w:w="10571" w:type="dxa"/>
-        <w:tblInd w:w="-500" w:type="dxa"/>
-        <w:tblLook w:val="04A0" w:firstRow="1" w:lastRow="0" w:firstColumn="1" w:lastColumn="0" w:noHBand="0" w:noVBand="1"/>
-      </w:tblPr>
-      <w:tblGrid>
-        <w:gridCol w:w="10571"/>
-      </w:tblGrid>
-      <w:tr>
-        <w:trPr>
-          <w:cnfStyle w:val="100000000000" w:firstRow="1" w:lastRow="0" w:firstColumn="0" w:lastColumn="0" w:oddVBand="0" w:evenVBand="0" w:oddHBand="0" w:evenHBand="0" w:firstRowFirstColumn="0" w:firstRowLastColumn="0" w:lastRowFirstColumn="0" w:lastRowLastColumn="0"/>
-          <w:trHeight w:val="623"/>
-        </w:trPr>
-        <w:tc>
-          <w:tcPr>
-            <w:cnfStyle w:val="001000000000" w:firstRow="0" w:lastRow="0" w:firstColumn="1" w:lastColumn="0" w:oddVBand="0" w:evenVBand="0" w:oddHBand="0" w:evenHBand="0" w:firstRowFirstColumn="0" w:firstRowLastColumn="0" w:lastRowFirstColumn="0" w:lastRowLastColumn="0"/>
-            <w:tcW w:w="10571" w:type="dxa"/>
+              <w:t>“</w:t>
+            </w:r>
+            <w:r>
+              <w:rPr>
+                <w:sz w:val="28"/>
+                <w:szCs w:val="28"/>
+              </w:rPr>
+              <w:t>All</w:t>
+            </w:r>
+            <w:r>
+              <w:rPr>
+                <w:sz w:val="28"/>
+                <w:szCs w:val="28"/>
+              </w:rPr>
+              <w:t xml:space="preserve"> events that held in one year”</w:t>
+            </w:r>
+          </w:p>
+        </w:tc>
+      </w:tr>
+      <w:tr>
+        <w:trPr>
+          <w:trHeight w:val="611"/>
+        </w:trPr>
+        <w:tc>
+          <w:tcPr>
+            <w:cnfStyle w:val="001000000000" w:firstRow="0" w:lastRow="0" w:firstColumn="1" w:lastColumn="0" w:oddVBand="0" w:evenVBand="0" w:oddHBand="0" w:evenHBand="0" w:firstRowFirstColumn="0" w:firstRowLastColumn="0" w:lastRowFirstColumn="0" w:lastRowLastColumn="0"/>
+            <w:tcW w:w="10665" w:type="dxa"/>
+          </w:tcPr>
+          <w:p>
+            <w:pPr>
+              <w:rPr>
+                <w:sz w:val="28"/>
+                <w:szCs w:val="28"/>
+              </w:rPr>
+            </w:pPr>
+            <w:r>
+              <w:rPr>
+                <w:sz w:val="28"/>
+                <w:szCs w:val="28"/>
+              </w:rPr>
+              <w:t>Description: Text (max 150 char)</w:t>
+            </w:r>
+          </w:p>
+        </w:tc>
+      </w:tr>
+      <w:tr>
+        <w:trPr>
+          <w:cnfStyle w:val="000000100000" w:firstRow="0" w:lastRow="0" w:firstColumn="0" w:lastColumn="0" w:oddVBand="0" w:evenVBand="0" w:oddHBand="1" w:evenHBand="0" w:firstRowFirstColumn="0" w:firstRowLastColumn="0" w:lastRowFirstColumn="0" w:lastRowLastColumn="0"/>
+          <w:trHeight w:val="611"/>
+        </w:trPr>
+        <w:tc>
+          <w:tcPr>
+            <w:cnfStyle w:val="001000000000" w:firstRow="0" w:lastRow="0" w:firstColumn="1" w:lastColumn="0" w:oddVBand="0" w:evenVBand="0" w:oddHBand="0" w:evenHBand="0" w:firstRowFirstColumn="0" w:firstRowLastColumn="0" w:lastRowFirstColumn="0" w:lastRowLastColumn="0"/>
+            <w:tcW w:w="10665" w:type="dxa"/>
+          </w:tcPr>
+          <w:p>
+            <w:pPr>
+              <w:rPr>
+                <w:sz w:val="28"/>
+                <w:szCs w:val="28"/>
+              </w:rPr>
+            </w:pPr>
+            <w:r>
+              <w:rPr>
+                <w:sz w:val="28"/>
+                <w:szCs w:val="28"/>
+              </w:rPr>
+              <w:lastRenderedPageBreak/>
+              <w:t>Items preview: List of [image, title, date]</w:t>
+            </w:r>
+          </w:p>
+        </w:tc>
+      </w:tr>
+      <w:tr>
+        <w:trPr>
+          <w:trHeight w:val="611"/>
+        </w:trPr>
+        <w:tc>
+          <w:tcPr>
+            <w:cnfStyle w:val="001000000000" w:firstRow="0" w:lastRow="0" w:firstColumn="1" w:lastColumn="0" w:oddVBand="0" w:evenVBand="0" w:oddHBand="0" w:evenHBand="0" w:firstRowFirstColumn="0" w:firstRowLastColumn="0" w:lastRowFirstColumn="0" w:lastRowLastColumn="0"/>
+            <w:tcW w:w="10665" w:type="dxa"/>
             <w:shd w:val="clear" w:color="auto" w:fill="2F5496" w:themeFill="accent1" w:themeFillShade="BF"/>
           </w:tcPr>
           <w:p>
@@ -4214,7 +2668,25 @@
                 <w:sz w:val="36"/>
                 <w:szCs w:val="36"/>
               </w:rPr>
-              <w:t xml:space="preserve">TOPIC: </w:t>
+              <w:t xml:space="preserve">Multiple </w:t>
+            </w:r>
+            <w:r>
+              <w:rPr>
+                <w:rFonts w:ascii="Calibri" w:hAnsi="Calibri" w:cs="Calibri"/>
+                <w:color w:val="FFFFFF"/>
+                <w:sz w:val="36"/>
+                <w:szCs w:val="36"/>
+              </w:rPr>
+              <w:t>Group</w:t>
+            </w:r>
+            <w:r>
+              <w:rPr>
+                <w:rFonts w:ascii="Calibri" w:hAnsi="Calibri" w:cs="Calibri"/>
+                <w:color w:val="FFFFFF"/>
+                <w:sz w:val="36"/>
+                <w:szCs w:val="36"/>
+              </w:rPr>
+              <w:t xml:space="preserve">: </w:t>
             </w:r>
             <w:r>
               <w:rPr>
@@ -4225,7 +2697,7 @@
                 <w:sz w:val="36"/>
                 <w:szCs w:val="36"/>
               </w:rPr>
-              <w:t>Contact</w:t>
+              <w:t>Winter</w:t>
             </w:r>
             <w:r>
               <w:rPr>
@@ -4236,7 +2708,7 @@
                 <w:sz w:val="36"/>
                 <w:szCs w:val="36"/>
               </w:rPr>
-              <w:t xml:space="preserve"> us</w:t>
+              <w:t xml:space="preserve"> events</w:t>
             </w:r>
           </w:p>
           <w:p/>
@@ -4245,12 +2717,12 @@
       <w:tr>
         <w:trPr>
           <w:cnfStyle w:val="000000100000" w:firstRow="0" w:lastRow="0" w:firstColumn="0" w:lastColumn="0" w:oddVBand="0" w:evenVBand="0" w:oddHBand="1" w:evenHBand="0" w:firstRowFirstColumn="0" w:firstRowLastColumn="0" w:lastRowFirstColumn="0" w:lastRowLastColumn="0"/>
-          <w:trHeight w:val="623"/>
-        </w:trPr>
-        <w:tc>
-          <w:tcPr>
-            <w:cnfStyle w:val="001000000000" w:firstRow="0" w:lastRow="0" w:firstColumn="1" w:lastColumn="0" w:oddVBand="0" w:evenVBand="0" w:oddHBand="0" w:evenHBand="0" w:firstRowFirstColumn="0" w:firstRowLastColumn="0" w:lastRowFirstColumn="0" w:lastRowLastColumn="0"/>
-            <w:tcW w:w="10571" w:type="dxa"/>
+          <w:trHeight w:val="611"/>
+        </w:trPr>
+        <w:tc>
+          <w:tcPr>
+            <w:cnfStyle w:val="001000000000" w:firstRow="0" w:lastRow="0" w:firstColumn="1" w:lastColumn="0" w:oddVBand="0" w:evenVBand="0" w:oddHBand="0" w:evenHBand="0" w:firstRowFirstColumn="0" w:firstRowLastColumn="0" w:lastRowFirstColumn="0" w:lastRowLastColumn="0"/>
+            <w:tcW w:w="10665" w:type="dxa"/>
           </w:tcPr>
           <w:p>
             <w:pPr>
@@ -4269,6 +2741,20 @@
                 <w:sz w:val="28"/>
                 <w:szCs w:val="28"/>
               </w:rPr>
+              <w:t>Group</w:t>
+            </w:r>
+            <w:r>
+              <w:rPr>
+                <w:sz w:val="28"/>
+                <w:szCs w:val="28"/>
+              </w:rPr>
+              <w:t xml:space="preserve"> </w:t>
+            </w:r>
+            <w:r>
+              <w:rPr>
+                <w:sz w:val="28"/>
+                <w:szCs w:val="28"/>
+              </w:rPr>
               <w:t>title</w:t>
             </w:r>
             <w:r>
@@ -4283,33 +2769,7 @@
                 <w:sz w:val="28"/>
                 <w:szCs w:val="28"/>
               </w:rPr>
-              <w:t>Text (max 30 char)</w:t>
-            </w:r>
-          </w:p>
-        </w:tc>
-      </w:tr>
-      <w:tr>
-        <w:trPr>
-          <w:trHeight w:val="623"/>
-        </w:trPr>
-        <w:tc>
-          <w:tcPr>
-            <w:cnfStyle w:val="001000000000" w:firstRow="0" w:lastRow="0" w:firstColumn="1" w:lastColumn="0" w:oddVBand="0" w:evenVBand="0" w:oddHBand="0" w:evenHBand="0" w:firstRowFirstColumn="0" w:firstRowLastColumn="0" w:lastRowFirstColumn="0" w:lastRowLastColumn="0"/>
-            <w:tcW w:w="10571" w:type="dxa"/>
-          </w:tcPr>
-          <w:p>
-            <w:pPr>
-              <w:rPr>
-                <w:sz w:val="28"/>
-                <w:szCs w:val="28"/>
-              </w:rPr>
-            </w:pPr>
-            <w:r>
-              <w:rPr>
-                <w:sz w:val="28"/>
-                <w:szCs w:val="28"/>
-              </w:rPr>
-              <w:t xml:space="preserve">description: </w:t>
+              <w:t>“</w:t>
             </w:r>
             <w:r>
               <w:rPr>
@@ -4323,225 +2783,102 @@
                 <w:sz w:val="28"/>
                 <w:szCs w:val="28"/>
               </w:rPr>
-              <w:t>ext (max 500 char)</w:t>
-            </w:r>
-          </w:p>
-        </w:tc>
-      </w:tr>
-    </w:tbl>
-    <w:p>
-      <w:pPr>
-        <w:rPr>
-          <w:lang w:bidi="fa-IR"/>
-        </w:rPr>
-      </w:pPr>
-    </w:p>
-    <w:p>
-      <w:pPr>
-        <w:rPr>
-          <w:rtl/>
-          <w:lang w:bidi="fa-IR"/>
-        </w:rPr>
-      </w:pPr>
-    </w:p>
-    <w:p>
-      <w:pPr>
-        <w:rPr>
-          <w:rtl/>
-          <w:lang w:bidi="fa-IR"/>
-        </w:rPr>
-      </w:pPr>
-    </w:p>
-    <w:tbl>
-      <w:tblPr>
-        <w:tblStyle w:val="PlainTable1"/>
-        <w:tblW w:w="10718" w:type="dxa"/>
-        <w:tblInd w:w="-500" w:type="dxa"/>
-        <w:tblLook w:val="04A0" w:firstRow="1" w:lastRow="0" w:firstColumn="1" w:lastColumn="0" w:noHBand="0" w:noVBand="1"/>
-      </w:tblPr>
-      <w:tblGrid>
-        <w:gridCol w:w="10718"/>
-      </w:tblGrid>
-      <w:tr>
-        <w:trPr>
-          <w:cnfStyle w:val="100000000000" w:firstRow="1" w:lastRow="0" w:firstColumn="0" w:lastColumn="0" w:oddVBand="0" w:evenVBand="0" w:oddHBand="0" w:evenHBand="0" w:firstRowFirstColumn="0" w:firstRowLastColumn="0" w:lastRowFirstColumn="0" w:lastRowLastColumn="0"/>
-          <w:trHeight w:val="626"/>
-        </w:trPr>
-        <w:tc>
-          <w:tcPr>
-            <w:cnfStyle w:val="001000000000" w:firstRow="0" w:lastRow="0" w:firstColumn="1" w:lastColumn="0" w:oddVBand="0" w:evenVBand="0" w:oddHBand="0" w:evenHBand="0" w:firstRowFirstColumn="0" w:firstRowLastColumn="0" w:lastRowFirstColumn="0" w:lastRowLastColumn="0"/>
-            <w:tcW w:w="10718" w:type="dxa"/>
-            <w:shd w:val="clear" w:color="auto" w:fill="2F5496" w:themeFill="accent1" w:themeFillShade="BF"/>
-          </w:tcPr>
-          <w:p>
-            <w:pPr>
-              <w:autoSpaceDE w:val="0"/>
-              <w:autoSpaceDN w:val="0"/>
-              <w:adjustRightInd w:val="0"/>
-              <w:rPr>
-                <w:rFonts w:ascii="Calibri" w:hAnsi="Calibri" w:cs="Calibri"/>
-                <w:color w:val="000000"/>
-                <w:sz w:val="24"/>
-                <w:szCs w:val="24"/>
-              </w:rPr>
-            </w:pPr>
-          </w:p>
-          <w:p>
-            <w:pPr>
-              <w:autoSpaceDE w:val="0"/>
-              <w:autoSpaceDN w:val="0"/>
-              <w:adjustRightInd w:val="0"/>
-              <w:rPr>
-                <w:rFonts w:ascii="Calibri" w:hAnsi="Calibri" w:cs="Calibri"/>
-                <w:color w:val="FFFFFF"/>
-                <w:sz w:val="36"/>
-                <w:szCs w:val="36"/>
-                <w:rtl/>
-                <w:lang w:bidi="fa-IR"/>
-              </w:rPr>
-            </w:pPr>
-            <w:r>
-              <w:rPr>
-                <w:rFonts w:ascii="Calibri" w:hAnsi="Calibri" w:cs="Calibri"/>
-                <w:color w:val="FFFFFF"/>
-                <w:sz w:val="36"/>
-                <w:szCs w:val="36"/>
-              </w:rPr>
-              <w:t>Group</w:t>
-            </w:r>
-            <w:r>
-              <w:rPr>
-                <w:rFonts w:ascii="Calibri" w:hAnsi="Calibri" w:cs="Calibri"/>
-                <w:color w:val="FFFFFF"/>
-                <w:sz w:val="36"/>
-                <w:szCs w:val="36"/>
-              </w:rPr>
-              <w:t xml:space="preserve">: </w:t>
-            </w:r>
-            <w:r>
-              <w:rPr>
-                <w:rFonts w:ascii="Calibri" w:hAnsi="Calibri" w:cs="Calibri"/>
-                <w:b w:val="0"/>
-                <w:bCs w:val="0"/>
-                <w:color w:val="FFFFFF"/>
-                <w:sz w:val="36"/>
-                <w:szCs w:val="36"/>
-              </w:rPr>
-              <w:t>All POIs</w:t>
-            </w:r>
-          </w:p>
-          <w:p/>
+              <w:t xml:space="preserve">he </w:t>
+            </w:r>
+            <w:r>
+              <w:rPr>
+                <w:sz w:val="28"/>
+                <w:szCs w:val="28"/>
+              </w:rPr>
+              <w:t>winter</w:t>
+            </w:r>
+            <w:r>
+              <w:rPr>
+                <w:sz w:val="28"/>
+                <w:szCs w:val="28"/>
+              </w:rPr>
+              <w:t xml:space="preserve"> events that held in one year”</w:t>
+            </w:r>
+          </w:p>
+        </w:tc>
+      </w:tr>
+      <w:tr>
+        <w:trPr>
+          <w:trHeight w:val="611"/>
+        </w:trPr>
+        <w:tc>
+          <w:tcPr>
+            <w:cnfStyle w:val="001000000000" w:firstRow="0" w:lastRow="0" w:firstColumn="1" w:lastColumn="0" w:oddVBand="0" w:evenVBand="0" w:oddHBand="0" w:evenHBand="0" w:firstRowFirstColumn="0" w:firstRowLastColumn="0" w:lastRowFirstColumn="0" w:lastRowLastColumn="0"/>
+            <w:tcW w:w="10665" w:type="dxa"/>
+          </w:tcPr>
+          <w:p>
+            <w:pPr>
+              <w:rPr>
+                <w:sz w:val="28"/>
+                <w:szCs w:val="28"/>
+              </w:rPr>
+            </w:pPr>
+            <w:r>
+              <w:rPr>
+                <w:sz w:val="28"/>
+                <w:szCs w:val="28"/>
+              </w:rPr>
+              <w:t>Description: Text</w:t>
+            </w:r>
+            <w:r>
+              <w:rPr>
+                <w:sz w:val="28"/>
+                <w:szCs w:val="28"/>
+              </w:rPr>
+              <w:t xml:space="preserve"> </w:t>
+            </w:r>
+            <w:r>
+              <w:rPr>
+                <w:sz w:val="28"/>
+                <w:szCs w:val="28"/>
+              </w:rPr>
+              <w:t>(max 150 char)</w:t>
+            </w:r>
+          </w:p>
         </w:tc>
       </w:tr>
       <w:tr>
         <w:trPr>
           <w:cnfStyle w:val="000000100000" w:firstRow="0" w:lastRow="0" w:firstColumn="0" w:lastColumn="0" w:oddVBand="0" w:evenVBand="0" w:oddHBand="1" w:evenHBand="0" w:firstRowFirstColumn="0" w:firstRowLastColumn="0" w:lastRowFirstColumn="0" w:lastRowLastColumn="0"/>
-          <w:trHeight w:val="626"/>
-        </w:trPr>
-        <w:tc>
-          <w:tcPr>
-            <w:cnfStyle w:val="001000000000" w:firstRow="0" w:lastRow="0" w:firstColumn="1" w:lastColumn="0" w:oddVBand="0" w:evenVBand="0" w:oddHBand="0" w:evenHBand="0" w:firstRowFirstColumn="0" w:firstRowLastColumn="0" w:lastRowFirstColumn="0" w:lastRowLastColumn="0"/>
-            <w:tcW w:w="10718" w:type="dxa"/>
-          </w:tcPr>
-          <w:p>
-            <w:pPr>
-              <w:autoSpaceDE w:val="0"/>
-              <w:autoSpaceDN w:val="0"/>
-              <w:adjustRightInd w:val="0"/>
-              <w:rPr>
-                <w:rFonts w:ascii="Calibri" w:hAnsi="Calibri" w:cs="Calibri"/>
-                <w:color w:val="000000"/>
-                <w:sz w:val="24"/>
-                <w:szCs w:val="24"/>
-              </w:rPr>
-            </w:pPr>
-            <w:r>
-              <w:rPr>
-                <w:sz w:val="28"/>
-                <w:szCs w:val="28"/>
-              </w:rPr>
-              <w:t>Group</w:t>
-            </w:r>
-            <w:r>
-              <w:rPr>
-                <w:sz w:val="28"/>
-                <w:szCs w:val="28"/>
-              </w:rPr>
-              <w:t xml:space="preserve"> </w:t>
-            </w:r>
-            <w:r>
-              <w:rPr>
-                <w:sz w:val="28"/>
-                <w:szCs w:val="28"/>
-              </w:rPr>
-              <w:t>title</w:t>
-            </w:r>
-            <w:r>
-              <w:rPr>
-                <w:sz w:val="28"/>
-                <w:szCs w:val="28"/>
-              </w:rPr>
-              <w:t xml:space="preserve">: </w:t>
-            </w:r>
-            <w:r>
-              <w:rPr>
-                <w:sz w:val="28"/>
-                <w:szCs w:val="28"/>
-              </w:rPr>
-              <w:t>“POIs related to specific event”</w:t>
-            </w:r>
-          </w:p>
-        </w:tc>
-      </w:tr>
-      <w:tr>
-        <w:trPr>
-          <w:trHeight w:val="626"/>
-        </w:trPr>
-        <w:tc>
-          <w:tcPr>
-            <w:cnfStyle w:val="001000000000" w:firstRow="0" w:lastRow="0" w:firstColumn="1" w:lastColumn="0" w:oddVBand="0" w:evenVBand="0" w:oddHBand="0" w:evenHBand="0" w:firstRowFirstColumn="0" w:firstRowLastColumn="0" w:lastRowFirstColumn="0" w:lastRowLastColumn="0"/>
-            <w:tcW w:w="10718" w:type="dxa"/>
-          </w:tcPr>
-          <w:p>
-            <w:pPr>
-              <w:rPr>
-                <w:sz w:val="28"/>
-                <w:szCs w:val="28"/>
-              </w:rPr>
-            </w:pPr>
-            <w:r>
-              <w:rPr>
-                <w:sz w:val="28"/>
-                <w:szCs w:val="28"/>
-              </w:rPr>
-              <w:t>Description: Text (max 150 char)</w:t>
-            </w:r>
-          </w:p>
-        </w:tc>
-      </w:tr>
-      <w:tr>
-        <w:trPr>
-          <w:cnfStyle w:val="000000100000" w:firstRow="0" w:lastRow="0" w:firstColumn="0" w:lastColumn="0" w:oddVBand="0" w:evenVBand="0" w:oddHBand="1" w:evenHBand="0" w:firstRowFirstColumn="0" w:firstRowLastColumn="0" w:lastRowFirstColumn="0" w:lastRowLastColumn="0"/>
-          <w:trHeight w:val="626"/>
-        </w:trPr>
-        <w:tc>
-          <w:tcPr>
-            <w:cnfStyle w:val="001000000000" w:firstRow="0" w:lastRow="0" w:firstColumn="1" w:lastColumn="0" w:oddVBand="0" w:evenVBand="0" w:oddHBand="0" w:evenHBand="0" w:firstRowFirstColumn="0" w:firstRowLastColumn="0" w:lastRowFirstColumn="0" w:lastRowLastColumn="0"/>
-            <w:tcW w:w="10718" w:type="dxa"/>
-          </w:tcPr>
-          <w:p>
-            <w:pPr>
-              <w:rPr>
-                <w:sz w:val="28"/>
-                <w:szCs w:val="28"/>
-              </w:rPr>
-            </w:pPr>
-            <w:r>
-              <w:rPr>
-                <w:sz w:val="28"/>
-                <w:szCs w:val="28"/>
-              </w:rPr>
-              <w:t>Items preview: List of [image, title, date]</w:t>
+          <w:trHeight w:val="611"/>
+        </w:trPr>
+        <w:tc>
+          <w:tcPr>
+            <w:cnfStyle w:val="001000000000" w:firstRow="0" w:lastRow="0" w:firstColumn="1" w:lastColumn="0" w:oddVBand="0" w:evenVBand="0" w:oddHBand="0" w:evenHBand="0" w:firstRowFirstColumn="0" w:firstRowLastColumn="0" w:lastRowFirstColumn="0" w:lastRowLastColumn="0"/>
+            <w:tcW w:w="10665" w:type="dxa"/>
+          </w:tcPr>
+          <w:p>
+            <w:pPr>
+              <w:rPr>
+                <w:sz w:val="28"/>
+                <w:szCs w:val="28"/>
+              </w:rPr>
+            </w:pPr>
+            <w:r>
+              <w:rPr>
+                <w:sz w:val="28"/>
+                <w:szCs w:val="28"/>
+              </w:rPr>
+              <w:t>Items preview</w:t>
+            </w:r>
+            <w:r>
+              <w:rPr>
+                <w:sz w:val="28"/>
+                <w:szCs w:val="28"/>
+              </w:rPr>
+              <w:t xml:space="preserve">: List of </w:t>
+            </w:r>
+            <w:r>
+              <w:rPr>
+                <w:sz w:val="28"/>
+                <w:szCs w:val="28"/>
+              </w:rPr>
+              <w:t>[image, title, date]</w:t>
             </w:r>
           </w:p>
         </w:tc>
@@ -4568,7 +2905,7 @@
       <w:tr>
         <w:trPr>
           <w:cnfStyle w:val="100000000000" w:firstRow="1" w:lastRow="0" w:firstColumn="0" w:lastColumn="0" w:oddVBand="0" w:evenVBand="0" w:oddHBand="0" w:evenHBand="0" w:firstRowFirstColumn="0" w:firstRowLastColumn="0" w:lastRowFirstColumn="0" w:lastRowLastColumn="0"/>
-          <w:trHeight w:val="611"/>
+          <w:trHeight w:val="630"/>
         </w:trPr>
         <w:tc>
           <w:tcPr>
@@ -4610,6 +2947,15 @@
                 <w:sz w:val="36"/>
                 <w:szCs w:val="36"/>
               </w:rPr>
+              <w:t xml:space="preserve">Multiple </w:t>
+            </w:r>
+            <w:r>
+              <w:rPr>
+                <w:rFonts w:ascii="Calibri" w:hAnsi="Calibri" w:cs="Calibri"/>
+                <w:color w:val="FFFFFF"/>
+                <w:sz w:val="36"/>
+                <w:szCs w:val="36"/>
+              </w:rPr>
               <w:t>Group</w:t>
             </w:r>
             <w:r>
@@ -4630,7 +2976,7 @@
                 <w:sz w:val="36"/>
                 <w:szCs w:val="36"/>
               </w:rPr>
-              <w:t>All itineraries</w:t>
+              <w:t>Summer events</w:t>
             </w:r>
           </w:p>
           <w:p/>
@@ -4639,7 +2985,7 @@
       <w:tr>
         <w:trPr>
           <w:cnfStyle w:val="000000100000" w:firstRow="0" w:lastRow="0" w:firstColumn="0" w:lastColumn="0" w:oddVBand="0" w:evenVBand="0" w:oddHBand="1" w:evenHBand="0" w:firstRowFirstColumn="0" w:firstRowLastColumn="0" w:lastRowFirstColumn="0" w:lastRowLastColumn="0"/>
-          <w:trHeight w:val="611"/>
+          <w:trHeight w:val="630"/>
         </w:trPr>
         <w:tc>
           <w:tcPr>
@@ -4691,35 +3037,355 @@
                 <w:sz w:val="28"/>
                 <w:szCs w:val="28"/>
               </w:rPr>
-              <w:t>“Itineraries related to specific POI”</w:t>
-            </w:r>
-          </w:p>
-        </w:tc>
-      </w:tr>
-      <w:tr>
-        <w:trPr>
+              <w:t>“The summer events that held in one year”</w:t>
+            </w:r>
+          </w:p>
+        </w:tc>
+      </w:tr>
+      <w:tr>
+        <w:trPr>
+          <w:trHeight w:val="630"/>
+        </w:trPr>
+        <w:tc>
+          <w:tcPr>
+            <w:cnfStyle w:val="001000000000" w:firstRow="0" w:lastRow="0" w:firstColumn="1" w:lastColumn="0" w:oddVBand="0" w:evenVBand="0" w:oddHBand="0" w:evenHBand="0" w:firstRowFirstColumn="0" w:firstRowLastColumn="0" w:lastRowFirstColumn="0" w:lastRowLastColumn="0"/>
+            <w:tcW w:w="10691" w:type="dxa"/>
+          </w:tcPr>
+          <w:p>
+            <w:pPr>
+              <w:rPr>
+                <w:sz w:val="28"/>
+                <w:szCs w:val="28"/>
+              </w:rPr>
+            </w:pPr>
+            <w:r>
+              <w:rPr>
+                <w:sz w:val="28"/>
+                <w:szCs w:val="28"/>
+              </w:rPr>
+              <w:t>Description: Text (max 150 char)</w:t>
+            </w:r>
+          </w:p>
+        </w:tc>
+      </w:tr>
+      <w:tr>
+        <w:trPr>
+          <w:cnfStyle w:val="000000100000" w:firstRow="0" w:lastRow="0" w:firstColumn="0" w:lastColumn="0" w:oddVBand="0" w:evenVBand="0" w:oddHBand="1" w:evenHBand="0" w:firstRowFirstColumn="0" w:firstRowLastColumn="0" w:lastRowFirstColumn="0" w:lastRowLastColumn="0"/>
+          <w:trHeight w:val="630"/>
+        </w:trPr>
+        <w:tc>
+          <w:tcPr>
+            <w:cnfStyle w:val="001000000000" w:firstRow="0" w:lastRow="0" w:firstColumn="1" w:lastColumn="0" w:oddVBand="0" w:evenVBand="0" w:oddHBand="0" w:evenHBand="0" w:firstRowFirstColumn="0" w:firstRowLastColumn="0" w:lastRowFirstColumn="0" w:lastRowLastColumn="0"/>
+            <w:tcW w:w="10691" w:type="dxa"/>
+          </w:tcPr>
+          <w:p>
+            <w:pPr>
+              <w:rPr>
+                <w:sz w:val="28"/>
+                <w:szCs w:val="28"/>
+              </w:rPr>
+            </w:pPr>
+            <w:r>
+              <w:rPr>
+                <w:sz w:val="28"/>
+                <w:szCs w:val="28"/>
+              </w:rPr>
+              <w:t>Items preview: List of [image, title, date]</w:t>
+            </w:r>
+          </w:p>
+        </w:tc>
+      </w:tr>
+    </w:tbl>
+    <w:p>
+      <w:pPr>
+        <w:rPr>
+          <w:rtl/>
+          <w:lang w:bidi="fa-IR"/>
+        </w:rPr>
+      </w:pPr>
+    </w:p>
+    <w:tbl>
+      <w:tblPr>
+        <w:tblStyle w:val="PlainTable1"/>
+        <w:tblW w:w="10718" w:type="dxa"/>
+        <w:tblInd w:w="-500" w:type="dxa"/>
+        <w:tblLook w:val="04A0" w:firstRow="1" w:lastRow="0" w:firstColumn="1" w:lastColumn="0" w:noHBand="0" w:noVBand="1"/>
+      </w:tblPr>
+      <w:tblGrid>
+        <w:gridCol w:w="10718"/>
+      </w:tblGrid>
+      <w:tr>
+        <w:trPr>
+          <w:cnfStyle w:val="100000000000" w:firstRow="1" w:lastRow="0" w:firstColumn="0" w:lastColumn="0" w:oddVBand="0" w:evenVBand="0" w:oddHBand="0" w:evenHBand="0" w:firstRowFirstColumn="0" w:firstRowLastColumn="0" w:lastRowFirstColumn="0" w:lastRowLastColumn="0"/>
+          <w:trHeight w:val="626"/>
+        </w:trPr>
+        <w:tc>
+          <w:tcPr>
+            <w:cnfStyle w:val="001000000000" w:firstRow="0" w:lastRow="0" w:firstColumn="1" w:lastColumn="0" w:oddVBand="0" w:evenVBand="0" w:oddHBand="0" w:evenHBand="0" w:firstRowFirstColumn="0" w:firstRowLastColumn="0" w:lastRowFirstColumn="0" w:lastRowLastColumn="0"/>
+            <w:tcW w:w="10718" w:type="dxa"/>
+            <w:shd w:val="clear" w:color="auto" w:fill="2F5496" w:themeFill="accent1" w:themeFillShade="BF"/>
+          </w:tcPr>
+          <w:p>
+            <w:pPr>
+              <w:autoSpaceDE w:val="0"/>
+              <w:autoSpaceDN w:val="0"/>
+              <w:adjustRightInd w:val="0"/>
+              <w:rPr>
+                <w:rFonts w:ascii="Calibri" w:hAnsi="Calibri" w:cs="Calibri"/>
+                <w:color w:val="000000"/>
+                <w:sz w:val="24"/>
+                <w:szCs w:val="24"/>
+              </w:rPr>
+            </w:pPr>
+          </w:p>
+          <w:p>
+            <w:pPr>
+              <w:autoSpaceDE w:val="0"/>
+              <w:autoSpaceDN w:val="0"/>
+              <w:adjustRightInd w:val="0"/>
+              <w:rPr>
+                <w:rFonts w:ascii="Calibri" w:hAnsi="Calibri" w:cs="Calibri"/>
+                <w:color w:val="FFFFFF"/>
+                <w:sz w:val="36"/>
+                <w:szCs w:val="36"/>
+                <w:rtl/>
+                <w:lang w:bidi="fa-IR"/>
+              </w:rPr>
+            </w:pPr>
+            <w:r>
+              <w:rPr>
+                <w:rFonts w:ascii="Calibri" w:hAnsi="Calibri" w:cs="Calibri"/>
+                <w:color w:val="FFFFFF"/>
+                <w:sz w:val="36"/>
+                <w:szCs w:val="36"/>
+              </w:rPr>
+              <w:t>Group</w:t>
+            </w:r>
+            <w:r>
+              <w:rPr>
+                <w:rFonts w:ascii="Calibri" w:hAnsi="Calibri" w:cs="Calibri"/>
+                <w:color w:val="FFFFFF"/>
+                <w:sz w:val="36"/>
+                <w:szCs w:val="36"/>
+              </w:rPr>
+              <w:t xml:space="preserve">: </w:t>
+            </w:r>
+            <w:r>
+              <w:rPr>
+                <w:rFonts w:ascii="Calibri" w:hAnsi="Calibri" w:cs="Calibri"/>
+                <w:b w:val="0"/>
+                <w:bCs w:val="0"/>
+                <w:color w:val="FFFFFF"/>
+                <w:sz w:val="36"/>
+                <w:szCs w:val="36"/>
+              </w:rPr>
+              <w:t>All POIs</w:t>
+            </w:r>
+          </w:p>
+          <w:p/>
+        </w:tc>
+      </w:tr>
+      <w:tr>
+        <w:trPr>
+          <w:cnfStyle w:val="000000100000" w:firstRow="0" w:lastRow="0" w:firstColumn="0" w:lastColumn="0" w:oddVBand="0" w:evenVBand="0" w:oddHBand="1" w:evenHBand="0" w:firstRowFirstColumn="0" w:firstRowLastColumn="0" w:lastRowFirstColumn="0" w:lastRowLastColumn="0"/>
+          <w:trHeight w:val="626"/>
+        </w:trPr>
+        <w:tc>
+          <w:tcPr>
+            <w:cnfStyle w:val="001000000000" w:firstRow="0" w:lastRow="0" w:firstColumn="1" w:lastColumn="0" w:oddVBand="0" w:evenVBand="0" w:oddHBand="0" w:evenHBand="0" w:firstRowFirstColumn="0" w:firstRowLastColumn="0" w:lastRowFirstColumn="0" w:lastRowLastColumn="0"/>
+            <w:tcW w:w="10718" w:type="dxa"/>
+          </w:tcPr>
+          <w:p>
+            <w:pPr>
+              <w:autoSpaceDE w:val="0"/>
+              <w:autoSpaceDN w:val="0"/>
+              <w:adjustRightInd w:val="0"/>
+              <w:rPr>
+                <w:rFonts w:ascii="Calibri" w:hAnsi="Calibri" w:cs="Calibri"/>
+                <w:color w:val="000000"/>
+                <w:sz w:val="24"/>
+                <w:szCs w:val="24"/>
+              </w:rPr>
+            </w:pPr>
+            <w:r>
+              <w:rPr>
+                <w:sz w:val="28"/>
+                <w:szCs w:val="28"/>
+              </w:rPr>
+              <w:t>Group</w:t>
+            </w:r>
+            <w:r>
+              <w:rPr>
+                <w:sz w:val="28"/>
+                <w:szCs w:val="28"/>
+              </w:rPr>
+              <w:t xml:space="preserve"> </w:t>
+            </w:r>
+            <w:r>
+              <w:rPr>
+                <w:sz w:val="28"/>
+                <w:szCs w:val="28"/>
+              </w:rPr>
+              <w:t>title</w:t>
+            </w:r>
+            <w:r>
+              <w:rPr>
+                <w:sz w:val="28"/>
+                <w:szCs w:val="28"/>
+              </w:rPr>
+              <w:t xml:space="preserve">: </w:t>
+            </w:r>
+            <w:r>
+              <w:rPr>
+                <w:sz w:val="28"/>
+                <w:szCs w:val="28"/>
+              </w:rPr>
+              <w:t>“POIs related to specific event”</w:t>
+            </w:r>
+          </w:p>
+        </w:tc>
+      </w:tr>
+      <w:tr>
+        <w:trPr>
+          <w:trHeight w:val="626"/>
+        </w:trPr>
+        <w:tc>
+          <w:tcPr>
+            <w:cnfStyle w:val="001000000000" w:firstRow="0" w:lastRow="0" w:firstColumn="1" w:lastColumn="0" w:oddVBand="0" w:evenVBand="0" w:oddHBand="0" w:evenHBand="0" w:firstRowFirstColumn="0" w:firstRowLastColumn="0" w:lastRowFirstColumn="0" w:lastRowLastColumn="0"/>
+            <w:tcW w:w="10718" w:type="dxa"/>
+          </w:tcPr>
+          <w:p>
+            <w:pPr>
+              <w:rPr>
+                <w:sz w:val="28"/>
+                <w:szCs w:val="28"/>
+              </w:rPr>
+            </w:pPr>
+            <w:r>
+              <w:rPr>
+                <w:sz w:val="28"/>
+                <w:szCs w:val="28"/>
+              </w:rPr>
+              <w:t>Description: Text (max 150 char)</w:t>
+            </w:r>
+          </w:p>
+        </w:tc>
+      </w:tr>
+      <w:tr>
+        <w:trPr>
+          <w:cnfStyle w:val="000000100000" w:firstRow="0" w:lastRow="0" w:firstColumn="0" w:lastColumn="0" w:oddVBand="0" w:evenVBand="0" w:oddHBand="1" w:evenHBand="0" w:firstRowFirstColumn="0" w:firstRowLastColumn="0" w:lastRowFirstColumn="0" w:lastRowLastColumn="0"/>
+          <w:trHeight w:val="626"/>
+        </w:trPr>
+        <w:tc>
+          <w:tcPr>
+            <w:cnfStyle w:val="001000000000" w:firstRow="0" w:lastRow="0" w:firstColumn="1" w:lastColumn="0" w:oddVBand="0" w:evenVBand="0" w:oddHBand="0" w:evenHBand="0" w:firstRowFirstColumn="0" w:firstRowLastColumn="0" w:lastRowFirstColumn="0" w:lastRowLastColumn="0"/>
+            <w:tcW w:w="10718" w:type="dxa"/>
+          </w:tcPr>
+          <w:p>
+            <w:pPr>
+              <w:rPr>
+                <w:sz w:val="28"/>
+                <w:szCs w:val="28"/>
+              </w:rPr>
+            </w:pPr>
+            <w:r>
+              <w:rPr>
+                <w:sz w:val="28"/>
+                <w:szCs w:val="28"/>
+              </w:rPr>
+              <w:t>Items preview: List of [image, title, date]</w:t>
+            </w:r>
+          </w:p>
+        </w:tc>
+      </w:tr>
+    </w:tbl>
+    <w:p>
+      <w:pPr>
+        <w:rPr>
+          <w:rtl/>
+          <w:lang w:bidi="fa-IR"/>
+        </w:rPr>
+      </w:pPr>
+    </w:p>
+    <w:tbl>
+      <w:tblPr>
+        <w:tblStyle w:val="PlainTable1"/>
+        <w:tblW w:w="10691" w:type="dxa"/>
+        <w:tblInd w:w="-500" w:type="dxa"/>
+        <w:tblLook w:val="04A0" w:firstRow="1" w:lastRow="0" w:firstColumn="1" w:lastColumn="0" w:noHBand="0" w:noVBand="1"/>
+      </w:tblPr>
+      <w:tblGrid>
+        <w:gridCol w:w="10691"/>
+      </w:tblGrid>
+      <w:tr>
+        <w:trPr>
+          <w:cnfStyle w:val="100000000000" w:firstRow="1" w:lastRow="0" w:firstColumn="0" w:lastColumn="0" w:oddVBand="0" w:evenVBand="0" w:oddHBand="0" w:evenHBand="0" w:firstRowFirstColumn="0" w:firstRowLastColumn="0" w:lastRowFirstColumn="0" w:lastRowLastColumn="0"/>
           <w:trHeight w:val="611"/>
         </w:trPr>
         <w:tc>
           <w:tcPr>
             <w:cnfStyle w:val="001000000000" w:firstRow="0" w:lastRow="0" w:firstColumn="1" w:lastColumn="0" w:oddVBand="0" w:evenVBand="0" w:oddHBand="0" w:evenHBand="0" w:firstRowFirstColumn="0" w:firstRowLastColumn="0" w:lastRowFirstColumn="0" w:lastRowLastColumn="0"/>
             <w:tcW w:w="10691" w:type="dxa"/>
-          </w:tcPr>
-          <w:p>
-            <w:pPr>
-              <w:rPr>
-                <w:sz w:val="28"/>
-                <w:szCs w:val="28"/>
-              </w:rPr>
-            </w:pPr>
-            <w:r>
-              <w:rPr>
-                <w:sz w:val="28"/>
-                <w:szCs w:val="28"/>
-              </w:rPr>
-              <w:t>Description: Text (max 150 char)</w:t>
-            </w:r>
-          </w:p>
+            <w:shd w:val="clear" w:color="auto" w:fill="2F5496" w:themeFill="accent1" w:themeFillShade="BF"/>
+          </w:tcPr>
+          <w:p>
+            <w:pPr>
+              <w:autoSpaceDE w:val="0"/>
+              <w:autoSpaceDN w:val="0"/>
+              <w:adjustRightInd w:val="0"/>
+              <w:rPr>
+                <w:rFonts w:ascii="Calibri" w:hAnsi="Calibri" w:cs="Calibri"/>
+                <w:color w:val="000000"/>
+                <w:sz w:val="24"/>
+                <w:szCs w:val="24"/>
+              </w:rPr>
+            </w:pPr>
+          </w:p>
+          <w:p>
+            <w:pPr>
+              <w:autoSpaceDE w:val="0"/>
+              <w:autoSpaceDN w:val="0"/>
+              <w:adjustRightInd w:val="0"/>
+              <w:rPr>
+                <w:rFonts w:ascii="Calibri" w:hAnsi="Calibri" w:cs="Calibri"/>
+                <w:color w:val="FFFFFF"/>
+                <w:sz w:val="36"/>
+                <w:szCs w:val="36"/>
+                <w:rtl/>
+                <w:lang w:bidi="fa-IR"/>
+              </w:rPr>
+            </w:pPr>
+            <w:r>
+              <w:rPr>
+                <w:rFonts w:ascii="Calibri" w:hAnsi="Calibri" w:cs="Calibri"/>
+                <w:color w:val="FFFFFF"/>
+                <w:sz w:val="36"/>
+                <w:szCs w:val="36"/>
+              </w:rPr>
+              <w:t>Group</w:t>
+            </w:r>
+            <w:r>
+              <w:rPr>
+                <w:rFonts w:ascii="Calibri" w:hAnsi="Calibri" w:cs="Calibri"/>
+                <w:color w:val="FFFFFF"/>
+                <w:sz w:val="36"/>
+                <w:szCs w:val="36"/>
+              </w:rPr>
+              <w:t xml:space="preserve">: </w:t>
+            </w:r>
+            <w:r>
+              <w:rPr>
+                <w:rFonts w:ascii="Calibri" w:hAnsi="Calibri" w:cs="Calibri"/>
+                <w:b w:val="0"/>
+                <w:bCs w:val="0"/>
+                <w:color w:val="FFFFFF"/>
+                <w:sz w:val="36"/>
+                <w:szCs w:val="36"/>
+              </w:rPr>
+              <w:t>All itineraries</w:t>
+            </w:r>
+          </w:p>
+          <w:p/>
         </w:tc>
       </w:tr>
       <w:tr>
@@ -4734,16 +3400,103 @@
           </w:tcPr>
           <w:p>
             <w:pPr>
-              <w:rPr>
-                <w:sz w:val="28"/>
-                <w:szCs w:val="28"/>
-              </w:rPr>
-            </w:pPr>
-            <w:r>
-              <w:rPr>
-                <w:sz w:val="28"/>
-                <w:szCs w:val="28"/>
-              </w:rPr>
+              <w:autoSpaceDE w:val="0"/>
+              <w:autoSpaceDN w:val="0"/>
+              <w:adjustRightInd w:val="0"/>
+              <w:rPr>
+                <w:rFonts w:ascii="Calibri" w:hAnsi="Calibri" w:cs="Calibri"/>
+                <w:color w:val="000000"/>
+                <w:sz w:val="24"/>
+                <w:szCs w:val="24"/>
+              </w:rPr>
+            </w:pPr>
+            <w:r>
+              <w:rPr>
+                <w:sz w:val="28"/>
+                <w:szCs w:val="28"/>
+              </w:rPr>
+              <w:t>Group</w:t>
+            </w:r>
+            <w:r>
+              <w:rPr>
+                <w:sz w:val="28"/>
+                <w:szCs w:val="28"/>
+              </w:rPr>
+              <w:t xml:space="preserve"> </w:t>
+            </w:r>
+            <w:r>
+              <w:rPr>
+                <w:sz w:val="28"/>
+                <w:szCs w:val="28"/>
+              </w:rPr>
+              <w:t>title</w:t>
+            </w:r>
+            <w:r>
+              <w:rPr>
+                <w:sz w:val="28"/>
+                <w:szCs w:val="28"/>
+              </w:rPr>
+              <w:t xml:space="preserve">: </w:t>
+            </w:r>
+            <w:r>
+              <w:rPr>
+                <w:sz w:val="28"/>
+                <w:szCs w:val="28"/>
+              </w:rPr>
+              <w:t>“Itineraries related to specific POI”</w:t>
+            </w:r>
+          </w:p>
+        </w:tc>
+      </w:tr>
+      <w:tr>
+        <w:trPr>
+          <w:trHeight w:val="611"/>
+        </w:trPr>
+        <w:tc>
+          <w:tcPr>
+            <w:cnfStyle w:val="001000000000" w:firstRow="0" w:lastRow="0" w:firstColumn="1" w:lastColumn="0" w:oddVBand="0" w:evenVBand="0" w:oddHBand="0" w:evenHBand="0" w:firstRowFirstColumn="0" w:firstRowLastColumn="0" w:lastRowFirstColumn="0" w:lastRowLastColumn="0"/>
+            <w:tcW w:w="10691" w:type="dxa"/>
+          </w:tcPr>
+          <w:p>
+            <w:pPr>
+              <w:rPr>
+                <w:sz w:val="28"/>
+                <w:szCs w:val="28"/>
+              </w:rPr>
+            </w:pPr>
+            <w:r>
+              <w:rPr>
+                <w:sz w:val="28"/>
+                <w:szCs w:val="28"/>
+              </w:rPr>
+              <w:t>Description: Text (max 150 char)</w:t>
+            </w:r>
+          </w:p>
+        </w:tc>
+      </w:tr>
+      <w:tr>
+        <w:trPr>
+          <w:cnfStyle w:val="000000100000" w:firstRow="0" w:lastRow="0" w:firstColumn="0" w:lastColumn="0" w:oddVBand="0" w:evenVBand="0" w:oddHBand="1" w:evenHBand="0" w:firstRowFirstColumn="0" w:firstRowLastColumn="0" w:lastRowFirstColumn="0" w:lastRowLastColumn="0"/>
+          <w:trHeight w:val="611"/>
+        </w:trPr>
+        <w:tc>
+          <w:tcPr>
+            <w:cnfStyle w:val="001000000000" w:firstRow="0" w:lastRow="0" w:firstColumn="1" w:lastColumn="0" w:oddVBand="0" w:evenVBand="0" w:oddHBand="0" w:evenHBand="0" w:firstRowFirstColumn="0" w:firstRowLastColumn="0" w:lastRowFirstColumn="0" w:lastRowLastColumn="0"/>
+            <w:tcW w:w="10691" w:type="dxa"/>
+          </w:tcPr>
+          <w:p>
+            <w:pPr>
+              <w:rPr>
+                <w:sz w:val="28"/>
+                <w:szCs w:val="28"/>
+              </w:rPr>
+            </w:pPr>
+            <w:r>
+              <w:rPr>
+                <w:sz w:val="28"/>
+                <w:szCs w:val="28"/>
+              </w:rPr>
+              <w:lastRenderedPageBreak/>
               <w:t>Items preview: List of [image, title, date]</w:t>
             </w:r>
           </w:p>

</xml_diff>